<commit_message>
created new pdf for doc changes
</commit_message>
<xml_diff>
--- a/Documentation/WORD/Relativity Dev VM - Pre-built VM - Documentation.docx
+++ b/Documentation/WORD/Relativity Dev VM - Pre-built VM - Documentation.docx
@@ -13,6 +13,8 @@
           <w:u w:val="single"/>
         </w:rPr>
       </w:pPr>
+      <w:bookmarkStart w:id="0" w:name="_GoBack"/>
+      <w:bookmarkEnd w:id="0"/>
     </w:p>
     <w:p>
       <w:pPr>
@@ -1595,7 +1597,7 @@
                 <w:noProof/>
                 <w:webHidden/>
               </w:rPr>
-              <w:t>2</w:t>
+              <w:t>29</w:t>
             </w:r>
             <w:r>
               <w:rPr>
@@ -1668,9 +1670,7 @@
           <w:u w:val="single"/>
         </w:rPr>
       </w:pPr>
-      <w:bookmarkStart w:id="0" w:name="_Toc19097538"/>
-      <w:bookmarkStart w:id="1" w:name="_GoBack"/>
-      <w:bookmarkEnd w:id="1"/>
+      <w:bookmarkStart w:id="1" w:name="_Toc19097538"/>
       <w:r>
         <w:rPr>
           <w:rFonts w:ascii="Verdana" w:hAnsi="Verdana"/>
@@ -1682,7 +1682,7 @@
         <w:lastRenderedPageBreak/>
         <w:t>Introduction</w:t>
       </w:r>
-      <w:bookmarkEnd w:id="0"/>
+      <w:bookmarkEnd w:id="1"/>
     </w:p>
     <w:p>
       <w:pPr>
@@ -13185,6 +13185,7 @@
     <w:lsdException w:name="HTML Sample" w:semiHidden="1" w:unhideWhenUsed="1"/>
     <w:lsdException w:name="HTML Typewriter" w:semiHidden="1" w:unhideWhenUsed="1"/>
     <w:lsdException w:name="HTML Variable" w:semiHidden="1" w:unhideWhenUsed="1"/>
+    <w:lsdException w:name="Normal Table" w:semiHidden="1" w:unhideWhenUsed="1"/>
     <w:lsdException w:name="annotation subject" w:semiHidden="1" w:unhideWhenUsed="1"/>
     <w:lsdException w:name="No List" w:semiHidden="1" w:unhideWhenUsed="1"/>
     <w:lsdException w:name="Outline List 1" w:semiHidden="1" w:unhideWhenUsed="1"/>
@@ -13228,8 +13229,10 @@
     <w:lsdException w:name="Table Elegant" w:semiHidden="1" w:unhideWhenUsed="1"/>
     <w:lsdException w:name="Table Professional" w:semiHidden="1" w:unhideWhenUsed="1"/>
     <w:lsdException w:name="Table Subtle 1" w:semiHidden="1" w:unhideWhenUsed="1"/>
+    <w:lsdException w:name="Table Subtle 2" w:semiHidden="1" w:unhideWhenUsed="1"/>
     <w:lsdException w:name="Table Web 1" w:semiHidden="1" w:unhideWhenUsed="1"/>
     <w:lsdException w:name="Table Web 2" w:semiHidden="1" w:unhideWhenUsed="1"/>
+    <w:lsdException w:name="Table Web 3" w:semiHidden="1" w:unhideWhenUsed="1"/>
     <w:lsdException w:name="Balloon Text" w:semiHidden="1" w:unhideWhenUsed="1"/>
     <w:lsdException w:name="Table Grid" w:uiPriority="39"/>
     <w:lsdException w:name="Table Theme" w:semiHidden="1" w:unhideWhenUsed="1"/>
@@ -14023,7 +14026,7 @@
 </file>
 
 <file path=customXml/itemProps1.xml><?xml version="1.0" encoding="utf-8"?>
-<ds:datastoreItem xmlns:ds="http://schemas.openxmlformats.org/officeDocument/2006/customXml" ds:itemID="{F67CE3DE-C05B-484C-AA77-0FEEBB9D9E49}">
+<ds:datastoreItem xmlns:ds="http://schemas.openxmlformats.org/officeDocument/2006/customXml" ds:itemID="{94FEFBA1-C5FA-4D81-BB78-161916A71604}">
   <ds:schemaRefs>
     <ds:schemaRef ds:uri="http://schemas.openxmlformats.org/officeDocument/2006/bibliography"/>
   </ds:schemaRefs>

</xml_diff>

<commit_message>
added documentation to create checkpoints
</commit_message>
<xml_diff>
--- a/Documentation/WORD/Relativity Dev VM - Pre-built VM - Documentation.docx
+++ b/Documentation/WORD/Relativity Dev VM - Pre-built VM - Documentation.docx
@@ -13,8 +13,6 @@
           <w:u w:val="single"/>
         </w:rPr>
       </w:pPr>
-      <w:bookmarkStart w:id="0" w:name="_GoBack"/>
-      <w:bookmarkEnd w:id="0"/>
     </w:p>
     <w:p>
       <w:pPr>
@@ -105,7 +103,7 @@
           <w:sz w:val="52"/>
           <w:szCs w:val="52"/>
         </w:rPr>
-        <w:t xml:space="preserve">Dev </w:t>
+        <w:t>DevVM</w:t>
       </w:r>
       <w:r>
         <w:rPr>
@@ -114,7 +112,7 @@
           <w:sz w:val="52"/>
           <w:szCs w:val="52"/>
         </w:rPr>
-        <w:t xml:space="preserve">VM </w:t>
+        <w:t xml:space="preserve"> </w:t>
       </w:r>
     </w:p>
     <w:p>
@@ -229,7 +227,7 @@
           <w:sz w:val="36"/>
           <w:szCs w:val="36"/>
         </w:rPr>
-        <w:t>October 16, 2019</w:t>
+        <w:t>October 31, 2019</w:t>
       </w:r>
       <w:r>
         <w:rPr>
@@ -328,7 +326,7 @@
             </w:rPr>
             <w:fldChar w:fldCharType="separate"/>
           </w:r>
-          <w:hyperlink w:anchor="_Toc19097538" w:history="1">
+          <w:hyperlink w:anchor="_Toc23413192" w:history="1">
             <w:r>
               <w:rPr>
                 <w:rStyle w:val="Hyperlink"/>
@@ -358,7 +356,7 @@
                 <w:noProof/>
                 <w:webHidden/>
               </w:rPr>
-              <w:instrText xml:space="preserve"> PAGEREF _Toc19097538 \h </w:instrText>
+              <w:instrText xml:space="preserve"> PAGEREF _Toc23413192 \h </w:instrText>
             </w:r>
             <w:r>
               <w:rPr>
@@ -400,7 +398,7 @@
               <w:noProof/>
             </w:rPr>
           </w:pPr>
-          <w:hyperlink w:anchor="_Toc19097539" w:history="1">
+          <w:hyperlink w:anchor="_Toc23413193" w:history="1">
             <w:r>
               <w:rPr>
                 <w:rStyle w:val="Hyperlink"/>
@@ -430,7 +428,7 @@
                 <w:noProof/>
                 <w:webHidden/>
               </w:rPr>
-              <w:instrText xml:space="preserve"> PAGEREF _Toc19097539 \h </w:instrText>
+              <w:instrText xml:space="preserve"> PAGEREF _Toc23413193 \h </w:instrText>
             </w:r>
             <w:r>
               <w:rPr>
@@ -472,7 +470,7 @@
               <w:noProof/>
             </w:rPr>
           </w:pPr>
-          <w:hyperlink w:anchor="_Toc19097540" w:history="1">
+          <w:hyperlink w:anchor="_Toc23413194" w:history="1">
             <w:r>
               <w:rPr>
                 <w:rStyle w:val="Hyperlink"/>
@@ -502,7 +500,7 @@
                 <w:noProof/>
                 <w:webHidden/>
               </w:rPr>
-              <w:instrText xml:space="preserve"> PAGEREF _Toc19097540 \h </w:instrText>
+              <w:instrText xml:space="preserve"> PAGEREF _Toc23413194 \h </w:instrText>
             </w:r>
             <w:r>
               <w:rPr>
@@ -544,7 +542,7 @@
               <w:noProof/>
             </w:rPr>
           </w:pPr>
-          <w:hyperlink w:anchor="_Toc19097541" w:history="1">
+          <w:hyperlink w:anchor="_Toc23413195" w:history="1">
             <w:r>
               <w:rPr>
                 <w:rStyle w:val="Hyperlink"/>
@@ -574,7 +572,7 @@
                 <w:noProof/>
                 <w:webHidden/>
               </w:rPr>
-              <w:instrText xml:space="preserve"> PAGEREF _Toc19097541 \h </w:instrText>
+              <w:instrText xml:space="preserve"> PAGEREF _Toc23413195 \h </w:instrText>
             </w:r>
             <w:r>
               <w:rPr>
@@ -616,7 +614,7 @@
               <w:noProof/>
             </w:rPr>
           </w:pPr>
-          <w:hyperlink w:anchor="_Toc19097542" w:history="1">
+          <w:hyperlink w:anchor="_Toc23413196" w:history="1">
             <w:r>
               <w:rPr>
                 <w:rStyle w:val="Hyperlink"/>
@@ -646,7 +644,7 @@
                 <w:noProof/>
                 <w:webHidden/>
               </w:rPr>
-              <w:instrText xml:space="preserve"> PAGEREF _Toc19097542 \h </w:instrText>
+              <w:instrText xml:space="preserve"> PAGEREF _Toc23413196 \h </w:instrText>
             </w:r>
             <w:r>
               <w:rPr>
@@ -688,7 +686,7 @@
               <w:noProof/>
             </w:rPr>
           </w:pPr>
-          <w:hyperlink w:anchor="_Toc19097543" w:history="1">
+          <w:hyperlink w:anchor="_Toc23413197" w:history="1">
             <w:r>
               <w:rPr>
                 <w:rStyle w:val="Hyperlink"/>
@@ -718,7 +716,7 @@
                 <w:noProof/>
                 <w:webHidden/>
               </w:rPr>
-              <w:instrText xml:space="preserve"> PAGEREF _Toc19097543 \h </w:instrText>
+              <w:instrText xml:space="preserve"> PAGEREF _Toc23413197 \h </w:instrText>
             </w:r>
             <w:r>
               <w:rPr>
@@ -760,7 +758,7 @@
               <w:noProof/>
             </w:rPr>
           </w:pPr>
-          <w:hyperlink w:anchor="_Toc19097544" w:history="1">
+          <w:hyperlink w:anchor="_Toc23413198" w:history="1">
             <w:r>
               <w:rPr>
                 <w:rStyle w:val="Hyperlink"/>
@@ -790,7 +788,7 @@
                 <w:noProof/>
                 <w:webHidden/>
               </w:rPr>
-              <w:instrText xml:space="preserve"> PAGEREF _Toc19097544 \h </w:instrText>
+              <w:instrText xml:space="preserve"> PAGEREF _Toc23413198 \h </w:instrText>
             </w:r>
             <w:r>
               <w:rPr>
@@ -832,7 +830,7 @@
               <w:noProof/>
             </w:rPr>
           </w:pPr>
-          <w:hyperlink w:anchor="_Toc19097545" w:history="1">
+          <w:hyperlink w:anchor="_Toc23413199" w:history="1">
             <w:r>
               <w:rPr>
                 <w:rStyle w:val="Hyperlink"/>
@@ -862,7 +860,7 @@
                 <w:noProof/>
                 <w:webHidden/>
               </w:rPr>
-              <w:instrText xml:space="preserve"> PAGEREF _Toc19097545 \h </w:instrText>
+              <w:instrText xml:space="preserve"> PAGEREF _Toc23413199 \h </w:instrText>
             </w:r>
             <w:r>
               <w:rPr>
@@ -904,7 +902,7 @@
               <w:noProof/>
             </w:rPr>
           </w:pPr>
-          <w:hyperlink w:anchor="_Toc19097546" w:history="1">
+          <w:hyperlink w:anchor="_Toc23413200" w:history="1">
             <w:r>
               <w:rPr>
                 <w:rStyle w:val="Hyperlink"/>
@@ -934,7 +932,7 @@
                 <w:noProof/>
                 <w:webHidden/>
               </w:rPr>
-              <w:instrText xml:space="preserve"> PAGEREF _Toc19097546 \h </w:instrText>
+              <w:instrText xml:space="preserve"> PAGEREF _Toc23413200 \h </w:instrText>
             </w:r>
             <w:r>
               <w:rPr>
@@ -976,7 +974,7 @@
               <w:noProof/>
             </w:rPr>
           </w:pPr>
-          <w:hyperlink w:anchor="_Toc19097547" w:history="1">
+          <w:hyperlink w:anchor="_Toc23413201" w:history="1">
             <w:r>
               <w:rPr>
                 <w:rStyle w:val="Hyperlink"/>
@@ -1006,7 +1004,7 @@
                 <w:noProof/>
                 <w:webHidden/>
               </w:rPr>
-              <w:instrText xml:space="preserve"> PAGEREF _Toc19097547 \h </w:instrText>
+              <w:instrText xml:space="preserve"> PAGEREF _Toc23413201 \h </w:instrText>
             </w:r>
             <w:r>
               <w:rPr>
@@ -1048,7 +1046,7 @@
               <w:noProof/>
             </w:rPr>
           </w:pPr>
-          <w:hyperlink w:anchor="_Toc19097548" w:history="1">
+          <w:hyperlink w:anchor="_Toc23413202" w:history="1">
             <w:r>
               <w:rPr>
                 <w:rStyle w:val="Hyperlink"/>
@@ -1057,7 +1055,7 @@
                 <w:bCs/>
                 <w:noProof/>
               </w:rPr>
-              <w:t>Features not available in Dev VM</w:t>
+              <w:t>Features not available in DevVM</w:t>
             </w:r>
             <w:r>
               <w:rPr>
@@ -1078,7 +1076,7 @@
                 <w:noProof/>
                 <w:webHidden/>
               </w:rPr>
-              <w:instrText xml:space="preserve"> PAGEREF _Toc19097548 \h </w:instrText>
+              <w:instrText xml:space="preserve"> PAGEREF _Toc23413202 \h </w:instrText>
             </w:r>
             <w:r>
               <w:rPr>
@@ -1120,7 +1118,7 @@
               <w:noProof/>
             </w:rPr>
           </w:pPr>
-          <w:hyperlink w:anchor="_Toc19097549" w:history="1">
+          <w:hyperlink w:anchor="_Toc23413203" w:history="1">
             <w:r>
               <w:rPr>
                 <w:rStyle w:val="Hyperlink"/>
@@ -1129,7 +1127,7 @@
                 <w:bCs/>
                 <w:noProof/>
               </w:rPr>
-              <w:t>Instructions for setting up a Dev VM</w:t>
+              <w:t>Instructions for setting up a DevVM</w:t>
             </w:r>
             <w:r>
               <w:rPr>
@@ -1150,7 +1148,7 @@
                 <w:noProof/>
                 <w:webHidden/>
               </w:rPr>
-              <w:instrText xml:space="preserve"> PAGEREF _Toc19097549 \h </w:instrText>
+              <w:instrText xml:space="preserve"> PAGEREF _Toc23413203 \h </w:instrText>
             </w:r>
             <w:r>
               <w:rPr>
@@ -1192,7 +1190,7 @@
               <w:noProof/>
             </w:rPr>
           </w:pPr>
-          <w:hyperlink w:anchor="_Toc19097550" w:history="1">
+          <w:hyperlink w:anchor="_Toc23413204" w:history="1">
             <w:r>
               <w:rPr>
                 <w:rStyle w:val="Hyperlink"/>
@@ -1221,7 +1219,7 @@
                 <w:noProof/>
                 <w:webHidden/>
               </w:rPr>
-              <w:instrText xml:space="preserve"> PAGEREF _Toc19097550 \h </w:instrText>
+              <w:instrText xml:space="preserve"> PAGEREF _Toc23413204 \h </w:instrText>
             </w:r>
             <w:r>
               <w:rPr>
@@ -1263,7 +1261,7 @@
               <w:noProof/>
             </w:rPr>
           </w:pPr>
-          <w:hyperlink w:anchor="_Toc19097551" w:history="1">
+          <w:hyperlink w:anchor="_Toc23413205" w:history="1">
             <w:r>
               <w:rPr>
                 <w:rStyle w:val="Hyperlink"/>
@@ -1272,7 +1270,7 @@
                 <w:bCs/>
                 <w:noProof/>
               </w:rPr>
-              <w:t>Instructions for Expanding the C Drive on the DevVm</w:t>
+              <w:t>Instructions for creating Checkpoints on the DevVM</w:t>
             </w:r>
             <w:r>
               <w:rPr>
@@ -1293,7 +1291,7 @@
                 <w:noProof/>
                 <w:webHidden/>
               </w:rPr>
-              <w:instrText xml:space="preserve"> PAGEREF _Toc19097551 \h </w:instrText>
+              <w:instrText xml:space="preserve"> PAGEREF _Toc23413205 \h </w:instrText>
             </w:r>
             <w:r>
               <w:rPr>
@@ -1335,15 +1333,16 @@
               <w:noProof/>
             </w:rPr>
           </w:pPr>
-          <w:hyperlink w:anchor="_Toc19097552" w:history="1">
+          <w:hyperlink w:anchor="_Toc23413206" w:history="1">
             <w:r>
               <w:rPr>
                 <w:rStyle w:val="Hyperlink"/>
                 <w:rFonts w:ascii="Verdana" w:hAnsi="Verdana"/>
                 <w:b/>
-                <w:noProof/>
-              </w:rPr>
-              <w:t>Remote Debugging with Visual Studio 2017</w:t>
+                <w:bCs/>
+                <w:noProof/>
+              </w:rPr>
+              <w:t>Instructions for Expanding the C Drive on the DevVM</w:t>
             </w:r>
             <w:r>
               <w:rPr>
@@ -1364,7 +1363,7 @@
                 <w:noProof/>
                 <w:webHidden/>
               </w:rPr>
-              <w:instrText xml:space="preserve"> PAGEREF _Toc19097552 \h </w:instrText>
+              <w:instrText xml:space="preserve"> PAGEREF _Toc23413206 \h </w:instrText>
             </w:r>
             <w:r>
               <w:rPr>
@@ -1384,7 +1383,7 @@
                 <w:noProof/>
                 <w:webHidden/>
               </w:rPr>
-              <w:t>22</w:t>
+              <w:t>23</w:t>
             </w:r>
             <w:r>
               <w:rPr>
@@ -1406,7 +1405,7 @@
               <w:noProof/>
             </w:rPr>
           </w:pPr>
-          <w:hyperlink w:anchor="_Toc19097553" w:history="1">
+          <w:hyperlink w:anchor="_Toc23413207" w:history="1">
             <w:r>
               <w:rPr>
                 <w:rStyle w:val="Hyperlink"/>
@@ -1414,7 +1413,7 @@
                 <w:b/>
                 <w:noProof/>
               </w:rPr>
-              <w:t>Running SQL Procedure to Shrink Databases and Set Recovery Model to Simple</w:t>
+              <w:t>Remote Debugging with Visual Studio 2017</w:t>
             </w:r>
             <w:r>
               <w:rPr>
@@ -1435,7 +1434,7 @@
                 <w:noProof/>
                 <w:webHidden/>
               </w:rPr>
-              <w:instrText xml:space="preserve"> PAGEREF _Toc19097553 \h </w:instrText>
+              <w:instrText xml:space="preserve"> PAGEREF _Toc23413207 \h </w:instrText>
             </w:r>
             <w:r>
               <w:rPr>
@@ -1455,7 +1454,7 @@
                 <w:noProof/>
                 <w:webHidden/>
               </w:rPr>
-              <w:t>26</w:t>
+              <w:t>24</w:t>
             </w:r>
             <w:r>
               <w:rPr>
@@ -1477,15 +1476,15 @@
               <w:noProof/>
             </w:rPr>
           </w:pPr>
-          <w:hyperlink w:anchor="_Toc19097554" w:history="1">
+          <w:hyperlink w:anchor="_Toc23413208" w:history="1">
             <w:r>
               <w:rPr>
                 <w:rStyle w:val="Hyperlink"/>
-                <w:rFonts w:ascii="Verdana" w:eastAsiaTheme="majorEastAsia" w:hAnsi="Verdana" w:cstheme="majorBidi"/>
+                <w:rFonts w:ascii="Verdana" w:hAnsi="Verdana"/>
                 <w:b/>
                 <w:noProof/>
               </w:rPr>
-              <w:t>How to setup Processing on the DevVm</w:t>
+              <w:t>Running SQL Procedure to Shrink Databases and Set Recovery Model to Simple</w:t>
             </w:r>
             <w:r>
               <w:rPr>
@@ -1506,7 +1505,7 @@
                 <w:noProof/>
                 <w:webHidden/>
               </w:rPr>
-              <w:instrText xml:space="preserve"> PAGEREF _Toc19097554 \h </w:instrText>
+              <w:instrText xml:space="preserve"> PAGEREF _Toc23413208 \h </w:instrText>
             </w:r>
             <w:r>
               <w:rPr>
@@ -1548,7 +1547,7 @@
               <w:noProof/>
             </w:rPr>
           </w:pPr>
-          <w:hyperlink w:anchor="_Toc19097555" w:history="1">
+          <w:hyperlink w:anchor="_Toc23413209" w:history="1">
             <w:r>
               <w:rPr>
                 <w:rStyle w:val="Hyperlink"/>
@@ -1556,7 +1555,7 @@
                 <w:b/>
                 <w:noProof/>
               </w:rPr>
-              <w:t>DevVM Tips</w:t>
+              <w:t>How to setup Processing on the DevVM</w:t>
             </w:r>
             <w:r>
               <w:rPr>
@@ -1577,7 +1576,7 @@
                 <w:noProof/>
                 <w:webHidden/>
               </w:rPr>
-              <w:instrText xml:space="preserve"> PAGEREF _Toc19097555 \h </w:instrText>
+              <w:instrText xml:space="preserve"> PAGEREF _Toc23413209 \h </w:instrText>
             </w:r>
             <w:r>
               <w:rPr>
@@ -1597,7 +1596,7 @@
                 <w:noProof/>
                 <w:webHidden/>
               </w:rPr>
-              <w:t>29</w:t>
+              <w:t>30</w:t>
             </w:r>
             <w:r>
               <w:rPr>
@@ -1607,12 +1606,77 @@
               <w:fldChar w:fldCharType="end"/>
             </w:r>
           </w:hyperlink>
-          <w:r>
+        </w:p>
+        <w:p>
+          <w:pPr>
+            <w:pStyle w:val="TOC1"/>
+            <w:tabs>
+              <w:tab w:val="right" w:leader="dot" w:pos="9350"/>
+            </w:tabs>
             <w:rPr>
+              <w:rFonts w:eastAsiaTheme="minorEastAsia"/>
               <w:noProof/>
             </w:rPr>
-            <w:t>9</w:t>
-          </w:r>
+          </w:pPr>
+          <w:hyperlink w:anchor="_Toc23413210" w:history="1">
+            <w:r>
+              <w:rPr>
+                <w:rStyle w:val="Hyperlink"/>
+                <w:rFonts w:ascii="Verdana" w:eastAsiaTheme="majorEastAsia" w:hAnsi="Verdana" w:cstheme="majorBidi"/>
+                <w:b/>
+                <w:noProof/>
+              </w:rPr>
+              <w:t>DevVM Tips</w:t>
+            </w:r>
+            <w:r>
+              <w:rPr>
+                <w:noProof/>
+                <w:webHidden/>
+              </w:rPr>
+              <w:tab/>
+            </w:r>
+            <w:r>
+              <w:rPr>
+                <w:noProof/>
+                <w:webHidden/>
+              </w:rPr>
+              <w:fldChar w:fldCharType="begin"/>
+            </w:r>
+            <w:r>
+              <w:rPr>
+                <w:noProof/>
+                <w:webHidden/>
+              </w:rPr>
+              <w:instrText xml:space="preserve"> PAGEREF _Toc23413210 \h </w:instrText>
+            </w:r>
+            <w:r>
+              <w:rPr>
+                <w:noProof/>
+                <w:webHidden/>
+              </w:rPr>
+            </w:r>
+            <w:r>
+              <w:rPr>
+                <w:noProof/>
+                <w:webHidden/>
+              </w:rPr>
+              <w:fldChar w:fldCharType="separate"/>
+            </w:r>
+            <w:r>
+              <w:rPr>
+                <w:noProof/>
+                <w:webHidden/>
+              </w:rPr>
+              <w:t>31</w:t>
+            </w:r>
+            <w:r>
+              <w:rPr>
+                <w:noProof/>
+                <w:webHidden/>
+              </w:rPr>
+              <w:fldChar w:fldCharType="end"/>
+            </w:r>
+          </w:hyperlink>
         </w:p>
         <w:p>
           <w:pPr>
@@ -1670,7 +1734,7 @@
           <w:u w:val="single"/>
         </w:rPr>
       </w:pPr>
-      <w:bookmarkStart w:id="1" w:name="_Toc19097538"/>
+      <w:bookmarkStart w:id="0" w:name="_Toc23413192"/>
       <w:r>
         <w:rPr>
           <w:rFonts w:ascii="Verdana" w:hAnsi="Verdana"/>
@@ -1682,7 +1746,7 @@
         <w:lastRenderedPageBreak/>
         <w:t>Introduction</w:t>
       </w:r>
-      <w:bookmarkEnd w:id="1"/>
+      <w:bookmarkEnd w:id="0"/>
     </w:p>
     <w:p>
       <w:pPr>
@@ -1766,7 +1830,7 @@
           <w:u w:val="single"/>
         </w:rPr>
       </w:pPr>
-      <w:bookmarkStart w:id="2" w:name="_Toc19097539"/>
+      <w:bookmarkStart w:id="1" w:name="_Toc23413193"/>
       <w:r>
         <w:rPr>
           <w:rFonts w:ascii="Verdana" w:hAnsi="Verdana"/>
@@ -1777,7 +1841,7 @@
         </w:rPr>
         <w:t>Intended Use Cases</w:t>
       </w:r>
-      <w:bookmarkEnd w:id="2"/>
+      <w:bookmarkEnd w:id="1"/>
     </w:p>
     <w:p>
       <w:pPr>
@@ -1830,7 +1894,31 @@
         <w:rPr>
           <w:rFonts w:ascii="Verdana" w:eastAsia="Times New Roman" w:hAnsi="Verdana" w:cs="Times New Roman"/>
         </w:rPr>
-        <w:t>The intended use of the DevVm is meant to be ephemeral. Loading of test data should be automated and there should be no upgrading the DevVm through the Relativity Installer files.</w:t>
+        <w:t xml:space="preserve">The intended use of the </w:t>
+      </w:r>
+      <w:r>
+        <w:rPr>
+          <w:rFonts w:ascii="Verdana" w:eastAsia="Times New Roman" w:hAnsi="Verdana" w:cs="Times New Roman"/>
+        </w:rPr>
+        <w:t>DevVM</w:t>
+      </w:r>
+      <w:r>
+        <w:rPr>
+          <w:rFonts w:ascii="Verdana" w:eastAsia="Times New Roman" w:hAnsi="Verdana" w:cs="Times New Roman"/>
+        </w:rPr>
+        <w:t xml:space="preserve"> is meant to be ephemeral. Loading of test data should be automated and there should be no upgrading the </w:t>
+      </w:r>
+      <w:r>
+        <w:rPr>
+          <w:rFonts w:ascii="Verdana" w:eastAsia="Times New Roman" w:hAnsi="Verdana" w:cs="Times New Roman"/>
+        </w:rPr>
+        <w:t>DevVM</w:t>
+      </w:r>
+      <w:r>
+        <w:rPr>
+          <w:rFonts w:ascii="Verdana" w:eastAsia="Times New Roman" w:hAnsi="Verdana" w:cs="Times New Roman"/>
+        </w:rPr>
+        <w:t xml:space="preserve"> through the Relativity Installer files.</w:t>
       </w:r>
     </w:p>
     <w:p>
@@ -1844,7 +1932,7 @@
           <w:u w:val="single"/>
         </w:rPr>
       </w:pPr>
-      <w:bookmarkStart w:id="3" w:name="_Toc19097540"/>
+      <w:bookmarkStart w:id="2" w:name="_Toc23413194"/>
       <w:r>
         <w:rPr>
           <w:rFonts w:ascii="Verdana" w:hAnsi="Verdana"/>
@@ -1855,7 +1943,7 @@
         </w:rPr>
         <w:t>Not-supported</w:t>
       </w:r>
-      <w:bookmarkEnd w:id="3"/>
+      <w:bookmarkEnd w:id="2"/>
     </w:p>
     <w:p>
       <w:pPr>
@@ -1899,7 +1987,7 @@
           <w:rFonts w:ascii="Verdana" w:eastAsia="Verdana" w:hAnsi="Verdana" w:cs="Verdana"/>
           <w:color w:val="000000" w:themeColor="text1"/>
         </w:rPr>
-        <w:t>Dev VM</w:t>
+        <w:t>DevVM</w:t>
       </w:r>
       <w:r>
         <w:rPr>
@@ -2008,7 +2096,7 @@
           <w:u w:val="single"/>
         </w:rPr>
       </w:pPr>
-      <w:bookmarkStart w:id="4" w:name="_Toc19097541"/>
+      <w:bookmarkStart w:id="3" w:name="_Toc23413195"/>
       <w:r>
         <w:rPr>
           <w:rFonts w:ascii="Verdana" w:hAnsi="Verdana"/>
@@ -2019,21 +2107,35 @@
         </w:rPr>
         <w:t>License</w:t>
       </w:r>
-      <w:bookmarkEnd w:id="4"/>
-    </w:p>
-    <w:p>
-      <w:pPr>
-        <w:rPr>
-          <w:rFonts w:ascii="Verdana" w:eastAsia="Verdana" w:hAnsi="Verdana" w:cs="Verdana"/>
-          <w:color w:val="000000" w:themeColor="text1"/>
-        </w:rPr>
-      </w:pPr>
-      <w:r>
-        <w:rPr>
-          <w:rFonts w:ascii="Verdana" w:eastAsia="Verdana" w:hAnsi="Verdana" w:cs="Verdana"/>
-          <w:color w:val="000000" w:themeColor="text1"/>
-        </w:rPr>
-        <w:t>The Dev VM comes with the following licenses</w:t>
+      <w:bookmarkEnd w:id="3"/>
+    </w:p>
+    <w:p>
+      <w:pPr>
+        <w:rPr>
+          <w:rFonts w:ascii="Verdana" w:eastAsia="Verdana" w:hAnsi="Verdana" w:cs="Verdana"/>
+          <w:color w:val="000000" w:themeColor="text1"/>
+        </w:rPr>
+      </w:pPr>
+      <w:r>
+        <w:rPr>
+          <w:rFonts w:ascii="Verdana" w:eastAsia="Verdana" w:hAnsi="Verdana" w:cs="Verdana"/>
+          <w:color w:val="000000" w:themeColor="text1"/>
+        </w:rPr>
+        <w:t xml:space="preserve">The </w:t>
+      </w:r>
+      <w:r>
+        <w:rPr>
+          <w:rFonts w:ascii="Verdana" w:eastAsia="Verdana" w:hAnsi="Verdana" w:cs="Verdana"/>
+          <w:color w:val="000000" w:themeColor="text1"/>
+        </w:rPr>
+        <w:t>DevVM</w:t>
+      </w:r>
+      <w:r>
+        <w:rPr>
+          <w:rFonts w:ascii="Verdana" w:eastAsia="Verdana" w:hAnsi="Verdana" w:cs="Verdana"/>
+          <w:color w:val="000000" w:themeColor="text1"/>
+        </w:rPr>
+        <w:t xml:space="preserve"> comes with the following licenses</w:t>
       </w:r>
       <w:r>
         <w:rPr>
@@ -2522,7 +2624,23 @@
           <w:i/>
           <w:color w:val="FF0000"/>
         </w:rPr>
-        <w:t>You must update the licenses to ensure continuous functioning of the Dev VM.</w:t>
+        <w:t xml:space="preserve">You must update the licenses to ensure continuous functioning of the </w:t>
+      </w:r>
+      <w:r>
+        <w:rPr>
+          <w:rFonts w:ascii="Verdana" w:eastAsia="Verdana" w:hAnsi="Verdana" w:cs="Verdana"/>
+          <w:i/>
+          <w:color w:val="FF0000"/>
+        </w:rPr>
+        <w:t>DevVM</w:t>
+      </w:r>
+      <w:r>
+        <w:rPr>
+          <w:rFonts w:ascii="Verdana" w:eastAsia="Verdana" w:hAnsi="Verdana" w:cs="Verdana"/>
+          <w:i/>
+          <w:color w:val="FF0000"/>
+        </w:rPr>
+        <w:t>.</w:t>
       </w:r>
     </w:p>
     <w:p>
@@ -2536,7 +2654,7 @@
           <w:u w:val="single"/>
         </w:rPr>
       </w:pPr>
-      <w:bookmarkStart w:id="5" w:name="_Toc19097542"/>
+      <w:bookmarkStart w:id="4" w:name="_Toc23413196"/>
       <w:r>
         <w:rPr>
           <w:rFonts w:ascii="Verdana" w:hAnsi="Verdana"/>
@@ -2547,7 +2665,7 @@
         </w:rPr>
         <w:t>FAQ</w:t>
       </w:r>
-      <w:bookmarkEnd w:id="5"/>
+      <w:bookmarkEnd w:id="4"/>
     </w:p>
     <w:p>
       <w:pPr>
@@ -2648,7 +2766,7 @@
           <w:u w:val="single"/>
         </w:rPr>
       </w:pPr>
-      <w:bookmarkStart w:id="6" w:name="_Toc19097543"/>
+      <w:bookmarkStart w:id="5" w:name="_Toc23413197"/>
       <w:r>
         <w:rPr>
           <w:rFonts w:ascii="Verdana" w:hAnsi="Verdana"/>
@@ -2669,7 +2787,7 @@
         </w:rPr>
         <w:t>Requirements</w:t>
       </w:r>
-      <w:bookmarkEnd w:id="6"/>
+      <w:bookmarkEnd w:id="5"/>
     </w:p>
     <w:p>
       <w:pPr>
@@ -2932,7 +3050,7 @@
           <w:u w:val="single"/>
         </w:rPr>
       </w:pPr>
-      <w:bookmarkStart w:id="7" w:name="_Toc19097544"/>
+      <w:bookmarkStart w:id="6" w:name="_Toc23413198"/>
       <w:r>
         <w:rPr>
           <w:rFonts w:ascii="Verdana" w:hAnsi="Verdana"/>
@@ -2943,7 +3061,7 @@
         </w:rPr>
         <w:t>Accounts</w:t>
       </w:r>
-      <w:bookmarkEnd w:id="7"/>
+      <w:bookmarkEnd w:id="6"/>
     </w:p>
     <w:p>
       <w:pPr>
@@ -2956,7 +3074,7 @@
           <w:u w:val="single"/>
         </w:rPr>
       </w:pPr>
-      <w:bookmarkStart w:id="8" w:name="_Toc19097545"/>
+      <w:bookmarkStart w:id="7" w:name="_Toc23413199"/>
       <w:r>
         <w:rPr>
           <w:rFonts w:ascii="Verdana" w:hAnsi="Verdana"/>
@@ -2967,7 +3085,7 @@
         </w:rPr>
         <w:t>Windows Accounts</w:t>
       </w:r>
-      <w:bookmarkEnd w:id="8"/>
+      <w:bookmarkEnd w:id="7"/>
     </w:p>
     <w:p>
       <w:pPr>
@@ -3141,7 +3259,7 @@
           <w:u w:val="single"/>
         </w:rPr>
       </w:pPr>
-      <w:bookmarkStart w:id="9" w:name="_Toc19097546"/>
+      <w:bookmarkStart w:id="8" w:name="_Toc23413200"/>
       <w:r>
         <w:rPr>
           <w:rFonts w:ascii="Verdana" w:hAnsi="Verdana"/>
@@ -3152,7 +3270,7 @@
         </w:rPr>
         <w:t>Relativity Accounts</w:t>
       </w:r>
-      <w:bookmarkEnd w:id="9"/>
+      <w:bookmarkEnd w:id="8"/>
     </w:p>
     <w:p>
       <w:pPr>
@@ -3229,7 +3347,7 @@
           <w:u w:val="single"/>
         </w:rPr>
       </w:pPr>
-      <w:bookmarkStart w:id="10" w:name="_Toc19097547"/>
+      <w:bookmarkStart w:id="9" w:name="_Toc23413201"/>
       <w:r>
         <w:rPr>
           <w:rFonts w:ascii="Verdana" w:hAnsi="Verdana"/>
@@ -3250,7 +3368,7 @@
         </w:rPr>
         <w:t xml:space="preserve"> Accounts</w:t>
       </w:r>
-      <w:bookmarkEnd w:id="10"/>
+      <w:bookmarkEnd w:id="9"/>
     </w:p>
     <w:p>
       <w:pPr>
@@ -3497,7 +3615,7 @@
           <w:u w:val="single"/>
         </w:rPr>
       </w:pPr>
-      <w:bookmarkStart w:id="11" w:name="_Toc19097548"/>
+      <w:bookmarkStart w:id="10" w:name="_Toc23413202"/>
       <w:r>
         <w:rPr>
           <w:rFonts w:ascii="Verdana" w:hAnsi="Verdana"/>
@@ -3516,9 +3634,19 @@
           <w:color w:val="0070C0"/>
           <w:u w:val="single"/>
         </w:rPr>
-        <w:t xml:space="preserve"> not available in Dev VM</w:t>
-      </w:r>
-      <w:bookmarkEnd w:id="11"/>
+        <w:t xml:space="preserve"> not available in </w:t>
+      </w:r>
+      <w:r>
+        <w:rPr>
+          <w:rFonts w:ascii="Verdana" w:hAnsi="Verdana"/>
+          <w:b/>
+          <w:bCs/>
+          <w:color w:val="0070C0"/>
+          <w:u w:val="single"/>
+        </w:rPr>
+        <w:t>DevVM</w:t>
+      </w:r>
+      <w:bookmarkEnd w:id="10"/>
     </w:p>
     <w:p>
       <w:pPr>
@@ -3598,7 +3726,7 @@
           <w:u w:val="single"/>
         </w:rPr>
       </w:pPr>
-      <w:bookmarkStart w:id="12" w:name="_Toc19097549"/>
+      <w:bookmarkStart w:id="11" w:name="_Toc23413203"/>
       <w:r>
         <w:rPr>
           <w:rFonts w:ascii="Verdana" w:hAnsi="Verdana"/>
@@ -3615,9 +3743,18 @@
           <w:bCs/>
           <w:u w:val="single"/>
         </w:rPr>
-        <w:t>uctions for setting up a Dev VM</w:t>
-      </w:r>
-      <w:bookmarkEnd w:id="12"/>
+        <w:t xml:space="preserve">uctions for setting up a </w:t>
+      </w:r>
+      <w:r>
+        <w:rPr>
+          <w:rFonts w:ascii="Verdana" w:hAnsi="Verdana"/>
+          <w:b/>
+          <w:bCs/>
+          <w:u w:val="single"/>
+        </w:rPr>
+        <w:t>DevVM</w:t>
+      </w:r>
+      <w:bookmarkEnd w:id="11"/>
     </w:p>
     <w:p>
       <w:pPr>
@@ -3643,7 +3780,21 @@
           <w:rFonts w:ascii="Verdana" w:eastAsia="Verdana" w:hAnsi="Verdana" w:cs="Verdana"/>
           <w:color w:val="000000" w:themeColor="text1"/>
         </w:rPr>
-        <w:t xml:space="preserve">Each Dev VM uses Microsoft </w:t>
+        <w:t xml:space="preserve">Each </w:t>
+      </w:r>
+      <w:r>
+        <w:rPr>
+          <w:rFonts w:ascii="Verdana" w:eastAsia="Verdana" w:hAnsi="Verdana" w:cs="Verdana"/>
+          <w:color w:val="000000" w:themeColor="text1"/>
+        </w:rPr>
+        <w:t>DevVM</w:t>
+      </w:r>
+      <w:r>
+        <w:rPr>
+          <w:rFonts w:ascii="Verdana" w:eastAsia="Verdana" w:hAnsi="Verdana" w:cs="Verdana"/>
+          <w:color w:val="000000" w:themeColor="text1"/>
+        </w:rPr>
+        <w:t xml:space="preserve"> uses Microsoft </w:t>
       </w:r>
       <w:r>
         <w:rPr>
@@ -6099,7 +6250,21 @@
           <w:color w:val="000000" w:themeColor="text1"/>
         </w:rPr>
         <w:lastRenderedPageBreak/>
-        <w:t xml:space="preserve">  To start the Dev VM, right click on the VM instance (in the example below, </w:t>
+        <w:t xml:space="preserve">  To start the </w:t>
+      </w:r>
+      <w:r>
+        <w:rPr>
+          <w:rFonts w:ascii="Verdana" w:eastAsia="Verdana" w:hAnsi="Verdana" w:cs="Verdana"/>
+          <w:color w:val="000000" w:themeColor="text1"/>
+        </w:rPr>
+        <w:t>DevVM</w:t>
+      </w:r>
+      <w:r>
+        <w:rPr>
+          <w:rFonts w:ascii="Verdana" w:eastAsia="Verdana" w:hAnsi="Verdana" w:cs="Verdana"/>
+          <w:color w:val="000000" w:themeColor="text1"/>
+        </w:rPr>
+        <w:t xml:space="preserve">, right click on the VM instance (in the example below, </w:t>
       </w:r>
       <w:proofErr w:type="spellStart"/>
       <w:r>
@@ -6204,7 +6369,21 @@
           <w:rFonts w:ascii="Verdana" w:eastAsia="Verdana" w:hAnsi="Verdana" w:cs="Verdana"/>
           <w:color w:val="000000" w:themeColor="text1"/>
         </w:rPr>
-        <w:t xml:space="preserve">  To connect to the Dev VM, right click on the VM instance and select </w:t>
+        <w:t xml:space="preserve">  To connect to the </w:t>
+      </w:r>
+      <w:r>
+        <w:rPr>
+          <w:rFonts w:ascii="Verdana" w:eastAsia="Verdana" w:hAnsi="Verdana" w:cs="Verdana"/>
+          <w:color w:val="000000" w:themeColor="text1"/>
+        </w:rPr>
+        <w:t>DevVM</w:t>
+      </w:r>
+      <w:r>
+        <w:rPr>
+          <w:rFonts w:ascii="Verdana" w:eastAsia="Verdana" w:hAnsi="Verdana" w:cs="Verdana"/>
+          <w:color w:val="000000" w:themeColor="text1"/>
+        </w:rPr>
+        <w:t xml:space="preserve">, right click on the VM instance and select </w:t>
       </w:r>
       <w:r>
         <w:rPr>
@@ -6323,7 +6502,21 @@
           <w:rFonts w:ascii="Verdana" w:eastAsia="Verdana" w:hAnsi="Verdana" w:cs="Verdana"/>
           <w:color w:val="000000" w:themeColor="text1"/>
         </w:rPr>
-        <w:t xml:space="preserve">Select the appropriate resolution for your Dev VM and click the </w:t>
+        <w:t xml:space="preserve">Select the appropriate resolution for your </w:t>
+      </w:r>
+      <w:r>
+        <w:rPr>
+          <w:rFonts w:ascii="Verdana" w:eastAsia="Verdana" w:hAnsi="Verdana" w:cs="Verdana"/>
+          <w:color w:val="000000" w:themeColor="text1"/>
+        </w:rPr>
+        <w:t>DevVM</w:t>
+      </w:r>
+      <w:r>
+        <w:rPr>
+          <w:rFonts w:ascii="Verdana" w:eastAsia="Verdana" w:hAnsi="Verdana" w:cs="Verdana"/>
+          <w:color w:val="000000" w:themeColor="text1"/>
+        </w:rPr>
+        <w:t xml:space="preserve"> and click the </w:t>
       </w:r>
       <w:r>
         <w:rPr>
@@ -6621,7 +6814,7 @@
           <w:u w:val="single"/>
         </w:rPr>
       </w:pPr>
-      <w:bookmarkStart w:id="13" w:name="_Toc19097550"/>
+      <w:bookmarkStart w:id="12" w:name="_Toc23413204"/>
       <w:r>
         <w:rPr>
           <w:rFonts w:ascii="Verdana" w:hAnsi="Verdana"/>
@@ -6647,7 +6840,7 @@
         </w:rPr>
         <w:t xml:space="preserve"> Resources for VM</w:t>
       </w:r>
-      <w:bookmarkEnd w:id="13"/>
+      <w:bookmarkEnd w:id="12"/>
     </w:p>
     <w:p>
       <w:pPr>
@@ -7185,7 +7378,9 @@
           <w:u w:val="single"/>
         </w:rPr>
       </w:pPr>
-      <w:bookmarkStart w:id="14" w:name="_Toc19097551"/>
+      <w:bookmarkStart w:id="13" w:name="_Toc23413205"/>
+      <w:bookmarkStart w:id="14" w:name="_GoBack"/>
+      <w:bookmarkEnd w:id="14"/>
       <w:r>
         <w:rPr>
           <w:rFonts w:ascii="Verdana" w:hAnsi="Verdana"/>
@@ -7194,7 +7389,7 @@
           <w:u w:val="single"/>
         </w:rPr>
         <w:lastRenderedPageBreak/>
-        <w:t xml:space="preserve">Instructions for </w:t>
+        <w:t xml:space="preserve">Instructions </w:t>
       </w:r>
       <w:r>
         <w:rPr>
@@ -7203,9 +7398,27 @@
           <w:bCs/>
           <w:u w:val="single"/>
         </w:rPr>
-        <w:t>Expanding the C Drive on the DevVm</w:t>
-      </w:r>
-      <w:bookmarkEnd w:id="14"/>
+        <w:t>for creating Checkpoints</w:t>
+      </w:r>
+      <w:r>
+        <w:rPr>
+          <w:rFonts w:ascii="Verdana" w:hAnsi="Verdana"/>
+          <w:b/>
+          <w:bCs/>
+          <w:u w:val="single"/>
+        </w:rPr>
+        <w:t xml:space="preserve"> on the </w:t>
+      </w:r>
+      <w:r>
+        <w:rPr>
+          <w:rFonts w:ascii="Verdana" w:hAnsi="Verdana"/>
+          <w:b/>
+          <w:bCs/>
+          <w:u w:val="single"/>
+        </w:rPr>
+        <w:t>DevVM</w:t>
+      </w:r>
+      <w:bookmarkEnd w:id="13"/>
     </w:p>
     <w:p>
       <w:pPr>
@@ -7213,11 +7426,486 @@
           <w:color w:val="FF0000"/>
         </w:rPr>
       </w:pPr>
-      <w:r>
+    </w:p>
+    <w:p>
+      <w:pPr>
+        <w:pStyle w:val="ListParagraph"/>
+        <w:numPr>
+          <w:ilvl w:val="0"/>
+          <w:numId w:val="9"/>
+        </w:numPr>
+        <w:rPr>
+          <w:rFonts w:ascii="Verdana" w:hAnsi="Verdana"/>
+        </w:rPr>
+      </w:pPr>
+      <w:r>
+        <w:rPr>
+          <w:rFonts w:ascii="Verdana" w:hAnsi="Verdana"/>
+          <w:b/>
+        </w:rPr>
+        <w:t>Shut down</w:t>
+      </w:r>
+      <w:r>
+        <w:rPr>
+          <w:rFonts w:ascii="Verdana" w:hAnsi="Verdana"/>
+        </w:rPr>
+        <w:t xml:space="preserve"> the VM</w:t>
+      </w:r>
+      <w:r>
+        <w:rPr>
+          <w:rFonts w:ascii="Verdana" w:hAnsi="Verdana"/>
+        </w:rPr>
+        <w:t>.</w:t>
+      </w:r>
+    </w:p>
+    <w:p>
+      <w:pPr>
+        <w:pStyle w:val="ListParagraph"/>
+        <w:numPr>
+          <w:ilvl w:val="0"/>
+          <w:numId w:val="9"/>
+        </w:numPr>
+        <w:rPr>
+          <w:rFonts w:ascii="Verdana" w:hAnsi="Verdana"/>
+        </w:rPr>
+      </w:pPr>
+      <w:r>
+        <w:rPr>
+          <w:rFonts w:ascii="Verdana" w:hAnsi="Verdana"/>
+        </w:rPr>
+        <w:t xml:space="preserve">Once the VM is shut down, </w:t>
+      </w:r>
+      <w:r>
+        <w:rPr>
+          <w:rFonts w:ascii="Verdana" w:hAnsi="Verdana"/>
+          <w:b/>
+        </w:rPr>
+        <w:t>right click</w:t>
+      </w:r>
+      <w:r>
+        <w:rPr>
+          <w:rFonts w:ascii="Verdana" w:hAnsi="Verdana"/>
+        </w:rPr>
+        <w:t xml:space="preserve"> on the VM name and select </w:t>
+      </w:r>
+      <w:r>
+        <w:rPr>
+          <w:rFonts w:ascii="Verdana" w:hAnsi="Verdana"/>
+          <w:b/>
+        </w:rPr>
+        <w:t>checkpoint</w:t>
+      </w:r>
+      <w:r>
+        <w:rPr>
+          <w:rFonts w:ascii="Verdana" w:hAnsi="Verdana"/>
+        </w:rPr>
+        <w:t>.</w:t>
+      </w:r>
+    </w:p>
+    <w:p>
+      <w:pPr>
+        <w:pStyle w:val="ListParagraph"/>
+        <w:rPr>
+          <w:rFonts w:ascii="Verdana" w:hAnsi="Verdana"/>
+        </w:rPr>
+      </w:pPr>
+      <w:r>
+        <w:rPr>
+          <w:rFonts w:ascii="Verdana" w:hAnsi="Verdana"/>
+        </w:rPr>
+        <w:drawing>
+          <wp:inline distT="0" distB="0" distL="0" distR="0" wp14:anchorId="4E41344A" wp14:editId="7B5D5E45">
+            <wp:extent cx="5943600" cy="3233420"/>
+            <wp:effectExtent l="0" t="0" r="0" b="5080"/>
+            <wp:docPr id="3" name="Picture 3"/>
+            <wp:cNvGraphicFramePr>
+              <a:graphicFrameLocks xmlns:a="http://schemas.openxmlformats.org/drawingml/2006/main" noChangeAspect="1"/>
+            </wp:cNvGraphicFramePr>
+            <a:graphic xmlns:a="http://schemas.openxmlformats.org/drawingml/2006/main">
+              <a:graphicData uri="http://schemas.openxmlformats.org/drawingml/2006/picture">
+                <pic:pic xmlns:pic="http://schemas.openxmlformats.org/drawingml/2006/picture">
+                  <pic:nvPicPr>
+                    <pic:cNvPr id="1" name=""/>
+                    <pic:cNvPicPr/>
+                  </pic:nvPicPr>
+                  <pic:blipFill>
+                    <a:blip r:embed="rId40"/>
+                    <a:stretch>
+                      <a:fillRect/>
+                    </a:stretch>
+                  </pic:blipFill>
+                  <pic:spPr>
+                    <a:xfrm>
+                      <a:off x="0" y="0"/>
+                      <a:ext cx="5943600" cy="3233420"/>
+                    </a:xfrm>
+                    <a:prstGeom prst="rect">
+                      <a:avLst/>
+                    </a:prstGeom>
+                  </pic:spPr>
+                </pic:pic>
+              </a:graphicData>
+            </a:graphic>
+          </wp:inline>
+        </w:drawing>
+      </w:r>
+    </w:p>
+    <w:p>
+      <w:pPr>
+        <w:pStyle w:val="ListParagraph"/>
+        <w:rPr>
+          <w:rFonts w:ascii="Verdana" w:hAnsi="Verdana"/>
+        </w:rPr>
+      </w:pPr>
+    </w:p>
+    <w:p>
+      <w:pPr>
+        <w:pStyle w:val="ListParagraph"/>
+        <w:numPr>
+          <w:ilvl w:val="0"/>
+          <w:numId w:val="9"/>
+        </w:numPr>
+        <w:rPr>
+          <w:rFonts w:ascii="Verdana" w:hAnsi="Verdana"/>
+        </w:rPr>
+      </w:pPr>
+      <w:r>
+        <w:rPr>
+          <w:rFonts w:ascii="Verdana" w:hAnsi="Verdana"/>
+        </w:rPr>
+        <w:t xml:space="preserve">A </w:t>
+      </w:r>
+      <w:r>
+        <w:rPr>
+          <w:rFonts w:ascii="Verdana" w:hAnsi="Verdana"/>
+          <w:b/>
+        </w:rPr>
+        <w:t>new checkpoint</w:t>
+      </w:r>
+      <w:r>
+        <w:rPr>
+          <w:rFonts w:ascii="Verdana" w:hAnsi="Verdana"/>
+        </w:rPr>
+        <w:t xml:space="preserve"> will be created with the VM name and </w:t>
+      </w:r>
+      <w:proofErr w:type="spellStart"/>
+      <w:r>
+        <w:rPr>
+          <w:rFonts w:ascii="Verdana" w:hAnsi="Verdana"/>
+        </w:rPr>
+        <w:t>DateTime</w:t>
+      </w:r>
+      <w:proofErr w:type="spellEnd"/>
+      <w:r>
+        <w:rPr>
+          <w:rFonts w:ascii="Verdana" w:hAnsi="Verdana"/>
+        </w:rPr>
+        <w:t xml:space="preserve"> stamp.</w:t>
+      </w:r>
+    </w:p>
+    <w:p>
+      <w:pPr>
+        <w:pStyle w:val="ListParagraph"/>
+        <w:rPr>
+          <w:rFonts w:ascii="Verdana" w:hAnsi="Verdana"/>
+        </w:rPr>
+      </w:pPr>
+      <w:r>
+        <w:rPr>
+          <w:rFonts w:ascii="Verdana" w:hAnsi="Verdana"/>
+        </w:rPr>
+        <w:drawing>
+          <wp:inline distT="0" distB="0" distL="0" distR="0" wp14:anchorId="5B8D159E" wp14:editId="2C777165">
+            <wp:extent cx="5943600" cy="3243580"/>
+            <wp:effectExtent l="0" t="0" r="0" b="0"/>
+            <wp:docPr id="6" name="Picture 6"/>
+            <wp:cNvGraphicFramePr>
+              <a:graphicFrameLocks xmlns:a="http://schemas.openxmlformats.org/drawingml/2006/main" noChangeAspect="1"/>
+            </wp:cNvGraphicFramePr>
+            <a:graphic xmlns:a="http://schemas.openxmlformats.org/drawingml/2006/main">
+              <a:graphicData uri="http://schemas.openxmlformats.org/drawingml/2006/picture">
+                <pic:pic xmlns:pic="http://schemas.openxmlformats.org/drawingml/2006/picture">
+                  <pic:nvPicPr>
+                    <pic:cNvPr id="1" name=""/>
+                    <pic:cNvPicPr/>
+                  </pic:nvPicPr>
+                  <pic:blipFill>
+                    <a:blip r:embed="rId41"/>
+                    <a:stretch>
+                      <a:fillRect/>
+                    </a:stretch>
+                  </pic:blipFill>
+                  <pic:spPr>
+                    <a:xfrm>
+                      <a:off x="0" y="0"/>
+                      <a:ext cx="5943600" cy="3243580"/>
+                    </a:xfrm>
+                    <a:prstGeom prst="rect">
+                      <a:avLst/>
+                    </a:prstGeom>
+                  </pic:spPr>
+                </pic:pic>
+              </a:graphicData>
+            </a:graphic>
+          </wp:inline>
+        </w:drawing>
+      </w:r>
+    </w:p>
+    <w:p>
+      <w:pPr>
+        <w:pStyle w:val="ListParagraph"/>
+        <w:rPr>
+          <w:rFonts w:ascii="Verdana" w:hAnsi="Verdana"/>
+        </w:rPr>
+      </w:pPr>
+    </w:p>
+    <w:p>
+      <w:pPr>
+        <w:pStyle w:val="ListParagraph"/>
+        <w:numPr>
+          <w:ilvl w:val="0"/>
+          <w:numId w:val="9"/>
+        </w:numPr>
+        <w:rPr>
+          <w:rFonts w:ascii="Verdana" w:hAnsi="Verdana"/>
+        </w:rPr>
+      </w:pPr>
+      <w:r>
+        <w:rPr>
+          <w:rFonts w:ascii="Verdana" w:hAnsi="Verdana"/>
+        </w:rPr>
+        <w:lastRenderedPageBreak/>
+        <w:t xml:space="preserve">You can right click and </w:t>
+      </w:r>
+      <w:r>
+        <w:rPr>
+          <w:rFonts w:ascii="Verdana" w:hAnsi="Verdana"/>
+          <w:b/>
+        </w:rPr>
+        <w:t>rename</w:t>
+      </w:r>
+      <w:r>
+        <w:rPr>
+          <w:rFonts w:ascii="Verdana" w:hAnsi="Verdana"/>
+        </w:rPr>
+        <w:t xml:space="preserve"> the checkpoint to a custom name if you prefer.</w:t>
+      </w:r>
+    </w:p>
+    <w:p>
+      <w:pPr>
+        <w:pStyle w:val="ListParagraph"/>
+        <w:rPr>
+          <w:rFonts w:ascii="Verdana" w:hAnsi="Verdana"/>
+        </w:rPr>
+      </w:pPr>
+      <w:r>
+        <w:rPr>
+          <w:rFonts w:ascii="Verdana" w:hAnsi="Verdana"/>
+        </w:rPr>
+        <w:drawing>
+          <wp:inline distT="0" distB="0" distL="0" distR="0" wp14:anchorId="2842C59E" wp14:editId="3BAB3F98">
+            <wp:extent cx="5943600" cy="3244215"/>
+            <wp:effectExtent l="0" t="0" r="0" b="0"/>
+            <wp:docPr id="7" name="Picture 7"/>
+            <wp:cNvGraphicFramePr>
+              <a:graphicFrameLocks xmlns:a="http://schemas.openxmlformats.org/drawingml/2006/main" noChangeAspect="1"/>
+            </wp:cNvGraphicFramePr>
+            <a:graphic xmlns:a="http://schemas.openxmlformats.org/drawingml/2006/main">
+              <a:graphicData uri="http://schemas.openxmlformats.org/drawingml/2006/picture">
+                <pic:pic xmlns:pic="http://schemas.openxmlformats.org/drawingml/2006/picture">
+                  <pic:nvPicPr>
+                    <pic:cNvPr id="1" name=""/>
+                    <pic:cNvPicPr/>
+                  </pic:nvPicPr>
+                  <pic:blipFill>
+                    <a:blip r:embed="rId42"/>
+                    <a:stretch>
+                      <a:fillRect/>
+                    </a:stretch>
+                  </pic:blipFill>
+                  <pic:spPr>
+                    <a:xfrm>
+                      <a:off x="0" y="0"/>
+                      <a:ext cx="5943600" cy="3244215"/>
+                    </a:xfrm>
+                    <a:prstGeom prst="rect">
+                      <a:avLst/>
+                    </a:prstGeom>
+                  </pic:spPr>
+                </pic:pic>
+              </a:graphicData>
+            </a:graphic>
+          </wp:inline>
+        </w:drawing>
+      </w:r>
+    </w:p>
+    <w:p>
+      <w:pPr>
+        <w:pStyle w:val="ListParagraph"/>
+        <w:rPr>
+          <w:rFonts w:ascii="Verdana" w:hAnsi="Verdana"/>
+        </w:rPr>
+      </w:pPr>
+    </w:p>
+    <w:p>
+      <w:pPr>
+        <w:pStyle w:val="ListParagraph"/>
+        <w:numPr>
+          <w:ilvl w:val="0"/>
+          <w:numId w:val="9"/>
+        </w:numPr>
+        <w:rPr>
+          <w:rFonts w:ascii="Verdana" w:hAnsi="Verdana"/>
+        </w:rPr>
+      </w:pPr>
+      <w:r>
+        <w:rPr>
+          <w:rFonts w:ascii="Verdana" w:hAnsi="Verdana"/>
+        </w:rPr>
+        <w:t xml:space="preserve">Now you can see your </w:t>
+      </w:r>
+      <w:r>
+        <w:rPr>
+          <w:rFonts w:ascii="Verdana" w:hAnsi="Verdana"/>
+          <w:b/>
+        </w:rPr>
+        <w:t>custom checkpoint name</w:t>
+      </w:r>
+      <w:r>
+        <w:rPr>
+          <w:rFonts w:ascii="Verdana" w:hAnsi="Verdana"/>
+        </w:rPr>
+        <w:t xml:space="preserve"> in below screenshot.</w:t>
+      </w:r>
+    </w:p>
+    <w:p>
+      <w:pPr>
+        <w:pStyle w:val="ListParagraph"/>
+        <w:rPr>
+          <w:rFonts w:ascii="Verdana" w:hAnsi="Verdana"/>
+        </w:rPr>
+      </w:pPr>
+      <w:r>
+        <w:rPr>
+          <w:rFonts w:ascii="Verdana" w:hAnsi="Verdana"/>
+        </w:rPr>
+        <w:drawing>
+          <wp:inline distT="0" distB="0" distL="0" distR="0" wp14:anchorId="5989F108" wp14:editId="011243D2">
+            <wp:extent cx="5943600" cy="3243580"/>
+            <wp:effectExtent l="0" t="0" r="0" b="0"/>
+            <wp:docPr id="8" name="Picture 8"/>
+            <wp:cNvGraphicFramePr>
+              <a:graphicFrameLocks xmlns:a="http://schemas.openxmlformats.org/drawingml/2006/main" noChangeAspect="1"/>
+            </wp:cNvGraphicFramePr>
+            <a:graphic xmlns:a="http://schemas.openxmlformats.org/drawingml/2006/main">
+              <a:graphicData uri="http://schemas.openxmlformats.org/drawingml/2006/picture">
+                <pic:pic xmlns:pic="http://schemas.openxmlformats.org/drawingml/2006/picture">
+                  <pic:nvPicPr>
+                    <pic:cNvPr id="1" name=""/>
+                    <pic:cNvPicPr/>
+                  </pic:nvPicPr>
+                  <pic:blipFill>
+                    <a:blip r:embed="rId43"/>
+                    <a:stretch>
+                      <a:fillRect/>
+                    </a:stretch>
+                  </pic:blipFill>
+                  <pic:spPr>
+                    <a:xfrm>
+                      <a:off x="0" y="0"/>
+                      <a:ext cx="5943600" cy="3243580"/>
+                    </a:xfrm>
+                    <a:prstGeom prst="rect">
+                      <a:avLst/>
+                    </a:prstGeom>
+                  </pic:spPr>
+                </pic:pic>
+              </a:graphicData>
+            </a:graphic>
+          </wp:inline>
+        </w:drawing>
+      </w:r>
+    </w:p>
+    <w:p>
+      <w:pPr>
+        <w:pStyle w:val="ListParagraph"/>
+        <w:rPr>
+          <w:rFonts w:ascii="Verdana" w:hAnsi="Verdana"/>
+        </w:rPr>
+      </w:pPr>
+    </w:p>
+    <w:p>
+      <w:pPr>
+        <w:pStyle w:val="Heading1"/>
+        <w:rPr>
+          <w:rFonts w:ascii="Verdana" w:hAnsi="Verdana"/>
+          <w:b/>
+          <w:bCs/>
+          <w:u w:val="single"/>
+        </w:rPr>
+      </w:pPr>
+      <w:bookmarkStart w:id="15" w:name="_Toc23413206"/>
+      <w:r>
+        <w:rPr>
+          <w:rFonts w:ascii="Verdana" w:hAnsi="Verdana"/>
+          <w:b/>
+          <w:bCs/>
+          <w:u w:val="single"/>
+        </w:rPr>
+        <w:lastRenderedPageBreak/>
+        <w:t xml:space="preserve">Instructions for </w:t>
+      </w:r>
+      <w:r>
+        <w:rPr>
+          <w:rFonts w:ascii="Verdana" w:hAnsi="Verdana"/>
+          <w:b/>
+          <w:bCs/>
+          <w:u w:val="single"/>
+        </w:rPr>
+        <w:t xml:space="preserve">Expanding the C Drive on the </w:t>
+      </w:r>
+      <w:r>
+        <w:rPr>
+          <w:rFonts w:ascii="Verdana" w:hAnsi="Verdana"/>
+          <w:b/>
+          <w:bCs/>
+          <w:u w:val="single"/>
+        </w:rPr>
+        <w:t>DevVM</w:t>
+      </w:r>
+      <w:bookmarkEnd w:id="15"/>
+    </w:p>
+    <w:p>
+      <w:pPr>
         <w:rPr>
           <w:color w:val="FF0000"/>
         </w:rPr>
-        <w:t>**This feature is only available on the 10.2.227.16 and 10.3.142.22 DevVms and above**</w:t>
+      </w:pPr>
+      <w:r>
+        <w:rPr>
+          <w:color w:val="FF0000"/>
+        </w:rPr>
+        <w:t xml:space="preserve">**This feature is only available on the 10.2.227.16 and 10.3.142.22 </w:t>
+      </w:r>
+      <w:proofErr w:type="spellStart"/>
+      <w:r>
+        <w:rPr>
+          <w:color w:val="FF0000"/>
+        </w:rPr>
+        <w:t>DevVM</w:t>
+      </w:r>
+      <w:r>
+        <w:rPr>
+          <w:color w:val="FF0000"/>
+        </w:rPr>
+        <w:t>s</w:t>
+      </w:r>
+      <w:proofErr w:type="spellEnd"/>
+      <w:r>
+        <w:rPr>
+          <w:color w:val="FF0000"/>
+        </w:rPr>
+        <w:t xml:space="preserve"> and above**</w:t>
       </w:r>
     </w:p>
     <w:p>
@@ -7300,7 +7988,7 @@
                     </pic:cNvPicPr>
                   </pic:nvPicPr>
                   <pic:blipFill>
-                    <a:blip r:embed="rId40" cstate="print">
+                    <a:blip r:embed="rId44" cstate="print">
                       <a:extLst>
                         <a:ext uri="{28A0092B-C50C-407E-A947-70E740481C1C}">
                           <a14:useLocalDpi xmlns:a14="http://schemas.microsoft.com/office/drawing/2010/main" val="0"/>
@@ -7380,7 +8068,31 @@
         <w:rPr>
           <w:rFonts w:ascii="Verdana" w:hAnsi="Verdana"/>
         </w:rPr>
-        <w:t xml:space="preserve"> Enter the desired new disk size and click Finish. (Note: Do not give the DevVm more space than is available in the drive where the DevVm files exist on your local machine).</w:t>
+        <w:t xml:space="preserve"> Enter the desired new disk size and click Finish. (Note: Do not give the </w:t>
+      </w:r>
+      <w:r>
+        <w:rPr>
+          <w:rFonts w:ascii="Verdana" w:hAnsi="Verdana"/>
+        </w:rPr>
+        <w:t>DevVM</w:t>
+      </w:r>
+      <w:r>
+        <w:rPr>
+          <w:rFonts w:ascii="Verdana" w:hAnsi="Verdana"/>
+        </w:rPr>
+        <w:t xml:space="preserve"> more space than is available in the drive where the </w:t>
+      </w:r>
+      <w:r>
+        <w:rPr>
+          <w:rFonts w:ascii="Verdana" w:hAnsi="Verdana"/>
+        </w:rPr>
+        <w:t>DevVM</w:t>
+      </w:r>
+      <w:r>
+        <w:rPr>
+          <w:rFonts w:ascii="Verdana" w:hAnsi="Verdana"/>
+        </w:rPr>
+        <w:t xml:space="preserve"> files exist on your local machine).</w:t>
       </w:r>
     </w:p>
     <w:p>
@@ -7398,7 +8110,13 @@
         <w:rPr>
           <w:rFonts w:ascii="Verdana" w:hAnsi="Verdana"/>
         </w:rPr>
-        <w:t>You can now turn on the DevVm</w:t>
+        <w:t xml:space="preserve">You can now turn on the </w:t>
+      </w:r>
+      <w:r>
+        <w:rPr>
+          <w:rFonts w:ascii="Verdana" w:hAnsi="Verdana"/>
+        </w:rPr>
+        <w:t>DevVM</w:t>
       </w:r>
     </w:p>
     <w:p>
@@ -7416,7 +8134,19 @@
         <w:rPr>
           <w:rFonts w:ascii="Verdana" w:hAnsi="Verdana"/>
         </w:rPr>
-        <w:t>Right click on the windows icon in the bottom left corner of the DevVm and select Computer Management.</w:t>
+        <w:t xml:space="preserve">Right click on the windows icon in the bottom left corner of the </w:t>
+      </w:r>
+      <w:r>
+        <w:rPr>
+          <w:rFonts w:ascii="Verdana" w:hAnsi="Verdana"/>
+        </w:rPr>
+        <w:t>DevVM</w:t>
+      </w:r>
+      <w:r>
+        <w:rPr>
+          <w:rFonts w:ascii="Verdana" w:hAnsi="Verdana"/>
+        </w:rPr>
+        <w:t xml:space="preserve"> and select Computer Management.</w:t>
       </w:r>
     </w:p>
     <w:p>
@@ -7477,7 +8207,7 @@
           <w:u w:val="single"/>
         </w:rPr>
       </w:pPr>
-      <w:bookmarkStart w:id="15" w:name="_Toc19097552"/>
+      <w:bookmarkStart w:id="16" w:name="_Toc23413207"/>
       <w:r>
         <w:rPr>
           <w:rFonts w:ascii="Verdana" w:hAnsi="Verdana"/>
@@ -7494,7 +8224,7 @@
         </w:rPr>
         <w:t>7</w:t>
       </w:r>
-      <w:bookmarkEnd w:id="15"/>
+      <w:bookmarkEnd w:id="16"/>
     </w:p>
     <w:p>
       <w:pPr>
@@ -7528,14 +8258,21 @@
           <w:rFonts w:ascii="Verdana" w:hAnsi="Verdana"/>
           <w:color w:val="000000" w:themeColor="text1"/>
         </w:rPr>
-        <w:t xml:space="preserve"> the Dev</w:t>
-      </w:r>
-      <w:r>
-        <w:rPr>
-          <w:rFonts w:ascii="Verdana" w:hAnsi="Verdana"/>
-          <w:color w:val="000000" w:themeColor="text1"/>
-        </w:rPr>
-        <w:t xml:space="preserve"> VM and launch </w:t>
+        <w:t xml:space="preserve"> the </w:t>
+      </w:r>
+      <w:r>
+        <w:rPr>
+          <w:rFonts w:ascii="Verdana" w:hAnsi="Verdana"/>
+          <w:color w:val="000000" w:themeColor="text1"/>
+        </w:rPr>
+        <w:t>DevVM</w:t>
+      </w:r>
+      <w:r>
+        <w:rPr>
+          <w:rFonts w:ascii="Verdana" w:hAnsi="Verdana"/>
+          <w:color w:val="000000" w:themeColor="text1"/>
+        </w:rPr>
+        <w:t xml:space="preserve"> and launch </w:t>
       </w:r>
       <w:r>
         <w:rPr>
@@ -7609,515 +8346,6 @@
             <wp:extent cx="3937000" cy="3346871"/>
             <wp:effectExtent l="0" t="0" r="6350" b="6350"/>
             <wp:docPr id="1" name="Picture 1"/>
-            <wp:cNvGraphicFramePr>
-              <a:graphicFrameLocks xmlns:a="http://schemas.openxmlformats.org/drawingml/2006/main" noChangeAspect="1"/>
-            </wp:cNvGraphicFramePr>
-            <a:graphic xmlns:a="http://schemas.openxmlformats.org/drawingml/2006/main">
-              <a:graphicData uri="http://schemas.openxmlformats.org/drawingml/2006/picture">
-                <pic:pic xmlns:pic="http://schemas.openxmlformats.org/drawingml/2006/picture">
-                  <pic:nvPicPr>
-                    <pic:cNvPr id="1" name=""/>
-                    <pic:cNvPicPr/>
-                  </pic:nvPicPr>
-                  <pic:blipFill>
-                    <a:blip r:embed="rId41"/>
-                    <a:stretch>
-                      <a:fillRect/>
-                    </a:stretch>
-                  </pic:blipFill>
-                  <pic:spPr>
-                    <a:xfrm>
-                      <a:off x="0" y="0"/>
-                      <a:ext cx="3945060" cy="3353723"/>
-                    </a:xfrm>
-                    <a:prstGeom prst="rect">
-                      <a:avLst/>
-                    </a:prstGeom>
-                  </pic:spPr>
-                </pic:pic>
-              </a:graphicData>
-            </a:graphic>
-          </wp:inline>
-        </w:drawing>
-      </w:r>
-    </w:p>
-    <w:p>
-      <w:pPr>
-        <w:pStyle w:val="ListParagraph"/>
-        <w:rPr>
-          <w:rFonts w:ascii="Verdana" w:hAnsi="Verdana"/>
-          <w:color w:val="000000" w:themeColor="text1"/>
-        </w:rPr>
-      </w:pPr>
-    </w:p>
-    <w:p>
-      <w:pPr>
-        <w:pStyle w:val="ListParagraph"/>
-        <w:numPr>
-          <w:ilvl w:val="0"/>
-          <w:numId w:val="4"/>
-        </w:numPr>
-        <w:rPr>
-          <w:rFonts w:ascii="Verdana" w:hAnsi="Verdana"/>
-          <w:color w:val="000000" w:themeColor="text1"/>
-        </w:rPr>
-      </w:pPr>
-      <w:r>
-        <w:rPr>
-          <w:rFonts w:ascii="Verdana" w:hAnsi="Verdana"/>
-          <w:color w:val="000000" w:themeColor="text1"/>
-        </w:rPr>
-        <w:t xml:space="preserve">Open your </w:t>
-      </w:r>
-      <w:r>
-        <w:rPr>
-          <w:rFonts w:ascii="Verdana" w:hAnsi="Verdana"/>
-          <w:color w:val="000000" w:themeColor="text1"/>
-        </w:rPr>
-        <w:t>visual studio project</w:t>
-      </w:r>
-      <w:r>
-        <w:rPr>
-          <w:rFonts w:ascii="Verdana" w:hAnsi="Verdana"/>
-          <w:color w:val="000000" w:themeColor="text1"/>
-        </w:rPr>
-        <w:t xml:space="preserve"> in </w:t>
-      </w:r>
-      <w:r>
-        <w:rPr>
-          <w:rFonts w:ascii="Verdana" w:hAnsi="Verdana"/>
-          <w:b/>
-          <w:color w:val="000000" w:themeColor="text1"/>
-        </w:rPr>
-        <w:t>Visual Studio 2017</w:t>
-      </w:r>
-      <w:r>
-        <w:rPr>
-          <w:rFonts w:ascii="Verdana" w:hAnsi="Verdana"/>
-          <w:color w:val="000000" w:themeColor="text1"/>
-        </w:rPr>
-        <w:t xml:space="preserve"> and add a breakpoint on the </w:t>
-      </w:r>
-      <w:r>
-        <w:rPr>
-          <w:rFonts w:ascii="Verdana" w:hAnsi="Verdana"/>
-          <w:color w:val="000000" w:themeColor="text1"/>
-        </w:rPr>
-        <w:t xml:space="preserve">source </w:t>
-      </w:r>
-      <w:r>
-        <w:rPr>
-          <w:rFonts w:ascii="Verdana" w:hAnsi="Verdana"/>
-          <w:color w:val="000000" w:themeColor="text1"/>
-        </w:rPr>
-        <w:t xml:space="preserve">code line you want </w:t>
-      </w:r>
-      <w:r>
-        <w:rPr>
-          <w:rFonts w:ascii="Verdana" w:hAnsi="Verdana"/>
-          <w:color w:val="000000" w:themeColor="text1"/>
-        </w:rPr>
-        <w:t xml:space="preserve">to </w:t>
-      </w:r>
-      <w:r>
-        <w:rPr>
-          <w:rFonts w:ascii="Verdana" w:hAnsi="Verdana"/>
-          <w:color w:val="000000" w:themeColor="text1"/>
-        </w:rPr>
-        <w:t>monitor.</w:t>
-      </w:r>
-    </w:p>
-    <w:p>
-      <w:pPr>
-        <w:pStyle w:val="ListParagraph"/>
-        <w:rPr>
-          <w:rFonts w:ascii="Verdana" w:hAnsi="Verdana"/>
-          <w:color w:val="000000" w:themeColor="text1"/>
-        </w:rPr>
-      </w:pPr>
-      <w:r>
-        <w:rPr>
-          <w:rFonts w:ascii="Verdana" w:hAnsi="Verdana"/>
-          <w:noProof/>
-          <w:color w:val="000000" w:themeColor="text1"/>
-        </w:rPr>
-        <w:lastRenderedPageBreak/>
-        <w:drawing>
-          <wp:inline distT="0" distB="0" distL="0" distR="0" wp14:anchorId="12B7CFB5" wp14:editId="0F5219FF">
-            <wp:extent cx="4133850" cy="2664478"/>
-            <wp:effectExtent l="0" t="0" r="0" b="2540"/>
-            <wp:docPr id="28" name="Picture 28"/>
-            <wp:cNvGraphicFramePr>
-              <a:graphicFrameLocks xmlns:a="http://schemas.openxmlformats.org/drawingml/2006/main" noChangeAspect="1"/>
-            </wp:cNvGraphicFramePr>
-            <a:graphic xmlns:a="http://schemas.openxmlformats.org/drawingml/2006/main">
-              <a:graphicData uri="http://schemas.openxmlformats.org/drawingml/2006/picture">
-                <pic:pic xmlns:pic="http://schemas.openxmlformats.org/drawingml/2006/picture">
-                  <pic:nvPicPr>
-                    <pic:cNvPr id="1" name=""/>
-                    <pic:cNvPicPr/>
-                  </pic:nvPicPr>
-                  <pic:blipFill>
-                    <a:blip r:embed="rId42"/>
-                    <a:stretch>
-                      <a:fillRect/>
-                    </a:stretch>
-                  </pic:blipFill>
-                  <pic:spPr>
-                    <a:xfrm>
-                      <a:off x="0" y="0"/>
-                      <a:ext cx="4139294" cy="2667987"/>
-                    </a:xfrm>
-                    <a:prstGeom prst="rect">
-                      <a:avLst/>
-                    </a:prstGeom>
-                  </pic:spPr>
-                </pic:pic>
-              </a:graphicData>
-            </a:graphic>
-          </wp:inline>
-        </w:drawing>
-      </w:r>
-    </w:p>
-    <w:p>
-      <w:pPr>
-        <w:pStyle w:val="ListParagraph"/>
-        <w:rPr>
-          <w:rFonts w:ascii="Verdana" w:hAnsi="Verdana"/>
-          <w:color w:val="000000" w:themeColor="text1"/>
-        </w:rPr>
-      </w:pPr>
-    </w:p>
-    <w:p>
-      <w:pPr>
-        <w:pStyle w:val="ListParagraph"/>
-        <w:numPr>
-          <w:ilvl w:val="0"/>
-          <w:numId w:val="4"/>
-        </w:numPr>
-        <w:rPr>
-          <w:rFonts w:ascii="Verdana" w:hAnsi="Verdana"/>
-          <w:color w:val="000000" w:themeColor="text1"/>
-        </w:rPr>
-      </w:pPr>
-      <w:r>
-        <w:rPr>
-          <w:rFonts w:ascii="Verdana" w:hAnsi="Verdana"/>
-          <w:color w:val="000000" w:themeColor="text1"/>
-        </w:rPr>
-        <w:t xml:space="preserve">In </w:t>
-      </w:r>
-      <w:r>
-        <w:rPr>
-          <w:rFonts w:ascii="Verdana" w:hAnsi="Verdana"/>
-          <w:b/>
-          <w:color w:val="000000" w:themeColor="text1"/>
-        </w:rPr>
-        <w:t>Visual Studio 2017</w:t>
-      </w:r>
-      <w:r>
-        <w:rPr>
-          <w:rFonts w:ascii="Verdana" w:hAnsi="Verdana"/>
-          <w:color w:val="000000" w:themeColor="text1"/>
-        </w:rPr>
-        <w:t xml:space="preserve">, go to </w:t>
-      </w:r>
-      <w:r>
-        <w:rPr>
-          <w:rFonts w:ascii="Verdana" w:hAnsi="Verdana"/>
-          <w:b/>
-          <w:color w:val="000000" w:themeColor="text1"/>
-        </w:rPr>
-        <w:t>Debug</w:t>
-      </w:r>
-      <w:r>
-        <w:rPr>
-          <w:rFonts w:ascii="Verdana" w:hAnsi="Verdana"/>
-          <w:color w:val="000000" w:themeColor="text1"/>
-        </w:rPr>
-        <w:t xml:space="preserve"> menu option and select </w:t>
-      </w:r>
-      <w:r>
-        <w:rPr>
-          <w:rFonts w:ascii="Verdana" w:hAnsi="Verdana"/>
-          <w:b/>
-          <w:color w:val="000000" w:themeColor="text1"/>
-        </w:rPr>
-        <w:t>Attach to Process</w:t>
-      </w:r>
-      <w:r>
-        <w:rPr>
-          <w:rFonts w:ascii="Verdana" w:hAnsi="Verdana"/>
-          <w:color w:val="000000" w:themeColor="text1"/>
-        </w:rPr>
-        <w:t>.</w:t>
-      </w:r>
-    </w:p>
-    <w:p>
-      <w:pPr>
-        <w:pStyle w:val="ListParagraph"/>
-        <w:rPr>
-          <w:rFonts w:ascii="Verdana" w:hAnsi="Verdana"/>
-          <w:color w:val="000000" w:themeColor="text1"/>
-        </w:rPr>
-      </w:pPr>
-      <w:r>
-        <w:rPr>
-          <w:rFonts w:ascii="Verdana" w:hAnsi="Verdana"/>
-          <w:noProof/>
-          <w:color w:val="000000" w:themeColor="text1"/>
-        </w:rPr>
-        <w:drawing>
-          <wp:inline distT="0" distB="0" distL="0" distR="0" wp14:anchorId="1DC0EF3A" wp14:editId="47DB1D44">
-            <wp:extent cx="4091049" cy="2646507"/>
-            <wp:effectExtent l="0" t="0" r="5080" b="1905"/>
-            <wp:docPr id="30" name="Picture 30"/>
-            <wp:cNvGraphicFramePr>
-              <a:graphicFrameLocks xmlns:a="http://schemas.openxmlformats.org/drawingml/2006/main" noChangeAspect="1"/>
-            </wp:cNvGraphicFramePr>
-            <a:graphic xmlns:a="http://schemas.openxmlformats.org/drawingml/2006/main">
-              <a:graphicData uri="http://schemas.openxmlformats.org/drawingml/2006/picture">
-                <pic:pic xmlns:pic="http://schemas.openxmlformats.org/drawingml/2006/picture">
-                  <pic:nvPicPr>
-                    <pic:cNvPr id="1" name=""/>
-                    <pic:cNvPicPr/>
-                  </pic:nvPicPr>
-                  <pic:blipFill>
-                    <a:blip r:embed="rId43"/>
-                    <a:stretch>
-                      <a:fillRect/>
-                    </a:stretch>
-                  </pic:blipFill>
-                  <pic:spPr>
-                    <a:xfrm>
-                      <a:off x="0" y="0"/>
-                      <a:ext cx="4121535" cy="2666228"/>
-                    </a:xfrm>
-                    <a:prstGeom prst="rect">
-                      <a:avLst/>
-                    </a:prstGeom>
-                  </pic:spPr>
-                </pic:pic>
-              </a:graphicData>
-            </a:graphic>
-          </wp:inline>
-        </w:drawing>
-      </w:r>
-    </w:p>
-    <w:p>
-      <w:pPr>
-        <w:pStyle w:val="ListParagraph"/>
-        <w:rPr>
-          <w:rFonts w:ascii="Verdana" w:hAnsi="Verdana"/>
-          <w:color w:val="000000" w:themeColor="text1"/>
-        </w:rPr>
-      </w:pPr>
-    </w:p>
-    <w:p>
-      <w:pPr>
-        <w:pStyle w:val="ListParagraph"/>
-        <w:numPr>
-          <w:ilvl w:val="0"/>
-          <w:numId w:val="4"/>
-        </w:numPr>
-        <w:rPr>
-          <w:rFonts w:ascii="Verdana" w:hAnsi="Verdana"/>
-          <w:color w:val="000000" w:themeColor="text1"/>
-        </w:rPr>
-      </w:pPr>
-      <w:r>
-        <w:rPr>
-          <w:rFonts w:ascii="Verdana" w:hAnsi="Verdana"/>
-          <w:color w:val="000000" w:themeColor="text1"/>
-        </w:rPr>
-        <w:t xml:space="preserve">In the </w:t>
-      </w:r>
-      <w:r>
-        <w:rPr>
-          <w:rFonts w:ascii="Verdana" w:hAnsi="Verdana"/>
-          <w:b/>
-          <w:color w:val="000000" w:themeColor="text1"/>
-        </w:rPr>
-        <w:t>Attach to Process</w:t>
-      </w:r>
-      <w:r>
-        <w:rPr>
-          <w:rFonts w:ascii="Verdana" w:hAnsi="Verdana"/>
-          <w:color w:val="000000" w:themeColor="text1"/>
-        </w:rPr>
-        <w:t xml:space="preserve"> windows, enter </w:t>
-      </w:r>
-      <w:r>
-        <w:rPr>
-          <w:rFonts w:ascii="Verdana" w:hAnsi="Verdana"/>
-          <w:color w:val="000000" w:themeColor="text1"/>
-        </w:rPr>
-        <w:t>your VM name along with port 4022</w:t>
-      </w:r>
-      <w:r>
-        <w:rPr>
-          <w:rFonts w:ascii="Verdana" w:hAnsi="Verdana"/>
-          <w:color w:val="000000" w:themeColor="text1"/>
-        </w:rPr>
-        <w:t xml:space="preserve"> as shown in below screenshot and press </w:t>
-      </w:r>
-      <w:r>
-        <w:rPr>
-          <w:rFonts w:ascii="Verdana" w:hAnsi="Verdana"/>
-          <w:b/>
-          <w:color w:val="000000" w:themeColor="text1"/>
-        </w:rPr>
-        <w:t>Enter</w:t>
-      </w:r>
-      <w:r>
-        <w:rPr>
-          <w:rFonts w:ascii="Verdana" w:hAnsi="Verdana"/>
-          <w:color w:val="000000" w:themeColor="text1"/>
-        </w:rPr>
-        <w:t xml:space="preserve">. (Example: </w:t>
-      </w:r>
-      <w:r>
-        <w:rPr>
-          <w:rFonts w:ascii="Verdana" w:eastAsia="Verdana" w:hAnsi="Verdana" w:cs="Verdana"/>
-          <w:b/>
-          <w:bCs/>
-          <w:color w:val="000000" w:themeColor="text1"/>
-        </w:rPr>
-        <w:t>RELATIVITYDEVVM</w:t>
-      </w:r>
-      <w:r>
-        <w:rPr>
-          <w:rFonts w:ascii="Verdana" w:hAnsi="Verdana"/>
-          <w:b/>
-          <w:color w:val="000000" w:themeColor="text1"/>
-        </w:rPr>
-        <w:t>:4022</w:t>
-      </w:r>
-      <w:r>
-        <w:rPr>
-          <w:rFonts w:ascii="Verdana" w:hAnsi="Verdana"/>
-          <w:color w:val="000000" w:themeColor="text1"/>
-        </w:rPr>
-        <w:t>)</w:t>
-      </w:r>
-    </w:p>
-    <w:p>
-      <w:pPr>
-        <w:pStyle w:val="ListParagraph"/>
-        <w:rPr>
-          <w:rFonts w:ascii="Verdana" w:hAnsi="Verdana"/>
-          <w:color w:val="000000" w:themeColor="text1"/>
-        </w:rPr>
-      </w:pPr>
-      <w:r>
-        <w:rPr>
-          <w:rFonts w:ascii="Verdana" w:hAnsi="Verdana"/>
-          <w:noProof/>
-          <w:color w:val="000000" w:themeColor="text1"/>
-        </w:rPr>
-        <w:lastRenderedPageBreak/>
-        <w:drawing>
-          <wp:inline distT="0" distB="0" distL="0" distR="0" wp14:anchorId="3ACE25C0" wp14:editId="17DCEB02">
-            <wp:extent cx="4447309" cy="3164907"/>
-            <wp:effectExtent l="0" t="0" r="0" b="0"/>
-            <wp:docPr id="31" name="Picture 31"/>
-            <wp:cNvGraphicFramePr>
-              <a:graphicFrameLocks xmlns:a="http://schemas.openxmlformats.org/drawingml/2006/main" noChangeAspect="1"/>
-            </wp:cNvGraphicFramePr>
-            <a:graphic xmlns:a="http://schemas.openxmlformats.org/drawingml/2006/main">
-              <a:graphicData uri="http://schemas.openxmlformats.org/drawingml/2006/picture">
-                <pic:pic xmlns:pic="http://schemas.openxmlformats.org/drawingml/2006/picture">
-                  <pic:nvPicPr>
-                    <pic:cNvPr id="1" name=""/>
-                    <pic:cNvPicPr/>
-                  </pic:nvPicPr>
-                  <pic:blipFill>
-                    <a:blip r:embed="rId44"/>
-                    <a:stretch>
-                      <a:fillRect/>
-                    </a:stretch>
-                  </pic:blipFill>
-                  <pic:spPr>
-                    <a:xfrm>
-                      <a:off x="0" y="0"/>
-                      <a:ext cx="4464411" cy="3177077"/>
-                    </a:xfrm>
-                    <a:prstGeom prst="rect">
-                      <a:avLst/>
-                    </a:prstGeom>
-                  </pic:spPr>
-                </pic:pic>
-              </a:graphicData>
-            </a:graphic>
-          </wp:inline>
-        </w:drawing>
-      </w:r>
-    </w:p>
-    <w:p>
-      <w:pPr>
-        <w:pStyle w:val="ListParagraph"/>
-        <w:rPr>
-          <w:rFonts w:ascii="Verdana" w:hAnsi="Verdana"/>
-          <w:color w:val="000000" w:themeColor="text1"/>
-        </w:rPr>
-      </w:pPr>
-    </w:p>
-    <w:p>
-      <w:pPr>
-        <w:pStyle w:val="ListParagraph"/>
-        <w:numPr>
-          <w:ilvl w:val="0"/>
-          <w:numId w:val="4"/>
-        </w:numPr>
-        <w:rPr>
-          <w:rFonts w:ascii="Verdana" w:hAnsi="Verdana"/>
-          <w:color w:val="000000" w:themeColor="text1"/>
-        </w:rPr>
-      </w:pPr>
-      <w:r>
-        <w:rPr>
-          <w:rFonts w:ascii="Verdana" w:hAnsi="Verdana"/>
-          <w:color w:val="000000" w:themeColor="text1"/>
-        </w:rPr>
-        <w:t xml:space="preserve">If prompted for credentials, enter the </w:t>
-      </w:r>
-      <w:proofErr w:type="spellStart"/>
-      <w:r>
-        <w:rPr>
-          <w:rFonts w:ascii="Verdana" w:hAnsi="Verdana"/>
-          <w:b/>
-          <w:color w:val="000000" w:themeColor="text1"/>
-        </w:rPr>
-        <w:t>RelativityService</w:t>
-      </w:r>
-      <w:proofErr w:type="spellEnd"/>
-      <w:r>
-        <w:rPr>
-          <w:rFonts w:ascii="Verdana" w:hAnsi="Verdana"/>
-          <w:color w:val="000000" w:themeColor="text1"/>
-        </w:rPr>
-        <w:t xml:space="preserve"> credentials provided in the windows account section of this document.</w:t>
-      </w:r>
-    </w:p>
-    <w:p>
-      <w:pPr>
-        <w:pStyle w:val="ListParagraph"/>
-        <w:rPr>
-          <w:rFonts w:ascii="Verdana" w:hAnsi="Verdana"/>
-          <w:color w:val="000000" w:themeColor="text1"/>
-        </w:rPr>
-      </w:pPr>
-      <w:r>
-        <w:rPr>
-          <w:rFonts w:ascii="Verdana" w:hAnsi="Verdana"/>
-          <w:noProof/>
-          <w:color w:val="000000" w:themeColor="text1"/>
-        </w:rPr>
-        <w:drawing>
-          <wp:inline distT="0" distB="0" distL="0" distR="0" wp14:anchorId="6787C378" wp14:editId="0C9D2DA0">
-            <wp:extent cx="4340225" cy="3074326"/>
-            <wp:effectExtent l="0" t="0" r="3175" b="0"/>
-            <wp:docPr id="1544901984" name="Picture 1544901984"/>
             <wp:cNvGraphicFramePr>
               <a:graphicFrameLocks xmlns:a="http://schemas.openxmlformats.org/drawingml/2006/main" noChangeAspect="1"/>
             </wp:cNvGraphicFramePr>
@@ -8137,7 +8365,7 @@
                   <pic:spPr>
                     <a:xfrm>
                       <a:off x="0" y="0"/>
-                      <a:ext cx="4370735" cy="3095937"/>
+                      <a:ext cx="3945060" cy="3353723"/>
                     </a:xfrm>
                     <a:prstGeom prst="rect">
                       <a:avLst/>
@@ -8176,22 +8404,64 @@
           <w:rFonts w:ascii="Verdana" w:hAnsi="Verdana"/>
           <w:color w:val="000000" w:themeColor="text1"/>
         </w:rPr>
-        <w:t xml:space="preserve">Next check the box for option </w:t>
-      </w:r>
-      <w:r>
-        <w:rPr>
-          <w:rFonts w:ascii="Verdana" w:hAnsi="Verdana"/>
-          <w:b/>
-          <w:color w:val="000000" w:themeColor="text1"/>
-        </w:rPr>
-        <w:t>Show processes from all users</w:t>
-      </w:r>
-      <w:r>
-        <w:rPr>
-          <w:rFonts w:ascii="Verdana" w:hAnsi="Verdana"/>
-          <w:color w:val="000000" w:themeColor="text1"/>
-        </w:rPr>
-        <w:t>.</w:t>
+        <w:t xml:space="preserve">Open your </w:t>
+      </w:r>
+      <w:r>
+        <w:rPr>
+          <w:rFonts w:ascii="Verdana" w:hAnsi="Verdana"/>
+          <w:color w:val="000000" w:themeColor="text1"/>
+        </w:rPr>
+        <w:t>visual studio project</w:t>
+      </w:r>
+      <w:r>
+        <w:rPr>
+          <w:rFonts w:ascii="Verdana" w:hAnsi="Verdana"/>
+          <w:color w:val="000000" w:themeColor="text1"/>
+        </w:rPr>
+        <w:t xml:space="preserve"> in </w:t>
+      </w:r>
+      <w:r>
+        <w:rPr>
+          <w:rFonts w:ascii="Verdana" w:hAnsi="Verdana"/>
+          <w:b/>
+          <w:color w:val="000000" w:themeColor="text1"/>
+        </w:rPr>
+        <w:t>Visual Studio 2017</w:t>
+      </w:r>
+      <w:r>
+        <w:rPr>
+          <w:rFonts w:ascii="Verdana" w:hAnsi="Verdana"/>
+          <w:color w:val="000000" w:themeColor="text1"/>
+        </w:rPr>
+        <w:t xml:space="preserve"> and add a breakpoint on the </w:t>
+      </w:r>
+      <w:r>
+        <w:rPr>
+          <w:rFonts w:ascii="Verdana" w:hAnsi="Verdana"/>
+          <w:color w:val="000000" w:themeColor="text1"/>
+        </w:rPr>
+        <w:t xml:space="preserve">source </w:t>
+      </w:r>
+      <w:r>
+        <w:rPr>
+          <w:rFonts w:ascii="Verdana" w:hAnsi="Verdana"/>
+          <w:color w:val="000000" w:themeColor="text1"/>
+        </w:rPr>
+        <w:t xml:space="preserve">code line you want </w:t>
+      </w:r>
+      <w:r>
+        <w:rPr>
+          <w:rFonts w:ascii="Verdana" w:hAnsi="Verdana"/>
+          <w:color w:val="000000" w:themeColor="text1"/>
+        </w:rPr>
+        <w:t xml:space="preserve">to </w:t>
+      </w:r>
+      <w:r>
+        <w:rPr>
+          <w:rFonts w:ascii="Verdana" w:hAnsi="Verdana"/>
+          <w:color w:val="000000" w:themeColor="text1"/>
+        </w:rPr>
+        <w:t>monitor.</w:t>
       </w:r>
     </w:p>
     <w:p>
@@ -8210,10 +8480,10 @@
         </w:rPr>
         <w:lastRenderedPageBreak/>
         <w:drawing>
-          <wp:inline distT="0" distB="0" distL="0" distR="0" wp14:anchorId="29B37D88" wp14:editId="14839802">
-            <wp:extent cx="4340431" cy="3088847"/>
-            <wp:effectExtent l="0" t="0" r="3175" b="0"/>
-            <wp:docPr id="1544901985" name="Picture 1544901985"/>
+          <wp:inline distT="0" distB="0" distL="0" distR="0" wp14:anchorId="12B7CFB5" wp14:editId="0F5219FF">
+            <wp:extent cx="4133850" cy="2664478"/>
+            <wp:effectExtent l="0" t="0" r="0" b="2540"/>
+            <wp:docPr id="28" name="Picture 28"/>
             <wp:cNvGraphicFramePr>
               <a:graphicFrameLocks xmlns:a="http://schemas.openxmlformats.org/drawingml/2006/main" noChangeAspect="1"/>
             </wp:cNvGraphicFramePr>
@@ -8233,7 +8503,7 @@
                   <pic:spPr>
                     <a:xfrm>
                       <a:off x="0" y="0"/>
-                      <a:ext cx="4365729" cy="3106850"/>
+                      <a:ext cx="4139294" cy="2667987"/>
                     </a:xfrm>
                     <a:prstGeom prst="rect">
                       <a:avLst/>
@@ -8272,37 +8542,52 @@
           <w:rFonts w:ascii="Verdana" w:hAnsi="Verdana"/>
           <w:color w:val="000000" w:themeColor="text1"/>
         </w:rPr>
-        <w:t xml:space="preserve">If you want to troubleshoot agent code, select both the </w:t>
-      </w:r>
-      <w:r>
-        <w:rPr>
-          <w:rFonts w:ascii="Verdana" w:hAnsi="Verdana"/>
-          <w:b/>
-          <w:color w:val="000000" w:themeColor="text1"/>
-        </w:rPr>
-        <w:t>kCuraAgentManager.exe</w:t>
-      </w:r>
-      <w:r>
-        <w:rPr>
-          <w:rFonts w:ascii="Verdana" w:hAnsi="Verdana"/>
-          <w:color w:val="000000" w:themeColor="text1"/>
-        </w:rPr>
-        <w:t xml:space="preserve"> processes and click on the </w:t>
-      </w:r>
-      <w:r>
-        <w:rPr>
-          <w:rFonts w:ascii="Verdana" w:hAnsi="Verdana"/>
-          <w:b/>
-          <w:color w:val="000000" w:themeColor="text1"/>
-        </w:rPr>
-        <w:t>Attach</w:t>
-      </w:r>
-      <w:r>
-        <w:rPr>
-          <w:rFonts w:ascii="Verdana" w:hAnsi="Verdana"/>
-          <w:color w:val="000000" w:themeColor="text1"/>
-        </w:rPr>
-        <w:t xml:space="preserve"> button as shown in the below screenshot. </w:t>
+        <w:t xml:space="preserve">In </w:t>
+      </w:r>
+      <w:r>
+        <w:rPr>
+          <w:rFonts w:ascii="Verdana" w:hAnsi="Verdana"/>
+          <w:b/>
+          <w:color w:val="000000" w:themeColor="text1"/>
+        </w:rPr>
+        <w:t>Visual Studio 2017</w:t>
+      </w:r>
+      <w:r>
+        <w:rPr>
+          <w:rFonts w:ascii="Verdana" w:hAnsi="Verdana"/>
+          <w:color w:val="000000" w:themeColor="text1"/>
+        </w:rPr>
+        <w:t xml:space="preserve">, go to </w:t>
+      </w:r>
+      <w:r>
+        <w:rPr>
+          <w:rFonts w:ascii="Verdana" w:hAnsi="Verdana"/>
+          <w:b/>
+          <w:color w:val="000000" w:themeColor="text1"/>
+        </w:rPr>
+        <w:t>Debug</w:t>
+      </w:r>
+      <w:r>
+        <w:rPr>
+          <w:rFonts w:ascii="Verdana" w:hAnsi="Verdana"/>
+          <w:color w:val="000000" w:themeColor="text1"/>
+        </w:rPr>
+        <w:t xml:space="preserve"> menu option and select </w:t>
+      </w:r>
+      <w:r>
+        <w:rPr>
+          <w:rFonts w:ascii="Verdana" w:hAnsi="Verdana"/>
+          <w:b/>
+          <w:color w:val="000000" w:themeColor="text1"/>
+        </w:rPr>
+        <w:t>Attach to Process</w:t>
+      </w:r>
+      <w:r>
+        <w:rPr>
+          <w:rFonts w:ascii="Verdana" w:hAnsi="Verdana"/>
+          <w:color w:val="000000" w:themeColor="text1"/>
+        </w:rPr>
+        <w:t>.</w:t>
       </w:r>
     </w:p>
     <w:p>
@@ -8320,10 +8605,10 @@
           <w:color w:val="000000" w:themeColor="text1"/>
         </w:rPr>
         <w:drawing>
-          <wp:inline distT="0" distB="0" distL="0" distR="0" wp14:anchorId="209CCF71" wp14:editId="298ED36F">
-            <wp:extent cx="4868883" cy="3455034"/>
-            <wp:effectExtent l="0" t="0" r="8255" b="0"/>
-            <wp:docPr id="1544901986" name="Picture 1544901986"/>
+          <wp:inline distT="0" distB="0" distL="0" distR="0" wp14:anchorId="1DC0EF3A" wp14:editId="47DB1D44">
+            <wp:extent cx="4091049" cy="2646507"/>
+            <wp:effectExtent l="0" t="0" r="5080" b="1905"/>
+            <wp:docPr id="30" name="Picture 30"/>
             <wp:cNvGraphicFramePr>
               <a:graphicFrameLocks xmlns:a="http://schemas.openxmlformats.org/drawingml/2006/main" noChangeAspect="1"/>
             </wp:cNvGraphicFramePr>
@@ -8343,7 +8628,7 @@
                   <pic:spPr>
                     <a:xfrm>
                       <a:off x="0" y="0"/>
-                      <a:ext cx="4884775" cy="3466311"/>
+                      <a:ext cx="4121535" cy="2666228"/>
                     </a:xfrm>
                     <a:prstGeom prst="rect">
                       <a:avLst/>
@@ -8382,7 +8667,75 @@
           <w:rFonts w:ascii="Verdana" w:hAnsi="Verdana"/>
           <w:color w:val="000000" w:themeColor="text1"/>
         </w:rPr>
-        <w:t>When your agent code gets executed on the Agent server, the breakpoint you set in your code will be hit as shown in the below screenshot.</w:t>
+        <w:t xml:space="preserve">In the </w:t>
+      </w:r>
+      <w:r>
+        <w:rPr>
+          <w:rFonts w:ascii="Verdana" w:hAnsi="Verdana"/>
+          <w:b/>
+          <w:color w:val="000000" w:themeColor="text1"/>
+        </w:rPr>
+        <w:t>Attach to Process</w:t>
+      </w:r>
+      <w:r>
+        <w:rPr>
+          <w:rFonts w:ascii="Verdana" w:hAnsi="Verdana"/>
+          <w:color w:val="000000" w:themeColor="text1"/>
+        </w:rPr>
+        <w:t xml:space="preserve"> windows, enter </w:t>
+      </w:r>
+      <w:r>
+        <w:rPr>
+          <w:rFonts w:ascii="Verdana" w:hAnsi="Verdana"/>
+          <w:color w:val="000000" w:themeColor="text1"/>
+        </w:rPr>
+        <w:t>your VM name along with port 4022</w:t>
+      </w:r>
+      <w:r>
+        <w:rPr>
+          <w:rFonts w:ascii="Verdana" w:hAnsi="Verdana"/>
+          <w:color w:val="000000" w:themeColor="text1"/>
+        </w:rPr>
+        <w:t xml:space="preserve"> as shown in below screenshot and press </w:t>
+      </w:r>
+      <w:r>
+        <w:rPr>
+          <w:rFonts w:ascii="Verdana" w:hAnsi="Verdana"/>
+          <w:b/>
+          <w:color w:val="000000" w:themeColor="text1"/>
+        </w:rPr>
+        <w:t>Enter</w:t>
+      </w:r>
+      <w:r>
+        <w:rPr>
+          <w:rFonts w:ascii="Verdana" w:hAnsi="Verdana"/>
+          <w:color w:val="000000" w:themeColor="text1"/>
+        </w:rPr>
+        <w:t xml:space="preserve">. (Example: </w:t>
+      </w:r>
+      <w:r>
+        <w:rPr>
+          <w:rFonts w:ascii="Verdana" w:eastAsia="Verdana" w:hAnsi="Verdana" w:cs="Verdana"/>
+          <w:b/>
+          <w:bCs/>
+          <w:color w:val="000000" w:themeColor="text1"/>
+        </w:rPr>
+        <w:t>RELATIVITYDEVVM</w:t>
+      </w:r>
+      <w:r>
+        <w:rPr>
+          <w:rFonts w:ascii="Verdana" w:hAnsi="Verdana"/>
+          <w:b/>
+          <w:color w:val="000000" w:themeColor="text1"/>
+        </w:rPr>
+        <w:t>:4022</w:t>
+      </w:r>
+      <w:r>
+        <w:rPr>
+          <w:rFonts w:ascii="Verdana" w:hAnsi="Verdana"/>
+          <w:color w:val="000000" w:themeColor="text1"/>
+        </w:rPr>
+        <w:t>)</w:t>
       </w:r>
     </w:p>
     <w:p>
@@ -8401,10 +8754,10 @@
         </w:rPr>
         <w:lastRenderedPageBreak/>
         <w:drawing>
-          <wp:inline distT="0" distB="0" distL="0" distR="0" wp14:anchorId="4A7839D9" wp14:editId="522ED331">
-            <wp:extent cx="4868545" cy="3138027"/>
-            <wp:effectExtent l="0" t="0" r="8255" b="5715"/>
-            <wp:docPr id="1544901987" name="Picture 1544901987"/>
+          <wp:inline distT="0" distB="0" distL="0" distR="0" wp14:anchorId="3ACE25C0" wp14:editId="17DCEB02">
+            <wp:extent cx="4447309" cy="3164907"/>
+            <wp:effectExtent l="0" t="0" r="0" b="0"/>
+            <wp:docPr id="31" name="Picture 31"/>
             <wp:cNvGraphicFramePr>
               <a:graphicFrameLocks xmlns:a="http://schemas.openxmlformats.org/drawingml/2006/main" noChangeAspect="1"/>
             </wp:cNvGraphicFramePr>
@@ -8424,6 +8777,390 @@
                   <pic:spPr>
                     <a:xfrm>
                       <a:off x="0" y="0"/>
+                      <a:ext cx="4464411" cy="3177077"/>
+                    </a:xfrm>
+                    <a:prstGeom prst="rect">
+                      <a:avLst/>
+                    </a:prstGeom>
+                  </pic:spPr>
+                </pic:pic>
+              </a:graphicData>
+            </a:graphic>
+          </wp:inline>
+        </w:drawing>
+      </w:r>
+    </w:p>
+    <w:p>
+      <w:pPr>
+        <w:pStyle w:val="ListParagraph"/>
+        <w:rPr>
+          <w:rFonts w:ascii="Verdana" w:hAnsi="Verdana"/>
+          <w:color w:val="000000" w:themeColor="text1"/>
+        </w:rPr>
+      </w:pPr>
+    </w:p>
+    <w:p>
+      <w:pPr>
+        <w:pStyle w:val="ListParagraph"/>
+        <w:numPr>
+          <w:ilvl w:val="0"/>
+          <w:numId w:val="4"/>
+        </w:numPr>
+        <w:rPr>
+          <w:rFonts w:ascii="Verdana" w:hAnsi="Verdana"/>
+          <w:color w:val="000000" w:themeColor="text1"/>
+        </w:rPr>
+      </w:pPr>
+      <w:r>
+        <w:rPr>
+          <w:rFonts w:ascii="Verdana" w:hAnsi="Verdana"/>
+          <w:color w:val="000000" w:themeColor="text1"/>
+        </w:rPr>
+        <w:t xml:space="preserve">If prompted for credentials, enter the </w:t>
+      </w:r>
+      <w:proofErr w:type="spellStart"/>
+      <w:r>
+        <w:rPr>
+          <w:rFonts w:ascii="Verdana" w:hAnsi="Verdana"/>
+          <w:b/>
+          <w:color w:val="000000" w:themeColor="text1"/>
+        </w:rPr>
+        <w:t>RelativityService</w:t>
+      </w:r>
+      <w:proofErr w:type="spellEnd"/>
+      <w:r>
+        <w:rPr>
+          <w:rFonts w:ascii="Verdana" w:hAnsi="Verdana"/>
+          <w:color w:val="000000" w:themeColor="text1"/>
+        </w:rPr>
+        <w:t xml:space="preserve"> credentials provided in the windows account section of this document.</w:t>
+      </w:r>
+    </w:p>
+    <w:p>
+      <w:pPr>
+        <w:pStyle w:val="ListParagraph"/>
+        <w:rPr>
+          <w:rFonts w:ascii="Verdana" w:hAnsi="Verdana"/>
+          <w:color w:val="000000" w:themeColor="text1"/>
+        </w:rPr>
+      </w:pPr>
+      <w:r>
+        <w:rPr>
+          <w:rFonts w:ascii="Verdana" w:hAnsi="Verdana"/>
+          <w:noProof/>
+          <w:color w:val="000000" w:themeColor="text1"/>
+        </w:rPr>
+        <w:drawing>
+          <wp:inline distT="0" distB="0" distL="0" distR="0" wp14:anchorId="6787C378" wp14:editId="0C9D2DA0">
+            <wp:extent cx="4340225" cy="3074326"/>
+            <wp:effectExtent l="0" t="0" r="3175" b="0"/>
+            <wp:docPr id="1544901984" name="Picture 1544901984"/>
+            <wp:cNvGraphicFramePr>
+              <a:graphicFrameLocks xmlns:a="http://schemas.openxmlformats.org/drawingml/2006/main" noChangeAspect="1"/>
+            </wp:cNvGraphicFramePr>
+            <a:graphic xmlns:a="http://schemas.openxmlformats.org/drawingml/2006/main">
+              <a:graphicData uri="http://schemas.openxmlformats.org/drawingml/2006/picture">
+                <pic:pic xmlns:pic="http://schemas.openxmlformats.org/drawingml/2006/picture">
+                  <pic:nvPicPr>
+                    <pic:cNvPr id="1" name=""/>
+                    <pic:cNvPicPr/>
+                  </pic:nvPicPr>
+                  <pic:blipFill>
+                    <a:blip r:embed="rId49"/>
+                    <a:stretch>
+                      <a:fillRect/>
+                    </a:stretch>
+                  </pic:blipFill>
+                  <pic:spPr>
+                    <a:xfrm>
+                      <a:off x="0" y="0"/>
+                      <a:ext cx="4370735" cy="3095937"/>
+                    </a:xfrm>
+                    <a:prstGeom prst="rect">
+                      <a:avLst/>
+                    </a:prstGeom>
+                  </pic:spPr>
+                </pic:pic>
+              </a:graphicData>
+            </a:graphic>
+          </wp:inline>
+        </w:drawing>
+      </w:r>
+    </w:p>
+    <w:p>
+      <w:pPr>
+        <w:pStyle w:val="ListParagraph"/>
+        <w:rPr>
+          <w:rFonts w:ascii="Verdana" w:hAnsi="Verdana"/>
+          <w:color w:val="000000" w:themeColor="text1"/>
+        </w:rPr>
+      </w:pPr>
+    </w:p>
+    <w:p>
+      <w:pPr>
+        <w:pStyle w:val="ListParagraph"/>
+        <w:numPr>
+          <w:ilvl w:val="0"/>
+          <w:numId w:val="4"/>
+        </w:numPr>
+        <w:rPr>
+          <w:rFonts w:ascii="Verdana" w:hAnsi="Verdana"/>
+          <w:color w:val="000000" w:themeColor="text1"/>
+        </w:rPr>
+      </w:pPr>
+      <w:r>
+        <w:rPr>
+          <w:rFonts w:ascii="Verdana" w:hAnsi="Verdana"/>
+          <w:color w:val="000000" w:themeColor="text1"/>
+        </w:rPr>
+        <w:t xml:space="preserve">Next check the box for option </w:t>
+      </w:r>
+      <w:r>
+        <w:rPr>
+          <w:rFonts w:ascii="Verdana" w:hAnsi="Verdana"/>
+          <w:b/>
+          <w:color w:val="000000" w:themeColor="text1"/>
+        </w:rPr>
+        <w:t>Show processes from all users</w:t>
+      </w:r>
+      <w:r>
+        <w:rPr>
+          <w:rFonts w:ascii="Verdana" w:hAnsi="Verdana"/>
+          <w:color w:val="000000" w:themeColor="text1"/>
+        </w:rPr>
+        <w:t>.</w:t>
+      </w:r>
+    </w:p>
+    <w:p>
+      <w:pPr>
+        <w:pStyle w:val="ListParagraph"/>
+        <w:rPr>
+          <w:rFonts w:ascii="Verdana" w:hAnsi="Verdana"/>
+          <w:color w:val="000000" w:themeColor="text1"/>
+        </w:rPr>
+      </w:pPr>
+      <w:r>
+        <w:rPr>
+          <w:rFonts w:ascii="Verdana" w:hAnsi="Verdana"/>
+          <w:noProof/>
+          <w:color w:val="000000" w:themeColor="text1"/>
+        </w:rPr>
+        <w:lastRenderedPageBreak/>
+        <w:drawing>
+          <wp:inline distT="0" distB="0" distL="0" distR="0" wp14:anchorId="29B37D88" wp14:editId="14839802">
+            <wp:extent cx="4340431" cy="3088847"/>
+            <wp:effectExtent l="0" t="0" r="3175" b="0"/>
+            <wp:docPr id="1544901985" name="Picture 1544901985"/>
+            <wp:cNvGraphicFramePr>
+              <a:graphicFrameLocks xmlns:a="http://schemas.openxmlformats.org/drawingml/2006/main" noChangeAspect="1"/>
+            </wp:cNvGraphicFramePr>
+            <a:graphic xmlns:a="http://schemas.openxmlformats.org/drawingml/2006/main">
+              <a:graphicData uri="http://schemas.openxmlformats.org/drawingml/2006/picture">
+                <pic:pic xmlns:pic="http://schemas.openxmlformats.org/drawingml/2006/picture">
+                  <pic:nvPicPr>
+                    <pic:cNvPr id="1" name=""/>
+                    <pic:cNvPicPr/>
+                  </pic:nvPicPr>
+                  <pic:blipFill>
+                    <a:blip r:embed="rId50"/>
+                    <a:stretch>
+                      <a:fillRect/>
+                    </a:stretch>
+                  </pic:blipFill>
+                  <pic:spPr>
+                    <a:xfrm>
+                      <a:off x="0" y="0"/>
+                      <a:ext cx="4365729" cy="3106850"/>
+                    </a:xfrm>
+                    <a:prstGeom prst="rect">
+                      <a:avLst/>
+                    </a:prstGeom>
+                  </pic:spPr>
+                </pic:pic>
+              </a:graphicData>
+            </a:graphic>
+          </wp:inline>
+        </w:drawing>
+      </w:r>
+    </w:p>
+    <w:p>
+      <w:pPr>
+        <w:pStyle w:val="ListParagraph"/>
+        <w:rPr>
+          <w:rFonts w:ascii="Verdana" w:hAnsi="Verdana"/>
+          <w:color w:val="000000" w:themeColor="text1"/>
+        </w:rPr>
+      </w:pPr>
+    </w:p>
+    <w:p>
+      <w:pPr>
+        <w:pStyle w:val="ListParagraph"/>
+        <w:numPr>
+          <w:ilvl w:val="0"/>
+          <w:numId w:val="4"/>
+        </w:numPr>
+        <w:rPr>
+          <w:rFonts w:ascii="Verdana" w:hAnsi="Verdana"/>
+          <w:color w:val="000000" w:themeColor="text1"/>
+        </w:rPr>
+      </w:pPr>
+      <w:r>
+        <w:rPr>
+          <w:rFonts w:ascii="Verdana" w:hAnsi="Verdana"/>
+          <w:color w:val="000000" w:themeColor="text1"/>
+        </w:rPr>
+        <w:t xml:space="preserve">If you want to troubleshoot agent code, select both the </w:t>
+      </w:r>
+      <w:r>
+        <w:rPr>
+          <w:rFonts w:ascii="Verdana" w:hAnsi="Verdana"/>
+          <w:b/>
+          <w:color w:val="000000" w:themeColor="text1"/>
+        </w:rPr>
+        <w:t>kCuraAgentManager.exe</w:t>
+      </w:r>
+      <w:r>
+        <w:rPr>
+          <w:rFonts w:ascii="Verdana" w:hAnsi="Verdana"/>
+          <w:color w:val="000000" w:themeColor="text1"/>
+        </w:rPr>
+        <w:t xml:space="preserve"> processes and click on the </w:t>
+      </w:r>
+      <w:r>
+        <w:rPr>
+          <w:rFonts w:ascii="Verdana" w:hAnsi="Verdana"/>
+          <w:b/>
+          <w:color w:val="000000" w:themeColor="text1"/>
+        </w:rPr>
+        <w:t>Attach</w:t>
+      </w:r>
+      <w:r>
+        <w:rPr>
+          <w:rFonts w:ascii="Verdana" w:hAnsi="Verdana"/>
+          <w:color w:val="000000" w:themeColor="text1"/>
+        </w:rPr>
+        <w:t xml:space="preserve"> button as shown in the below screenshot. </w:t>
+      </w:r>
+    </w:p>
+    <w:p>
+      <w:pPr>
+        <w:pStyle w:val="ListParagraph"/>
+        <w:rPr>
+          <w:rFonts w:ascii="Verdana" w:hAnsi="Verdana"/>
+          <w:color w:val="000000" w:themeColor="text1"/>
+        </w:rPr>
+      </w:pPr>
+      <w:r>
+        <w:rPr>
+          <w:rFonts w:ascii="Verdana" w:hAnsi="Verdana"/>
+          <w:noProof/>
+          <w:color w:val="000000" w:themeColor="text1"/>
+        </w:rPr>
+        <w:drawing>
+          <wp:inline distT="0" distB="0" distL="0" distR="0" wp14:anchorId="209CCF71" wp14:editId="298ED36F">
+            <wp:extent cx="4868883" cy="3455034"/>
+            <wp:effectExtent l="0" t="0" r="8255" b="0"/>
+            <wp:docPr id="1544901986" name="Picture 1544901986"/>
+            <wp:cNvGraphicFramePr>
+              <a:graphicFrameLocks xmlns:a="http://schemas.openxmlformats.org/drawingml/2006/main" noChangeAspect="1"/>
+            </wp:cNvGraphicFramePr>
+            <a:graphic xmlns:a="http://schemas.openxmlformats.org/drawingml/2006/main">
+              <a:graphicData uri="http://schemas.openxmlformats.org/drawingml/2006/picture">
+                <pic:pic xmlns:pic="http://schemas.openxmlformats.org/drawingml/2006/picture">
+                  <pic:nvPicPr>
+                    <pic:cNvPr id="1" name=""/>
+                    <pic:cNvPicPr/>
+                  </pic:nvPicPr>
+                  <pic:blipFill>
+                    <a:blip r:embed="rId51"/>
+                    <a:stretch>
+                      <a:fillRect/>
+                    </a:stretch>
+                  </pic:blipFill>
+                  <pic:spPr>
+                    <a:xfrm>
+                      <a:off x="0" y="0"/>
+                      <a:ext cx="4884775" cy="3466311"/>
+                    </a:xfrm>
+                    <a:prstGeom prst="rect">
+                      <a:avLst/>
+                    </a:prstGeom>
+                  </pic:spPr>
+                </pic:pic>
+              </a:graphicData>
+            </a:graphic>
+          </wp:inline>
+        </w:drawing>
+      </w:r>
+    </w:p>
+    <w:p>
+      <w:pPr>
+        <w:pStyle w:val="ListParagraph"/>
+        <w:rPr>
+          <w:rFonts w:ascii="Verdana" w:hAnsi="Verdana"/>
+          <w:color w:val="000000" w:themeColor="text1"/>
+        </w:rPr>
+      </w:pPr>
+    </w:p>
+    <w:p>
+      <w:pPr>
+        <w:pStyle w:val="ListParagraph"/>
+        <w:numPr>
+          <w:ilvl w:val="0"/>
+          <w:numId w:val="4"/>
+        </w:numPr>
+        <w:rPr>
+          <w:rFonts w:ascii="Verdana" w:hAnsi="Verdana"/>
+          <w:color w:val="000000" w:themeColor="text1"/>
+        </w:rPr>
+      </w:pPr>
+      <w:r>
+        <w:rPr>
+          <w:rFonts w:ascii="Verdana" w:hAnsi="Verdana"/>
+          <w:color w:val="000000" w:themeColor="text1"/>
+        </w:rPr>
+        <w:t>When your agent code gets executed on the Agent server, the breakpoint you set in your code will be hit as shown in the below screenshot.</w:t>
+      </w:r>
+    </w:p>
+    <w:p>
+      <w:pPr>
+        <w:pStyle w:val="ListParagraph"/>
+        <w:rPr>
+          <w:rFonts w:ascii="Verdana" w:hAnsi="Verdana"/>
+          <w:color w:val="000000" w:themeColor="text1"/>
+        </w:rPr>
+      </w:pPr>
+      <w:r>
+        <w:rPr>
+          <w:rFonts w:ascii="Verdana" w:hAnsi="Verdana"/>
+          <w:noProof/>
+          <w:color w:val="000000" w:themeColor="text1"/>
+        </w:rPr>
+        <w:lastRenderedPageBreak/>
+        <w:drawing>
+          <wp:inline distT="0" distB="0" distL="0" distR="0" wp14:anchorId="4A7839D9" wp14:editId="522ED331">
+            <wp:extent cx="4868545" cy="3138027"/>
+            <wp:effectExtent l="0" t="0" r="8255" b="5715"/>
+            <wp:docPr id="1544901987" name="Picture 1544901987"/>
+            <wp:cNvGraphicFramePr>
+              <a:graphicFrameLocks xmlns:a="http://schemas.openxmlformats.org/drawingml/2006/main" noChangeAspect="1"/>
+            </wp:cNvGraphicFramePr>
+            <a:graphic xmlns:a="http://schemas.openxmlformats.org/drawingml/2006/main">
+              <a:graphicData uri="http://schemas.openxmlformats.org/drawingml/2006/picture">
+                <pic:pic xmlns:pic="http://schemas.openxmlformats.org/drawingml/2006/picture">
+                  <pic:nvPicPr>
+                    <pic:cNvPr id="1" name=""/>
+                    <pic:cNvPicPr/>
+                  </pic:nvPicPr>
+                  <pic:blipFill>
+                    <a:blip r:embed="rId52"/>
+                    <a:stretch>
+                      <a:fillRect/>
+                    </a:stretch>
+                  </pic:blipFill>
+                  <pic:spPr>
+                    <a:xfrm>
+                      <a:off x="0" y="0"/>
                       <a:ext cx="4881052" cy="3146088"/>
                     </a:xfrm>
                     <a:prstGeom prst="rect">
@@ -8487,7 +9224,7 @@
         </w:rPr>
         <w:t xml:space="preserve">event handlers and custom pages at this link - </w:t>
       </w:r>
-      <w:hyperlink r:id="rId49">
+      <w:hyperlink r:id="rId53">
         <w:r>
           <w:rPr>
             <w:rStyle w:val="Hyperlink"/>
@@ -8525,7 +9262,7 @@
           <w:u w:val="single"/>
         </w:rPr>
       </w:pPr>
-      <w:bookmarkStart w:id="16" w:name="_Toc19097553"/>
+      <w:bookmarkStart w:id="17" w:name="_Toc23413208"/>
       <w:r>
         <w:rPr>
           <w:rFonts w:ascii="Verdana" w:hAnsi="Verdana"/>
@@ -8534,7 +9271,7 @@
         </w:rPr>
         <w:t>Running SQL Procedure to Shrink Databases and Set Recovery Model to Simple</w:t>
       </w:r>
-      <w:bookmarkEnd w:id="16"/>
+      <w:bookmarkEnd w:id="17"/>
     </w:p>
     <w:p/>
     <w:p>
@@ -8711,7 +9448,7 @@
                     </pic:cNvPicPr>
                   </pic:nvPicPr>
                   <pic:blipFill>
-                    <a:blip r:embed="rId50">
+                    <a:blip r:embed="rId54">
                       <a:extLst>
                         <a:ext uri="{28A0092B-C50C-407E-A947-70E740481C1C}">
                           <a14:useLocalDpi xmlns:a14="http://schemas.microsoft.com/office/drawing/2010/main" val="0"/>
@@ -11328,7 +12065,7 @@
           <w:u w:val="single"/>
         </w:rPr>
       </w:pPr>
-      <w:bookmarkStart w:id="17" w:name="_Toc19097554"/>
+      <w:bookmarkStart w:id="18" w:name="_Toc23413209"/>
       <w:r>
         <w:rPr>
           <w:rFonts w:ascii="Verdana" w:eastAsiaTheme="majorEastAsia" w:hAnsi="Verdana" w:cstheme="majorBidi"/>
@@ -11360,9 +12097,20 @@
           <w:szCs w:val="32"/>
           <w:u w:val="single"/>
         </w:rPr>
-        <w:t xml:space="preserve"> Processing on the DevVm</w:t>
-      </w:r>
-      <w:bookmarkEnd w:id="17"/>
+        <w:t xml:space="preserve"> Processing on the </w:t>
+      </w:r>
+      <w:r>
+        <w:rPr>
+          <w:rFonts w:ascii="Verdana" w:eastAsiaTheme="majorEastAsia" w:hAnsi="Verdana" w:cstheme="majorBidi"/>
+          <w:b/>
+          <w:color w:val="2E74B5" w:themeColor="accent1" w:themeShade="BF"/>
+          <w:sz w:val="32"/>
+          <w:szCs w:val="32"/>
+          <w:u w:val="single"/>
+        </w:rPr>
+        <w:t>DevVM</w:t>
+      </w:r>
+      <w:bookmarkEnd w:id="18"/>
     </w:p>
     <w:p>
       <w:pPr>
@@ -11388,7 +12136,7 @@
         </w:rPr>
         <w:t xml:space="preserve">You first need to request a processing license from </w:t>
       </w:r>
-      <w:hyperlink r:id="rId51" w:history="1">
+      <w:hyperlink r:id="rId55" w:history="1">
         <w:r>
           <w:rPr>
             <w:rStyle w:val="Hyperlink"/>
@@ -11431,7 +12179,13 @@
         <w:rPr>
           <w:rFonts w:ascii="Verdana" w:hAnsi="Verdana"/>
         </w:rPr>
-        <w:t>pplication library on the DevVm</w:t>
+        <w:t xml:space="preserve">pplication library on the </w:t>
+      </w:r>
+      <w:r>
+        <w:rPr>
+          <w:rFonts w:ascii="Verdana" w:hAnsi="Verdana"/>
+        </w:rPr>
+        <w:t>DevVM</w:t>
       </w:r>
       <w:r>
         <w:rPr>
@@ -11491,7 +12245,7 @@
           <w:u w:val="single"/>
         </w:rPr>
       </w:pPr>
-      <w:bookmarkStart w:id="18" w:name="_Toc19097555"/>
+      <w:bookmarkStart w:id="19" w:name="_Toc23413210"/>
       <w:r>
         <w:rPr>
           <w:rFonts w:ascii="Verdana" w:eastAsiaTheme="majorEastAsia" w:hAnsi="Verdana" w:cstheme="majorBidi"/>
@@ -11515,7 +12269,7 @@
         </w:rPr>
         <w:t xml:space="preserve"> Tips</w:t>
       </w:r>
-      <w:bookmarkEnd w:id="18"/>
+      <w:bookmarkEnd w:id="19"/>
     </w:p>
     <w:p>
       <w:pPr>
@@ -11539,13 +12293,61 @@
         <w:rPr>
           <w:rFonts w:ascii="Verdana" w:hAnsi="Verdana"/>
         </w:rPr>
-        <w:t>Instead of shutting down your DevVm, try saving it. This puts the VM in a “hibernated” state. When you start the DevVm after saving it, you will not have to start up the services again. It will save the state of your DevVm and will reduce time that it takes to set up the VM when you start it up.</w:t>
-      </w:r>
-      <w:r>
-        <w:rPr>
-          <w:rFonts w:ascii="Verdana" w:hAnsi="Verdana"/>
-        </w:rPr>
-        <w:t xml:space="preserve"> To save your DevVm:</w:t>
+        <w:t xml:space="preserve">Instead of shutting down your </w:t>
+      </w:r>
+      <w:r>
+        <w:rPr>
+          <w:rFonts w:ascii="Verdana" w:hAnsi="Verdana"/>
+        </w:rPr>
+        <w:t>DevVM</w:t>
+      </w:r>
+      <w:r>
+        <w:rPr>
+          <w:rFonts w:ascii="Verdana" w:hAnsi="Verdana"/>
+        </w:rPr>
+        <w:t xml:space="preserve">, try saving it. This puts the VM in a “hibernated” state. When you start the </w:t>
+      </w:r>
+      <w:r>
+        <w:rPr>
+          <w:rFonts w:ascii="Verdana" w:hAnsi="Verdana"/>
+        </w:rPr>
+        <w:t>DevVM</w:t>
+      </w:r>
+      <w:r>
+        <w:rPr>
+          <w:rFonts w:ascii="Verdana" w:hAnsi="Verdana"/>
+        </w:rPr>
+        <w:t xml:space="preserve"> after saving it, you will not have to start up the services again. It will save the state of your </w:t>
+      </w:r>
+      <w:r>
+        <w:rPr>
+          <w:rFonts w:ascii="Verdana" w:hAnsi="Verdana"/>
+        </w:rPr>
+        <w:t>DevVM</w:t>
+      </w:r>
+      <w:r>
+        <w:rPr>
+          <w:rFonts w:ascii="Verdana" w:hAnsi="Verdana"/>
+        </w:rPr>
+        <w:t xml:space="preserve"> and will reduce time that it takes to set up the VM when you start it up.</w:t>
+      </w:r>
+      <w:r>
+        <w:rPr>
+          <w:rFonts w:ascii="Verdana" w:hAnsi="Verdana"/>
+        </w:rPr>
+        <w:t xml:space="preserve"> To save your </w:t>
+      </w:r>
+      <w:r>
+        <w:rPr>
+          <w:rFonts w:ascii="Verdana" w:hAnsi="Verdana"/>
+        </w:rPr>
+        <w:t>DevVM</w:t>
+      </w:r>
+      <w:r>
+        <w:rPr>
+          <w:rFonts w:ascii="Verdana" w:hAnsi="Verdana"/>
+        </w:rPr>
+        <w:t>:</w:t>
       </w:r>
     </w:p>
     <w:p>
@@ -11581,7 +12383,19 @@
         <w:rPr>
           <w:rFonts w:ascii="Verdana" w:hAnsi="Verdana"/>
         </w:rPr>
-        <w:t>Add checkpoints to your DevVm. In case something goes wrong on the VM, having checkpoints will save the state of your VM so you can go back to that checkpoint later. To add a checkpoint:</w:t>
+        <w:t xml:space="preserve">Add checkpoints to your </w:t>
+      </w:r>
+      <w:r>
+        <w:rPr>
+          <w:rFonts w:ascii="Verdana" w:hAnsi="Verdana"/>
+        </w:rPr>
+        <w:t>DevVM</w:t>
+      </w:r>
+      <w:r>
+        <w:rPr>
+          <w:rFonts w:ascii="Verdana" w:hAnsi="Verdana"/>
+        </w:rPr>
+        <w:t>. In case something goes wrong on the VM, having checkpoints will save the state of your VM so you can go back to that checkpoint later. To add a checkpoint:</w:t>
       </w:r>
     </w:p>
     <w:p>
@@ -14026,7 +14840,7 @@
 </file>
 
 <file path=customXml/itemProps1.xml><?xml version="1.0" encoding="utf-8"?>
-<ds:datastoreItem xmlns:ds="http://schemas.openxmlformats.org/officeDocument/2006/customXml" ds:itemID="{581E756F-4A3E-49C4-86FF-4F92C21BBA1C}">
+<ds:datastoreItem xmlns:ds="http://schemas.openxmlformats.org/officeDocument/2006/customXml" ds:itemID="{C1761329-9A35-441F-B7EE-7DD774B8353A}">
   <ds:schemaRefs>
     <ds:schemaRef ds:uri="http://schemas.openxmlformats.org/officeDocument/2006/bibliography"/>
   </ds:schemaRefs>

</xml_diff>

<commit_message>
added a recommendation about checkpoint to documentation
</commit_message>
<xml_diff>
--- a/Documentation/WORD/Relativity Dev VM - Pre-built VM - Documentation.docx
+++ b/Documentation/WORD/Relativity Dev VM - Pre-built VM - Documentation.docx
@@ -294,7 +294,15 @@
             <w:rPr>
               <w:rFonts w:ascii="Verdana" w:hAnsi="Verdana"/>
             </w:rPr>
-            <w:t>Table of Contents</w:t>
+            <w:t>Table of Co</w:t>
+          </w:r>
+          <w:bookmarkStart w:id="0" w:name="_GoBack"/>
+          <w:bookmarkEnd w:id="0"/>
+          <w:r>
+            <w:rPr>
+              <w:rFonts w:ascii="Verdana" w:hAnsi="Verdana"/>
+            </w:rPr>
+            <w:t>ntents</w:t>
           </w:r>
         </w:p>
         <w:p>
@@ -326,7 +334,7 @@
             </w:rPr>
             <w:fldChar w:fldCharType="separate"/>
           </w:r>
-          <w:hyperlink w:anchor="_Toc23413192" w:history="1">
+          <w:hyperlink w:anchor="_Toc23414640" w:history="1">
             <w:r>
               <w:rPr>
                 <w:rStyle w:val="Hyperlink"/>
@@ -356,7 +364,7 @@
                 <w:noProof/>
                 <w:webHidden/>
               </w:rPr>
-              <w:instrText xml:space="preserve"> PAGEREF _Toc23413192 \h </w:instrText>
+              <w:instrText xml:space="preserve"> PAGEREF _Toc23414640 \h </w:instrText>
             </w:r>
             <w:r>
               <w:rPr>
@@ -398,7 +406,7 @@
               <w:noProof/>
             </w:rPr>
           </w:pPr>
-          <w:hyperlink w:anchor="_Toc23413193" w:history="1">
+          <w:hyperlink w:anchor="_Toc23414641" w:history="1">
             <w:r>
               <w:rPr>
                 <w:rStyle w:val="Hyperlink"/>
@@ -428,7 +436,7 @@
                 <w:noProof/>
                 <w:webHidden/>
               </w:rPr>
-              <w:instrText xml:space="preserve"> PAGEREF _Toc23413193 \h </w:instrText>
+              <w:instrText xml:space="preserve"> PAGEREF _Toc23414641 \h </w:instrText>
             </w:r>
             <w:r>
               <w:rPr>
@@ -470,7 +478,7 @@
               <w:noProof/>
             </w:rPr>
           </w:pPr>
-          <w:hyperlink w:anchor="_Toc23413194" w:history="1">
+          <w:hyperlink w:anchor="_Toc23414642" w:history="1">
             <w:r>
               <w:rPr>
                 <w:rStyle w:val="Hyperlink"/>
@@ -500,7 +508,7 @@
                 <w:noProof/>
                 <w:webHidden/>
               </w:rPr>
-              <w:instrText xml:space="preserve"> PAGEREF _Toc23413194 \h </w:instrText>
+              <w:instrText xml:space="preserve"> PAGEREF _Toc23414642 \h </w:instrText>
             </w:r>
             <w:r>
               <w:rPr>
@@ -542,7 +550,7 @@
               <w:noProof/>
             </w:rPr>
           </w:pPr>
-          <w:hyperlink w:anchor="_Toc23413195" w:history="1">
+          <w:hyperlink w:anchor="_Toc23414643" w:history="1">
             <w:r>
               <w:rPr>
                 <w:rStyle w:val="Hyperlink"/>
@@ -572,7 +580,7 @@
                 <w:noProof/>
                 <w:webHidden/>
               </w:rPr>
-              <w:instrText xml:space="preserve"> PAGEREF _Toc23413195 \h </w:instrText>
+              <w:instrText xml:space="preserve"> PAGEREF _Toc23414643 \h </w:instrText>
             </w:r>
             <w:r>
               <w:rPr>
@@ -614,7 +622,7 @@
               <w:noProof/>
             </w:rPr>
           </w:pPr>
-          <w:hyperlink w:anchor="_Toc23413196" w:history="1">
+          <w:hyperlink w:anchor="_Toc23414644" w:history="1">
             <w:r>
               <w:rPr>
                 <w:rStyle w:val="Hyperlink"/>
@@ -644,7 +652,7 @@
                 <w:noProof/>
                 <w:webHidden/>
               </w:rPr>
-              <w:instrText xml:space="preserve"> PAGEREF _Toc23413196 \h </w:instrText>
+              <w:instrText xml:space="preserve"> PAGEREF _Toc23414644 \h </w:instrText>
             </w:r>
             <w:r>
               <w:rPr>
@@ -686,7 +694,7 @@
               <w:noProof/>
             </w:rPr>
           </w:pPr>
-          <w:hyperlink w:anchor="_Toc23413197" w:history="1">
+          <w:hyperlink w:anchor="_Toc23414645" w:history="1">
             <w:r>
               <w:rPr>
                 <w:rStyle w:val="Hyperlink"/>
@@ -716,7 +724,7 @@
                 <w:noProof/>
                 <w:webHidden/>
               </w:rPr>
-              <w:instrText xml:space="preserve"> PAGEREF _Toc23413197 \h </w:instrText>
+              <w:instrText xml:space="preserve"> PAGEREF _Toc23414645 \h </w:instrText>
             </w:r>
             <w:r>
               <w:rPr>
@@ -758,7 +766,7 @@
               <w:noProof/>
             </w:rPr>
           </w:pPr>
-          <w:hyperlink w:anchor="_Toc23413198" w:history="1">
+          <w:hyperlink w:anchor="_Toc23414646" w:history="1">
             <w:r>
               <w:rPr>
                 <w:rStyle w:val="Hyperlink"/>
@@ -788,7 +796,7 @@
                 <w:noProof/>
                 <w:webHidden/>
               </w:rPr>
-              <w:instrText xml:space="preserve"> PAGEREF _Toc23413198 \h </w:instrText>
+              <w:instrText xml:space="preserve"> PAGEREF _Toc23414646 \h </w:instrText>
             </w:r>
             <w:r>
               <w:rPr>
@@ -830,7 +838,7 @@
               <w:noProof/>
             </w:rPr>
           </w:pPr>
-          <w:hyperlink w:anchor="_Toc23413199" w:history="1">
+          <w:hyperlink w:anchor="_Toc23414647" w:history="1">
             <w:r>
               <w:rPr>
                 <w:rStyle w:val="Hyperlink"/>
@@ -860,7 +868,7 @@
                 <w:noProof/>
                 <w:webHidden/>
               </w:rPr>
-              <w:instrText xml:space="preserve"> PAGEREF _Toc23413199 \h </w:instrText>
+              <w:instrText xml:space="preserve"> PAGEREF _Toc23414647 \h </w:instrText>
             </w:r>
             <w:r>
               <w:rPr>
@@ -902,7 +910,7 @@
               <w:noProof/>
             </w:rPr>
           </w:pPr>
-          <w:hyperlink w:anchor="_Toc23413200" w:history="1">
+          <w:hyperlink w:anchor="_Toc23414648" w:history="1">
             <w:r>
               <w:rPr>
                 <w:rStyle w:val="Hyperlink"/>
@@ -932,7 +940,7 @@
                 <w:noProof/>
                 <w:webHidden/>
               </w:rPr>
-              <w:instrText xml:space="preserve"> PAGEREF _Toc23413200 \h </w:instrText>
+              <w:instrText xml:space="preserve"> PAGEREF _Toc23414648 \h </w:instrText>
             </w:r>
             <w:r>
               <w:rPr>
@@ -974,7 +982,7 @@
               <w:noProof/>
             </w:rPr>
           </w:pPr>
-          <w:hyperlink w:anchor="_Toc23413201" w:history="1">
+          <w:hyperlink w:anchor="_Toc23414649" w:history="1">
             <w:r>
               <w:rPr>
                 <w:rStyle w:val="Hyperlink"/>
@@ -1004,7 +1012,7 @@
                 <w:noProof/>
                 <w:webHidden/>
               </w:rPr>
-              <w:instrText xml:space="preserve"> PAGEREF _Toc23413201 \h </w:instrText>
+              <w:instrText xml:space="preserve"> PAGEREF _Toc23414649 \h </w:instrText>
             </w:r>
             <w:r>
               <w:rPr>
@@ -1046,7 +1054,7 @@
               <w:noProof/>
             </w:rPr>
           </w:pPr>
-          <w:hyperlink w:anchor="_Toc23413202" w:history="1">
+          <w:hyperlink w:anchor="_Toc23414650" w:history="1">
             <w:r>
               <w:rPr>
                 <w:rStyle w:val="Hyperlink"/>
@@ -1076,7 +1084,7 @@
                 <w:noProof/>
                 <w:webHidden/>
               </w:rPr>
-              <w:instrText xml:space="preserve"> PAGEREF _Toc23413202 \h </w:instrText>
+              <w:instrText xml:space="preserve"> PAGEREF _Toc23414650 \h </w:instrText>
             </w:r>
             <w:r>
               <w:rPr>
@@ -1118,7 +1126,7 @@
               <w:noProof/>
             </w:rPr>
           </w:pPr>
-          <w:hyperlink w:anchor="_Toc23413203" w:history="1">
+          <w:hyperlink w:anchor="_Toc23414651" w:history="1">
             <w:r>
               <w:rPr>
                 <w:rStyle w:val="Hyperlink"/>
@@ -1148,7 +1156,7 @@
                 <w:noProof/>
                 <w:webHidden/>
               </w:rPr>
-              <w:instrText xml:space="preserve"> PAGEREF _Toc23413203 \h </w:instrText>
+              <w:instrText xml:space="preserve"> PAGEREF _Toc23414651 \h </w:instrText>
             </w:r>
             <w:r>
               <w:rPr>
@@ -1190,7 +1198,7 @@
               <w:noProof/>
             </w:rPr>
           </w:pPr>
-          <w:hyperlink w:anchor="_Toc23413204" w:history="1">
+          <w:hyperlink w:anchor="_Toc23414652" w:history="1">
             <w:r>
               <w:rPr>
                 <w:rStyle w:val="Hyperlink"/>
@@ -1219,7 +1227,7 @@
                 <w:noProof/>
                 <w:webHidden/>
               </w:rPr>
-              <w:instrText xml:space="preserve"> PAGEREF _Toc23413204 \h </w:instrText>
+              <w:instrText xml:space="preserve"> PAGEREF _Toc23414652 \h </w:instrText>
             </w:r>
             <w:r>
               <w:rPr>
@@ -1261,7 +1269,7 @@
               <w:noProof/>
             </w:rPr>
           </w:pPr>
-          <w:hyperlink w:anchor="_Toc23413205" w:history="1">
+          <w:hyperlink w:anchor="_Toc23414653" w:history="1">
             <w:r>
               <w:rPr>
                 <w:rStyle w:val="Hyperlink"/>
@@ -1270,7 +1278,7 @@
                 <w:bCs/>
                 <w:noProof/>
               </w:rPr>
-              <w:t>Instructions for creating Checkpoints on the DevVM</w:t>
+              <w:t>Instructions for Creating Checkpoints on the DevVM</w:t>
             </w:r>
             <w:r>
               <w:rPr>
@@ -1291,7 +1299,7 @@
                 <w:noProof/>
                 <w:webHidden/>
               </w:rPr>
-              <w:instrText xml:space="preserve"> PAGEREF _Toc23413205 \h </w:instrText>
+              <w:instrText xml:space="preserve"> PAGEREF _Toc23414653 \h </w:instrText>
             </w:r>
             <w:r>
               <w:rPr>
@@ -1333,7 +1341,7 @@
               <w:noProof/>
             </w:rPr>
           </w:pPr>
-          <w:hyperlink w:anchor="_Toc23413206" w:history="1">
+          <w:hyperlink w:anchor="_Toc23414654" w:history="1">
             <w:r>
               <w:rPr>
                 <w:rStyle w:val="Hyperlink"/>
@@ -1363,7 +1371,7 @@
                 <w:noProof/>
                 <w:webHidden/>
               </w:rPr>
-              <w:instrText xml:space="preserve"> PAGEREF _Toc23413206 \h </w:instrText>
+              <w:instrText xml:space="preserve"> PAGEREF _Toc23414654 \h </w:instrText>
             </w:r>
             <w:r>
               <w:rPr>
@@ -1405,7 +1413,7 @@
               <w:noProof/>
             </w:rPr>
           </w:pPr>
-          <w:hyperlink w:anchor="_Toc23413207" w:history="1">
+          <w:hyperlink w:anchor="_Toc23414655" w:history="1">
             <w:r>
               <w:rPr>
                 <w:rStyle w:val="Hyperlink"/>
@@ -1434,7 +1442,7 @@
                 <w:noProof/>
                 <w:webHidden/>
               </w:rPr>
-              <w:instrText xml:space="preserve"> PAGEREF _Toc23413207 \h </w:instrText>
+              <w:instrText xml:space="preserve"> PAGEREF _Toc23414655 \h </w:instrText>
             </w:r>
             <w:r>
               <w:rPr>
@@ -1476,7 +1484,7 @@
               <w:noProof/>
             </w:rPr>
           </w:pPr>
-          <w:hyperlink w:anchor="_Toc23413208" w:history="1">
+          <w:hyperlink w:anchor="_Toc23414656" w:history="1">
             <w:r>
               <w:rPr>
                 <w:rStyle w:val="Hyperlink"/>
@@ -1505,7 +1513,7 @@
                 <w:noProof/>
                 <w:webHidden/>
               </w:rPr>
-              <w:instrText xml:space="preserve"> PAGEREF _Toc23413208 \h </w:instrText>
+              <w:instrText xml:space="preserve"> PAGEREF _Toc23414656 \h </w:instrText>
             </w:r>
             <w:r>
               <w:rPr>
@@ -1547,7 +1555,7 @@
               <w:noProof/>
             </w:rPr>
           </w:pPr>
-          <w:hyperlink w:anchor="_Toc23413209" w:history="1">
+          <w:hyperlink w:anchor="_Toc23414657" w:history="1">
             <w:r>
               <w:rPr>
                 <w:rStyle w:val="Hyperlink"/>
@@ -1576,7 +1584,7 @@
                 <w:noProof/>
                 <w:webHidden/>
               </w:rPr>
-              <w:instrText xml:space="preserve"> PAGEREF _Toc23413209 \h </w:instrText>
+              <w:instrText xml:space="preserve"> PAGEREF _Toc23414657 \h </w:instrText>
             </w:r>
             <w:r>
               <w:rPr>
@@ -1618,7 +1626,7 @@
               <w:noProof/>
             </w:rPr>
           </w:pPr>
-          <w:hyperlink w:anchor="_Toc23413210" w:history="1">
+          <w:hyperlink w:anchor="_Toc23414658" w:history="1">
             <w:r>
               <w:rPr>
                 <w:rStyle w:val="Hyperlink"/>
@@ -1647,7 +1655,7 @@
                 <w:noProof/>
                 <w:webHidden/>
               </w:rPr>
-              <w:instrText xml:space="preserve"> PAGEREF _Toc23413210 \h </w:instrText>
+              <w:instrText xml:space="preserve"> PAGEREF _Toc23414658 \h </w:instrText>
             </w:r>
             <w:r>
               <w:rPr>
@@ -1734,7 +1742,7 @@
           <w:u w:val="single"/>
         </w:rPr>
       </w:pPr>
-      <w:bookmarkStart w:id="0" w:name="_Toc23413192"/>
+      <w:bookmarkStart w:id="1" w:name="_Toc23414640"/>
       <w:r>
         <w:rPr>
           <w:rFonts w:ascii="Verdana" w:hAnsi="Verdana"/>
@@ -1746,7 +1754,7 @@
         <w:lastRenderedPageBreak/>
         <w:t>Introduction</w:t>
       </w:r>
-      <w:bookmarkEnd w:id="0"/>
+      <w:bookmarkEnd w:id="1"/>
     </w:p>
     <w:p>
       <w:pPr>
@@ -1830,7 +1838,7 @@
           <w:u w:val="single"/>
         </w:rPr>
       </w:pPr>
-      <w:bookmarkStart w:id="1" w:name="_Toc23413193"/>
+      <w:bookmarkStart w:id="2" w:name="_Toc23414641"/>
       <w:r>
         <w:rPr>
           <w:rFonts w:ascii="Verdana" w:hAnsi="Verdana"/>
@@ -1841,7 +1849,7 @@
         </w:rPr>
         <w:t>Intended Use Cases</w:t>
       </w:r>
-      <w:bookmarkEnd w:id="1"/>
+      <w:bookmarkEnd w:id="2"/>
     </w:p>
     <w:p>
       <w:pPr>
@@ -1932,7 +1940,7 @@
           <w:u w:val="single"/>
         </w:rPr>
       </w:pPr>
-      <w:bookmarkStart w:id="2" w:name="_Toc23413194"/>
+      <w:bookmarkStart w:id="3" w:name="_Toc23414642"/>
       <w:r>
         <w:rPr>
           <w:rFonts w:ascii="Verdana" w:hAnsi="Verdana"/>
@@ -1943,7 +1951,7 @@
         </w:rPr>
         <w:t>Not-supported</w:t>
       </w:r>
-      <w:bookmarkEnd w:id="2"/>
+      <w:bookmarkEnd w:id="3"/>
     </w:p>
     <w:p>
       <w:pPr>
@@ -2096,7 +2104,7 @@
           <w:u w:val="single"/>
         </w:rPr>
       </w:pPr>
-      <w:bookmarkStart w:id="3" w:name="_Toc23413195"/>
+      <w:bookmarkStart w:id="4" w:name="_Toc23414643"/>
       <w:r>
         <w:rPr>
           <w:rFonts w:ascii="Verdana" w:hAnsi="Verdana"/>
@@ -2107,7 +2115,7 @@
         </w:rPr>
         <w:t>License</w:t>
       </w:r>
-      <w:bookmarkEnd w:id="3"/>
+      <w:bookmarkEnd w:id="4"/>
     </w:p>
     <w:p>
       <w:pPr>
@@ -2654,7 +2662,7 @@
           <w:u w:val="single"/>
         </w:rPr>
       </w:pPr>
-      <w:bookmarkStart w:id="4" w:name="_Toc23413196"/>
+      <w:bookmarkStart w:id="5" w:name="_Toc23414644"/>
       <w:r>
         <w:rPr>
           <w:rFonts w:ascii="Verdana" w:hAnsi="Verdana"/>
@@ -2665,7 +2673,7 @@
         </w:rPr>
         <w:t>FAQ</w:t>
       </w:r>
-      <w:bookmarkEnd w:id="4"/>
+      <w:bookmarkEnd w:id="5"/>
     </w:p>
     <w:p>
       <w:pPr>
@@ -2766,7 +2774,7 @@
           <w:u w:val="single"/>
         </w:rPr>
       </w:pPr>
-      <w:bookmarkStart w:id="5" w:name="_Toc23413197"/>
+      <w:bookmarkStart w:id="6" w:name="_Toc23414645"/>
       <w:r>
         <w:rPr>
           <w:rFonts w:ascii="Verdana" w:hAnsi="Verdana"/>
@@ -2787,7 +2795,7 @@
         </w:rPr>
         <w:t>Requirements</w:t>
       </w:r>
-      <w:bookmarkEnd w:id="5"/>
+      <w:bookmarkEnd w:id="6"/>
     </w:p>
     <w:p>
       <w:pPr>
@@ -3050,7 +3058,7 @@
           <w:u w:val="single"/>
         </w:rPr>
       </w:pPr>
-      <w:bookmarkStart w:id="6" w:name="_Toc23413198"/>
+      <w:bookmarkStart w:id="7" w:name="_Toc23414646"/>
       <w:r>
         <w:rPr>
           <w:rFonts w:ascii="Verdana" w:hAnsi="Verdana"/>
@@ -3061,7 +3069,7 @@
         </w:rPr>
         <w:t>Accounts</w:t>
       </w:r>
-      <w:bookmarkEnd w:id="6"/>
+      <w:bookmarkEnd w:id="7"/>
     </w:p>
     <w:p>
       <w:pPr>
@@ -3074,7 +3082,7 @@
           <w:u w:val="single"/>
         </w:rPr>
       </w:pPr>
-      <w:bookmarkStart w:id="7" w:name="_Toc23413199"/>
+      <w:bookmarkStart w:id="8" w:name="_Toc23414647"/>
       <w:r>
         <w:rPr>
           <w:rFonts w:ascii="Verdana" w:hAnsi="Verdana"/>
@@ -3085,7 +3093,7 @@
         </w:rPr>
         <w:t>Windows Accounts</w:t>
       </w:r>
-      <w:bookmarkEnd w:id="7"/>
+      <w:bookmarkEnd w:id="8"/>
     </w:p>
     <w:p>
       <w:pPr>
@@ -3259,7 +3267,7 @@
           <w:u w:val="single"/>
         </w:rPr>
       </w:pPr>
-      <w:bookmarkStart w:id="8" w:name="_Toc23413200"/>
+      <w:bookmarkStart w:id="9" w:name="_Toc23414648"/>
       <w:r>
         <w:rPr>
           <w:rFonts w:ascii="Verdana" w:hAnsi="Verdana"/>
@@ -3270,7 +3278,7 @@
         </w:rPr>
         <w:t>Relativity Accounts</w:t>
       </w:r>
-      <w:bookmarkEnd w:id="8"/>
+      <w:bookmarkEnd w:id="9"/>
     </w:p>
     <w:p>
       <w:pPr>
@@ -3347,7 +3355,7 @@
           <w:u w:val="single"/>
         </w:rPr>
       </w:pPr>
-      <w:bookmarkStart w:id="9" w:name="_Toc23413201"/>
+      <w:bookmarkStart w:id="10" w:name="_Toc23414649"/>
       <w:r>
         <w:rPr>
           <w:rFonts w:ascii="Verdana" w:hAnsi="Verdana"/>
@@ -3368,7 +3376,7 @@
         </w:rPr>
         <w:t xml:space="preserve"> Accounts</w:t>
       </w:r>
-      <w:bookmarkEnd w:id="9"/>
+      <w:bookmarkEnd w:id="10"/>
     </w:p>
     <w:p>
       <w:pPr>
@@ -3615,7 +3623,7 @@
           <w:u w:val="single"/>
         </w:rPr>
       </w:pPr>
-      <w:bookmarkStart w:id="10" w:name="_Toc23413202"/>
+      <w:bookmarkStart w:id="11" w:name="_Toc23414650"/>
       <w:r>
         <w:rPr>
           <w:rFonts w:ascii="Verdana" w:hAnsi="Verdana"/>
@@ -3646,7 +3654,7 @@
         </w:rPr>
         <w:t>DevVM</w:t>
       </w:r>
-      <w:bookmarkEnd w:id="10"/>
+      <w:bookmarkEnd w:id="11"/>
     </w:p>
     <w:p>
       <w:pPr>
@@ -3726,7 +3734,7 @@
           <w:u w:val="single"/>
         </w:rPr>
       </w:pPr>
-      <w:bookmarkStart w:id="11" w:name="_Toc23413203"/>
+      <w:bookmarkStart w:id="12" w:name="_Toc23414651"/>
       <w:r>
         <w:rPr>
           <w:rFonts w:ascii="Verdana" w:hAnsi="Verdana"/>
@@ -3754,7 +3762,7 @@
         </w:rPr>
         <w:t>DevVM</w:t>
       </w:r>
-      <w:bookmarkEnd w:id="11"/>
+      <w:bookmarkEnd w:id="12"/>
     </w:p>
     <w:p>
       <w:pPr>
@@ -6792,16 +6800,132 @@
     </w:p>
     <w:p>
       <w:pPr>
+        <w:pStyle w:val="ListParagraph"/>
+        <w:numPr>
+          <w:ilvl w:val="0"/>
+          <w:numId w:val="1"/>
+        </w:numPr>
+        <w:rPr>
+          <w:rFonts w:ascii="Verdana" w:eastAsia="Verdana" w:hAnsi="Verdana" w:cs="Verdana"/>
+          <w:color w:val="000000" w:themeColor="text1"/>
+        </w:rPr>
+      </w:pPr>
+      <w:r>
+        <w:rPr>
+          <w:rFonts w:ascii="Verdana" w:eastAsia="Verdana" w:hAnsi="Verdana" w:cs="Verdana"/>
+          <w:color w:val="000000" w:themeColor="text1"/>
+        </w:rPr>
+        <w:t xml:space="preserve"> </w:t>
+      </w:r>
+      <w:r>
+        <w:rPr>
+          <w:rFonts w:ascii="Verdana" w:eastAsia="Verdana" w:hAnsi="Verdana" w:cs="Verdana"/>
+          <w:b/>
+          <w:color w:val="4472C4" w:themeColor="accent5"/>
+        </w:rPr>
+        <w:t>Note:</w:t>
+      </w:r>
+      <w:r>
+        <w:rPr>
+          <w:rFonts w:ascii="Verdana" w:eastAsia="Verdana" w:hAnsi="Verdana" w:cs="Verdana"/>
+          <w:color w:val="4472C4" w:themeColor="accent5"/>
+        </w:rPr>
+        <w:t xml:space="preserve"> </w:t>
+      </w:r>
+      <w:r>
+        <w:rPr>
+          <w:rFonts w:ascii="Verdana" w:eastAsia="Verdana" w:hAnsi="Verdana" w:cs="Verdana"/>
+          <w:i/>
+          <w:color w:val="4472C4" w:themeColor="accent5"/>
+        </w:rPr>
+        <w:t>We recommend that you update the resources for your VM and apply a Relativity license</w:t>
+      </w:r>
+      <w:r>
+        <w:rPr>
+          <w:rFonts w:ascii="Verdana" w:eastAsia="Verdana" w:hAnsi="Verdana" w:cs="Verdana"/>
+          <w:i/>
+          <w:color w:val="4472C4" w:themeColor="accent5"/>
+        </w:rPr>
+        <w:t xml:space="preserve"> right after setup</w:t>
+      </w:r>
+      <w:r>
+        <w:rPr>
+          <w:rFonts w:ascii="Verdana" w:eastAsia="Verdana" w:hAnsi="Verdana" w:cs="Verdana"/>
+          <w:i/>
+          <w:color w:val="4472C4" w:themeColor="accent5"/>
+        </w:rPr>
+        <w:t>.</w:t>
+      </w:r>
+      <w:r>
+        <w:rPr>
+          <w:rFonts w:ascii="Verdana" w:eastAsia="Verdana" w:hAnsi="Verdana" w:cs="Verdana"/>
+          <w:i/>
+          <w:color w:val="4472C4" w:themeColor="accent5"/>
+        </w:rPr>
+        <w:t xml:space="preserve"> Then take a checkpoint. Having a checkpoint will help you </w:t>
+      </w:r>
+      <w:r>
+        <w:rPr>
+          <w:rFonts w:ascii="Verdana" w:eastAsia="Verdana" w:hAnsi="Verdana" w:cs="Verdana"/>
+          <w:i/>
+          <w:color w:val="4472C4" w:themeColor="accent5"/>
+        </w:rPr>
+        <w:t>revert</w:t>
+      </w:r>
+      <w:r>
+        <w:rPr>
+          <w:rFonts w:ascii="Verdana" w:eastAsia="Verdana" w:hAnsi="Verdana" w:cs="Verdana"/>
+          <w:i/>
+          <w:color w:val="4472C4" w:themeColor="accent5"/>
+        </w:rPr>
+        <w:t xml:space="preserve"> to that state in case your DevVM</w:t>
+      </w:r>
+      <w:r>
+        <w:rPr>
+          <w:rFonts w:ascii="Verdana" w:eastAsia="Verdana" w:hAnsi="Verdana" w:cs="Verdana"/>
+          <w:i/>
+          <w:color w:val="4472C4" w:themeColor="accent5"/>
+        </w:rPr>
+        <w:t xml:space="preserve"> gets into a bad state</w:t>
+      </w:r>
+      <w:r>
+        <w:rPr>
+          <w:rFonts w:ascii="Verdana" w:eastAsia="Verdana" w:hAnsi="Verdana" w:cs="Verdana"/>
+          <w:i/>
+          <w:color w:val="4472C4" w:themeColor="accent5"/>
+        </w:rPr>
+        <w:t>.</w:t>
+      </w:r>
+      <w:r>
+        <w:rPr>
+          <w:rFonts w:ascii="Verdana" w:eastAsia="Verdana" w:hAnsi="Verdana" w:cs="Verdana"/>
+          <w:i/>
+          <w:color w:val="4472C4" w:themeColor="accent5"/>
+        </w:rPr>
+        <w:t xml:space="preserve"> Instructions for updating resources and creating a checkpoint are available in the following sections.</w:t>
+      </w:r>
+    </w:p>
+    <w:p>
+      <w:pPr>
+        <w:pStyle w:val="ListParagraph"/>
         <w:rPr>
           <w:rFonts w:ascii="Verdana" w:hAnsi="Verdana"/>
           <w:color w:val="2E74B5" w:themeColor="accent1" w:themeShade="BF"/>
         </w:rPr>
       </w:pPr>
-      <w:r>
+    </w:p>
+    <w:p>
+      <w:pPr>
         <w:rPr>
           <w:rFonts w:ascii="Verdana" w:hAnsi="Verdana"/>
           <w:color w:val="2E74B5" w:themeColor="accent1" w:themeShade="BF"/>
         </w:rPr>
+      </w:pPr>
+      <w:r>
+        <w:rPr>
+          <w:rFonts w:ascii="Verdana" w:hAnsi="Verdana"/>
+          <w:color w:val="2E74B5" w:themeColor="accent1" w:themeShade="BF"/>
+        </w:rPr>
         <w:br w:type="page"/>
       </w:r>
     </w:p>
@@ -6814,7 +6938,7 @@
           <w:u w:val="single"/>
         </w:rPr>
       </w:pPr>
-      <w:bookmarkStart w:id="12" w:name="_Toc23413204"/>
+      <w:bookmarkStart w:id="13" w:name="_Toc23414652"/>
       <w:r>
         <w:rPr>
           <w:rFonts w:ascii="Verdana" w:hAnsi="Verdana"/>
@@ -6840,7 +6964,7 @@
         </w:rPr>
         <w:t xml:space="preserve"> Resources for VM</w:t>
       </w:r>
-      <w:bookmarkEnd w:id="12"/>
+      <w:bookmarkEnd w:id="13"/>
     </w:p>
     <w:p>
       <w:pPr>
@@ -7378,9 +7502,7 @@
           <w:u w:val="single"/>
         </w:rPr>
       </w:pPr>
-      <w:bookmarkStart w:id="13" w:name="_Toc23413205"/>
-      <w:bookmarkStart w:id="14" w:name="_GoBack"/>
-      <w:bookmarkEnd w:id="14"/>
+      <w:bookmarkStart w:id="14" w:name="_Toc23414653"/>
       <w:r>
         <w:rPr>
           <w:rFonts w:ascii="Verdana" w:hAnsi="Verdana"/>
@@ -7398,7 +7520,7 @@
           <w:bCs/>
           <w:u w:val="single"/>
         </w:rPr>
-        <w:t>for creating Checkpoints</w:t>
+        <w:t xml:space="preserve">for </w:t>
       </w:r>
       <w:r>
         <w:rPr>
@@ -7407,7 +7529,7 @@
           <w:bCs/>
           <w:u w:val="single"/>
         </w:rPr>
-        <w:t xml:space="preserve"> on the </w:t>
+        <w:t>C</w:t>
       </w:r>
       <w:r>
         <w:rPr>
@@ -7416,9 +7538,27 @@
           <w:bCs/>
           <w:u w:val="single"/>
         </w:rPr>
+        <w:t>reating Checkpoints</w:t>
+      </w:r>
+      <w:r>
+        <w:rPr>
+          <w:rFonts w:ascii="Verdana" w:hAnsi="Verdana"/>
+          <w:b/>
+          <w:bCs/>
+          <w:u w:val="single"/>
+        </w:rPr>
+        <w:t xml:space="preserve"> on the </w:t>
+      </w:r>
+      <w:r>
+        <w:rPr>
+          <w:rFonts w:ascii="Verdana" w:hAnsi="Verdana"/>
+          <w:b/>
+          <w:bCs/>
+          <w:u w:val="single"/>
+        </w:rPr>
         <w:t>DevVM</w:t>
       </w:r>
-      <w:bookmarkEnd w:id="13"/>
+      <w:bookmarkEnd w:id="14"/>
     </w:p>
     <w:p>
       <w:pPr>
@@ -7512,6 +7652,7 @@
       <w:r>
         <w:rPr>
           <w:rFonts w:ascii="Verdana" w:hAnsi="Verdana"/>
+          <w:noProof/>
         </w:rPr>
         <w:drawing>
           <wp:inline distT="0" distB="0" distL="0" distR="0" wp14:anchorId="4E41344A" wp14:editId="7B5D5E45">
@@ -7613,6 +7754,7 @@
       <w:r>
         <w:rPr>
           <w:rFonts w:ascii="Verdana" w:hAnsi="Verdana"/>
+          <w:noProof/>
         </w:rPr>
         <w:drawing>
           <wp:inline distT="0" distB="0" distL="0" distR="0" wp14:anchorId="5B8D159E" wp14:editId="2C777165">
@@ -7701,6 +7843,7 @@
       <w:r>
         <w:rPr>
           <w:rFonts w:ascii="Verdana" w:hAnsi="Verdana"/>
+          <w:noProof/>
         </w:rPr>
         <w:drawing>
           <wp:inline distT="0" distB="0" distL="0" distR="0" wp14:anchorId="2842C59E" wp14:editId="3BAB3F98">
@@ -7788,6 +7931,7 @@
       <w:r>
         <w:rPr>
           <w:rFonts w:ascii="Verdana" w:hAnsi="Verdana"/>
+          <w:noProof/>
         </w:rPr>
         <w:drawing>
           <wp:inline distT="0" distB="0" distL="0" distR="0" wp14:anchorId="5989F108" wp14:editId="011243D2">
@@ -7844,7 +7988,7 @@
           <w:u w:val="single"/>
         </w:rPr>
       </w:pPr>
-      <w:bookmarkStart w:id="15" w:name="_Toc23413206"/>
+      <w:bookmarkStart w:id="15" w:name="_Toc23414654"/>
       <w:r>
         <w:rPr>
           <w:rFonts w:ascii="Verdana" w:hAnsi="Verdana"/>
@@ -8207,7 +8351,7 @@
           <w:u w:val="single"/>
         </w:rPr>
       </w:pPr>
-      <w:bookmarkStart w:id="16" w:name="_Toc23413207"/>
+      <w:bookmarkStart w:id="16" w:name="_Toc23414655"/>
       <w:r>
         <w:rPr>
           <w:rFonts w:ascii="Verdana" w:hAnsi="Verdana"/>
@@ -9262,7 +9406,7 @@
           <w:u w:val="single"/>
         </w:rPr>
       </w:pPr>
-      <w:bookmarkStart w:id="17" w:name="_Toc23413208"/>
+      <w:bookmarkStart w:id="17" w:name="_Toc23414656"/>
       <w:r>
         <w:rPr>
           <w:rFonts w:ascii="Verdana" w:hAnsi="Verdana"/>
@@ -12065,7 +12209,7 @@
           <w:u w:val="single"/>
         </w:rPr>
       </w:pPr>
-      <w:bookmarkStart w:id="18" w:name="_Toc23413209"/>
+      <w:bookmarkStart w:id="18" w:name="_Toc23414657"/>
       <w:r>
         <w:rPr>
           <w:rFonts w:ascii="Verdana" w:eastAsiaTheme="majorEastAsia" w:hAnsi="Verdana" w:cstheme="majorBidi"/>
@@ -12245,7 +12389,7 @@
           <w:u w:val="single"/>
         </w:rPr>
       </w:pPr>
-      <w:bookmarkStart w:id="19" w:name="_Toc23413210"/>
+      <w:bookmarkStart w:id="19" w:name="_Toc23414658"/>
       <w:r>
         <w:rPr>
           <w:rFonts w:ascii="Verdana" w:eastAsiaTheme="majorEastAsia" w:hAnsi="Verdana" w:cstheme="majorBidi"/>
@@ -14840,7 +14984,7 @@
 </file>
 
 <file path=customXml/itemProps1.xml><?xml version="1.0" encoding="utf-8"?>
-<ds:datastoreItem xmlns:ds="http://schemas.openxmlformats.org/officeDocument/2006/customXml" ds:itemID="{C1761329-9A35-441F-B7EE-7DD774B8353A}">
+<ds:datastoreItem xmlns:ds="http://schemas.openxmlformats.org/officeDocument/2006/customXml" ds:itemID="{3985E852-E07D-48FC-AFCF-AAD9FA9B8EF0}">
   <ds:schemaRefs>
     <ds:schemaRef ds:uri="http://schemas.openxmlformats.org/officeDocument/2006/bibliography"/>
   </ds:schemaRefs>

</xml_diff>

<commit_message>
Updated Documentation to include disclaimer
</commit_message>
<xml_diff>
--- a/Documentation/WORD/Relativity Dev VM - Pre-built VM - Documentation.docx
+++ b/Documentation/WORD/Relativity Dev VM - Pre-built VM - Documentation.docx
@@ -1,6 +1,6 @@
 
 <file path=word/document.xml><?xml version="1.0" encoding="utf-8"?>
-<w:document xmlns:wpc="http://schemas.microsoft.com/office/word/2010/wordprocessingCanvas" xmlns:cx="http://schemas.microsoft.com/office/drawing/2014/chartex" xmlns:cx1="http://schemas.microsoft.com/office/drawing/2015/9/8/chartex" xmlns:cx2="http://schemas.microsoft.com/office/drawing/2015/10/21/chartex" xmlns:cx3="http://schemas.microsoft.com/office/drawing/2016/5/9/chartex" xmlns:cx4="http://schemas.microsoft.com/office/drawing/2016/5/10/chartex" xmlns:cx5="http://schemas.microsoft.com/office/drawing/2016/5/11/chartex" xmlns:cx6="http://schemas.microsoft.com/office/drawing/2016/5/12/chartex" xmlns:cx7="http://schemas.microsoft.com/office/drawing/2016/5/13/chartex" xmlns:cx8="http://schemas.microsoft.com/office/drawing/2016/5/14/chartex" xmlns:mc="http://schemas.openxmlformats.org/markup-compatibility/2006" xmlns:aink="http://schemas.microsoft.com/office/drawing/2016/ink" xmlns:am3d="http://schemas.microsoft.com/office/drawing/2017/model3d" xmlns:o="urn:schemas-microsoft-com:office:office" xmlns:r="http://schemas.openxmlformats.org/officeDocument/2006/relationships" xmlns:m="http://schemas.openxmlformats.org/officeDocument/2006/math" xmlns:v="urn:schemas-microsoft-com:vml" xmlns:wp14="http://schemas.microsoft.com/office/word/2010/wordprocessingDrawing" xmlns:wp="http://schemas.openxmlformats.org/drawingml/2006/wordprocessingDrawing" xmlns:w10="urn:schemas-microsoft-com:office:word" xmlns:w="http://schemas.openxmlformats.org/wordprocessingml/2006/main" xmlns:w14="http://schemas.microsoft.com/office/word/2010/wordml" xmlns:w15="http://schemas.microsoft.com/office/word/2012/wordml" xmlns:w16cid="http://schemas.microsoft.com/office/word/2016/wordml/cid" xmlns:w16se="http://schemas.microsoft.com/office/word/2015/wordml/symex" xmlns:wpg="http://schemas.microsoft.com/office/word/2010/wordprocessingGroup" xmlns:wpi="http://schemas.microsoft.com/office/word/2010/wordprocessingInk" xmlns:wne="http://schemas.microsoft.com/office/word/2006/wordml" xmlns:wps="http://schemas.microsoft.com/office/word/2010/wordprocessingShape" mc:Ignorable="w14 w15 w16se w16cid wp14">
+<w:document xmlns:wpc="http://schemas.microsoft.com/office/word/2010/wordprocessingCanvas" xmlns:mc="http://schemas.openxmlformats.org/markup-compatibility/2006" xmlns:o="urn:schemas-microsoft-com:office:office" xmlns:r="http://schemas.openxmlformats.org/officeDocument/2006/relationships" xmlns:m="http://schemas.openxmlformats.org/officeDocument/2006/math" xmlns:v="urn:schemas-microsoft-com:vml" xmlns:wp14="http://schemas.microsoft.com/office/word/2010/wordprocessingDrawing" xmlns:wp="http://schemas.openxmlformats.org/drawingml/2006/wordprocessingDrawing" xmlns:w10="urn:schemas-microsoft-com:office:word" xmlns:w="http://schemas.openxmlformats.org/wordprocessingml/2006/main" xmlns:w14="http://schemas.microsoft.com/office/word/2010/wordml" xmlns:w15="http://schemas.microsoft.com/office/word/2012/wordml" xmlns:wpg="http://schemas.microsoft.com/office/word/2010/wordprocessingGroup" xmlns:wpi="http://schemas.microsoft.com/office/word/2010/wordprocessingInk" xmlns:wne="http://schemas.microsoft.com/office/word/2006/wordml" xmlns:wps="http://schemas.microsoft.com/office/word/2010/wordprocessingShape" mc:Ignorable="w14 w15 wp14">
   <w:body>
     <w:p>
       <w:pPr>
@@ -227,7 +227,7 @@
           <w:sz w:val="36"/>
           <w:szCs w:val="36"/>
         </w:rPr>
-        <w:t>October 31, 2019</w:t>
+        <w:t>December 13, 2019</w:t>
       </w:r>
       <w:r>
         <w:rPr>
@@ -294,15 +294,7 @@
             <w:rPr>
               <w:rFonts w:ascii="Verdana" w:hAnsi="Verdana"/>
             </w:rPr>
-            <w:t>Table of Co</w:t>
-          </w:r>
-          <w:bookmarkStart w:id="0" w:name="_GoBack"/>
-          <w:bookmarkEnd w:id="0"/>
-          <w:r>
-            <w:rPr>
-              <w:rFonts w:ascii="Verdana" w:hAnsi="Verdana"/>
-            </w:rPr>
-            <w:t>ntents</w:t>
+            <w:t>Table of Contents</w:t>
           </w:r>
         </w:p>
         <w:p>
@@ -960,7 +952,7 @@
                 <w:noProof/>
                 <w:webHidden/>
               </w:rPr>
-              <w:t>4</w:t>
+              <w:t>5</w:t>
             </w:r>
             <w:r>
               <w:rPr>
@@ -1742,7 +1734,7 @@
           <w:u w:val="single"/>
         </w:rPr>
       </w:pPr>
-      <w:bookmarkStart w:id="1" w:name="_Toc23414640"/>
+      <w:bookmarkStart w:id="0" w:name="_Toc23414640"/>
       <w:r>
         <w:rPr>
           <w:rFonts w:ascii="Verdana" w:hAnsi="Verdana"/>
@@ -1754,7 +1746,7 @@
         <w:lastRenderedPageBreak/>
         <w:t>Introduction</w:t>
       </w:r>
-      <w:bookmarkEnd w:id="1"/>
+      <w:bookmarkEnd w:id="0"/>
     </w:p>
     <w:p>
       <w:pPr>
@@ -1838,7 +1830,7 @@
           <w:u w:val="single"/>
         </w:rPr>
       </w:pPr>
-      <w:bookmarkStart w:id="2" w:name="_Toc23414641"/>
+      <w:bookmarkStart w:id="1" w:name="_Toc23414641"/>
       <w:r>
         <w:rPr>
           <w:rFonts w:ascii="Verdana" w:hAnsi="Verdana"/>
@@ -1849,7 +1841,7 @@
         </w:rPr>
         <w:t>Intended Use Cases</w:t>
       </w:r>
-      <w:bookmarkEnd w:id="2"/>
+      <w:bookmarkEnd w:id="1"/>
     </w:p>
     <w:p>
       <w:pPr>
@@ -1940,7 +1932,7 @@
           <w:u w:val="single"/>
         </w:rPr>
       </w:pPr>
-      <w:bookmarkStart w:id="3" w:name="_Toc23414642"/>
+      <w:bookmarkStart w:id="2" w:name="_Toc23414642"/>
       <w:r>
         <w:rPr>
           <w:rFonts w:ascii="Verdana" w:hAnsi="Verdana"/>
@@ -1951,7 +1943,7 @@
         </w:rPr>
         <w:t>Not-supported</w:t>
       </w:r>
-      <w:bookmarkEnd w:id="3"/>
+      <w:bookmarkEnd w:id="2"/>
     </w:p>
     <w:p>
       <w:pPr>
@@ -2091,6 +2083,132 @@
           <w:color w:val="000000" w:themeColor="text1"/>
         </w:rPr>
         <w:t xml:space="preserve"> other than Hyper-V.</w:t>
+      </w:r>
+    </w:p>
+    <w:p>
+      <w:pPr>
+        <w:pStyle w:val="paragraph"/>
+        <w:spacing w:before="0" w:beforeAutospacing="0" w:after="0" w:afterAutospacing="0"/>
+        <w:textAlignment w:val="baseline"/>
+        <w:rPr>
+          <w:rFonts w:ascii="Verdana" w:eastAsiaTheme="majorEastAsia" w:hAnsi="Verdana" w:cstheme="majorBidi"/>
+          <w:b/>
+          <w:bCs/>
+          <w:color w:val="0070C0"/>
+          <w:sz w:val="32"/>
+          <w:szCs w:val="32"/>
+          <w:u w:val="single"/>
+        </w:rPr>
+      </w:pPr>
+      <w:r>
+        <w:rPr>
+          <w:rFonts w:ascii="Verdana" w:eastAsiaTheme="majorEastAsia" w:hAnsi="Verdana" w:cstheme="majorBidi"/>
+          <w:b/>
+          <w:color w:val="0070C0"/>
+          <w:sz w:val="32"/>
+          <w:szCs w:val="32"/>
+          <w:u w:val="single"/>
+        </w:rPr>
+        <w:t>Disclaimer</w:t>
+      </w:r>
+      <w:bookmarkStart w:id="3" w:name="_GoBack"/>
+      <w:bookmarkEnd w:id="3"/>
+    </w:p>
+    <w:p>
+      <w:pPr>
+        <w:pStyle w:val="paragraph"/>
+        <w:numPr>
+          <w:ilvl w:val="0"/>
+          <w:numId w:val="15"/>
+        </w:numPr>
+        <w:spacing w:before="0" w:beforeAutospacing="0" w:after="0" w:afterAutospacing="0"/>
+        <w:textAlignment w:val="baseline"/>
+        <w:rPr>
+          <w:rFonts w:eastAsiaTheme="majorEastAsia"/>
+          <w:b/>
+          <w:bCs/>
+          <w:sz w:val="27"/>
+          <w:szCs w:val="27"/>
+        </w:rPr>
+      </w:pPr>
+      <w:r>
+        <w:rPr>
+          <w:rFonts w:eastAsiaTheme="majorEastAsia"/>
+          <w:bCs/>
+          <w:sz w:val="27"/>
+          <w:szCs w:val="27"/>
+        </w:rPr>
+        <w:t>You are responsible for OS updates on the Dev VM</w:t>
+      </w:r>
+    </w:p>
+    <w:p>
+      <w:pPr>
+        <w:pStyle w:val="paragraph"/>
+        <w:numPr>
+          <w:ilvl w:val="0"/>
+          <w:numId w:val="15"/>
+        </w:numPr>
+        <w:spacing w:before="0" w:beforeAutospacing="0" w:after="0" w:afterAutospacing="0"/>
+        <w:textAlignment w:val="baseline"/>
+        <w:rPr>
+          <w:rFonts w:eastAsiaTheme="majorEastAsia"/>
+          <w:b/>
+          <w:bCs/>
+          <w:sz w:val="27"/>
+          <w:szCs w:val="27"/>
+        </w:rPr>
+      </w:pPr>
+      <w:r>
+        <w:rPr>
+          <w:rFonts w:eastAsiaTheme="majorEastAsia"/>
+          <w:bCs/>
+          <w:sz w:val="27"/>
+          <w:szCs w:val="27"/>
+        </w:rPr>
+        <w:t xml:space="preserve">You should </w:t>
+      </w:r>
+      <w:r>
+        <w:rPr>
+          <w:rFonts w:eastAsiaTheme="majorEastAsia"/>
+          <w:b/>
+          <w:bCs/>
+          <w:sz w:val="27"/>
+          <w:szCs w:val="27"/>
+        </w:rPr>
+        <w:t xml:space="preserve">NOT </w:t>
+      </w:r>
+      <w:r>
+        <w:rPr>
+          <w:rFonts w:eastAsiaTheme="majorEastAsia"/>
+          <w:bCs/>
+          <w:sz w:val="27"/>
+          <w:szCs w:val="27"/>
+        </w:rPr>
+        <w:t>put sensitive data on the Dev VM. We can provide a sample data set</w:t>
+      </w:r>
+    </w:p>
+    <w:p>
+      <w:pPr>
+        <w:pStyle w:val="paragraph"/>
+        <w:numPr>
+          <w:ilvl w:val="0"/>
+          <w:numId w:val="15"/>
+        </w:numPr>
+        <w:spacing w:before="0" w:beforeAutospacing="0" w:after="0" w:afterAutospacing="0"/>
+        <w:textAlignment w:val="baseline"/>
+        <w:rPr>
+          <w:rFonts w:ascii="Verdana" w:eastAsia="Verdana" w:hAnsi="Verdana" w:cs="Verdana"/>
+          <w:color w:val="000000" w:themeColor="text1"/>
+        </w:rPr>
+      </w:pPr>
+      <w:r>
+        <w:rPr>
+          <w:rFonts w:eastAsiaTheme="majorEastAsia"/>
+          <w:bCs/>
+          <w:sz w:val="27"/>
+          <w:szCs w:val="27"/>
+        </w:rPr>
+        <w:t>The Dev VM is not to be shared with anyone outside of your organization</w:t>
       </w:r>
     </w:p>
     <w:p>
@@ -2412,6 +2530,7 @@
           <w:rFonts w:ascii="Verdana" w:eastAsia="Verdana" w:hAnsi="Verdana" w:cs="Verdana"/>
           <w:color w:val="000000" w:themeColor="text1"/>
         </w:rPr>
+        <w:lastRenderedPageBreak/>
         <w:t>For Prior to 10.1 (</w:t>
       </w:r>
       <w:proofErr w:type="spellStart"/>
@@ -2506,7 +2625,6 @@
           <w:rFonts w:ascii="Verdana" w:eastAsia="Verdana" w:hAnsi="Verdana" w:cs="Verdana"/>
           <w:color w:val="000000" w:themeColor="text1"/>
         </w:rPr>
-        <w:lastRenderedPageBreak/>
         <w:t>For 10.1 (</w:t>
       </w:r>
       <w:proofErr w:type="spellStart"/>
@@ -4589,32 +4707,27 @@
           <w:rFonts w:ascii="Verdana" w:eastAsia="Verdana" w:hAnsi="Verdana" w:cs="Verdana"/>
           <w:color w:val="000000" w:themeColor="text1"/>
         </w:rPr>
-        <w:t xml:space="preserve">network </w:t>
+        <w:t xml:space="preserve">network switch please click the </w:t>
       </w:r>
       <w:proofErr w:type="gramStart"/>
       <w:r>
         <w:rPr>
           <w:rFonts w:ascii="Verdana" w:eastAsia="Verdana" w:hAnsi="Verdana" w:cs="Verdana"/>
-          <w:color w:val="000000" w:themeColor="text1"/>
-        </w:rPr>
-        <w:t>switch</w:t>
+          <w:b/>
+          <w:bCs/>
+          <w:color w:val="000000" w:themeColor="text1"/>
+        </w:rPr>
+        <w:t>New</w:t>
       </w:r>
       <w:proofErr w:type="gramEnd"/>
       <w:r>
         <w:rPr>
           <w:rFonts w:ascii="Verdana" w:eastAsia="Verdana" w:hAnsi="Verdana" w:cs="Verdana"/>
-          <w:color w:val="000000" w:themeColor="text1"/>
-        </w:rPr>
-        <w:t xml:space="preserve"> please click the </w:t>
-      </w:r>
-      <w:r>
-        <w:rPr>
-          <w:rFonts w:ascii="Verdana" w:eastAsia="Verdana" w:hAnsi="Verdana" w:cs="Verdana"/>
           <w:b/>
           <w:bCs/>
           <w:color w:val="000000" w:themeColor="text1"/>
         </w:rPr>
-        <w:t xml:space="preserve">New virtual network switch </w:t>
+        <w:t xml:space="preserve"> virtual network switch </w:t>
       </w:r>
       <w:r>
         <w:rPr>
@@ -7254,7 +7367,7 @@
             <v:path o:extrusionok="f" gradientshapeok="t" o:connecttype="rect"/>
             <o:lock v:ext="edit" aspectratio="t"/>
           </v:shapetype>
-          <v:shape id="_x0000_i1025" type="#_x0000_t75" style="width:272.55pt;height:258.1pt">
+          <v:shape id="_x0000_i1025" type="#_x0000_t75" style="width:272.65pt;height:258.35pt">
             <v:imagedata r:id="rId38" o:title="res2"/>
           </v:shape>
         </w:pict>
@@ -9819,7 +9932,7 @@
           <w:szCs w:val="21"/>
           <w:bdr w:val="none" w:sz="0" w:space="0" w:color="auto" w:frame="1"/>
         </w:rPr>
-        <w:t>IF (OBJECT_ID('</w:t>
+        <w:t>IF (OBJECT_</w:t>
       </w:r>
       <w:proofErr w:type="gramStart"/>
       <w:r>
@@ -9830,7 +9943,7 @@
           <w:szCs w:val="21"/>
           <w:bdr w:val="none" w:sz="0" w:space="0" w:color="auto" w:frame="1"/>
         </w:rPr>
-        <w:t>tempdb..</w:t>
+        <w:t>ID(</w:t>
       </w:r>
       <w:proofErr w:type="gramEnd"/>
       <w:r>
@@ -9841,7 +9954,7 @@
           <w:szCs w:val="21"/>
           <w:bdr w:val="none" w:sz="0" w:space="0" w:color="auto" w:frame="1"/>
         </w:rPr>
-        <w:t>#databases') IS</w:t>
+        <w:t>'tempdb..#databases') IS</w:t>
       </w:r>
       <w:r>
         <w:rPr>
@@ -12597,7 +12710,7 @@
 </file>
 
 <file path=word/numbering.xml><?xml version="1.0" encoding="utf-8"?>
-<w:numbering xmlns:wpc="http://schemas.microsoft.com/office/word/2010/wordprocessingCanvas" xmlns:cx="http://schemas.microsoft.com/office/drawing/2014/chartex" xmlns:cx1="http://schemas.microsoft.com/office/drawing/2015/9/8/chartex" xmlns:cx2="http://schemas.microsoft.com/office/drawing/2015/10/21/chartex" xmlns:cx3="http://schemas.microsoft.com/office/drawing/2016/5/9/chartex" xmlns:cx4="http://schemas.microsoft.com/office/drawing/2016/5/10/chartex" xmlns:cx5="http://schemas.microsoft.com/office/drawing/2016/5/11/chartex" xmlns:cx6="http://schemas.microsoft.com/office/drawing/2016/5/12/chartex" xmlns:cx7="http://schemas.microsoft.com/office/drawing/2016/5/13/chartex" xmlns:cx8="http://schemas.microsoft.com/office/drawing/2016/5/14/chartex" xmlns:mc="http://schemas.openxmlformats.org/markup-compatibility/2006" xmlns:aink="http://schemas.microsoft.com/office/drawing/2016/ink" xmlns:am3d="http://schemas.microsoft.com/office/drawing/2017/model3d" xmlns:o="urn:schemas-microsoft-com:office:office" xmlns:r="http://schemas.openxmlformats.org/officeDocument/2006/relationships" xmlns:m="http://schemas.openxmlformats.org/officeDocument/2006/math" xmlns:v="urn:schemas-microsoft-com:vml" xmlns:wp14="http://schemas.microsoft.com/office/word/2010/wordprocessingDrawing" xmlns:wp="http://schemas.openxmlformats.org/drawingml/2006/wordprocessingDrawing" xmlns:w10="urn:schemas-microsoft-com:office:word" xmlns:w="http://schemas.openxmlformats.org/wordprocessingml/2006/main" xmlns:w14="http://schemas.microsoft.com/office/word/2010/wordml" xmlns:w15="http://schemas.microsoft.com/office/word/2012/wordml" xmlns:w16cid="http://schemas.microsoft.com/office/word/2016/wordml/cid" xmlns:w16se="http://schemas.microsoft.com/office/word/2015/wordml/symex" xmlns:wpg="http://schemas.microsoft.com/office/word/2010/wordprocessingGroup" xmlns:wpi="http://schemas.microsoft.com/office/word/2010/wordprocessingInk" xmlns:wne="http://schemas.microsoft.com/office/word/2006/wordml" xmlns:wps="http://schemas.microsoft.com/office/word/2010/wordprocessingShape" mc:Ignorable="w14 w15 w16se w16cid wp14">
+<w:numbering xmlns:wpc="http://schemas.microsoft.com/office/word/2010/wordprocessingCanvas" xmlns:mc="http://schemas.openxmlformats.org/markup-compatibility/2006" xmlns:o="urn:schemas-microsoft-com:office:office" xmlns:r="http://schemas.openxmlformats.org/officeDocument/2006/relationships" xmlns:m="http://schemas.openxmlformats.org/officeDocument/2006/math" xmlns:v="urn:schemas-microsoft-com:vml" xmlns:wp14="http://schemas.microsoft.com/office/word/2010/wordprocessingDrawing" xmlns:wp="http://schemas.openxmlformats.org/drawingml/2006/wordprocessingDrawing" xmlns:w10="urn:schemas-microsoft-com:office:word" xmlns:w="http://schemas.openxmlformats.org/wordprocessingml/2006/main" xmlns:w14="http://schemas.microsoft.com/office/word/2010/wordml" xmlns:w15="http://schemas.microsoft.com/office/word/2012/wordml" xmlns:wpg="http://schemas.microsoft.com/office/word/2010/wordprocessingGroup" xmlns:wpi="http://schemas.microsoft.com/office/word/2010/wordprocessingInk" xmlns:wne="http://schemas.microsoft.com/office/word/2006/wordml" xmlns:wps="http://schemas.microsoft.com/office/word/2010/wordprocessingShape" mc:Ignorable="w14 w15 wp14">
   <w:abstractNum w:abstractNumId="0" w15:restartNumberingAfterBreak="0">
     <w:nsid w:val="027A40F9"/>
     <w:multiLevelType w:val="hybridMultilevel"/>
@@ -12688,6 +12801,155 @@
     </w:lvl>
   </w:abstractNum>
   <w:abstractNum w:abstractNumId="1" w15:restartNumberingAfterBreak="0">
+    <w:nsid w:val="14BC259C"/>
+    <w:multiLevelType w:val="multilevel"/>
+    <w:tmpl w:val="3968DDE8"/>
+    <w:lvl w:ilvl="0">
+      <w:start w:val="1"/>
+      <w:numFmt w:val="bullet"/>
+      <w:lvlText w:val=""/>
+      <w:lvlJc w:val="left"/>
+      <w:pPr>
+        <w:tabs>
+          <w:tab w:val="num" w:pos="720"/>
+        </w:tabs>
+        <w:ind w:left="720" w:hanging="360"/>
+      </w:pPr>
+      <w:rPr>
+        <w:rFonts w:ascii="Symbol" w:hAnsi="Symbol" w:hint="default"/>
+        <w:sz w:val="20"/>
+      </w:rPr>
+    </w:lvl>
+    <w:lvl w:ilvl="1" w:tentative="1">
+      <w:start w:val="1"/>
+      <w:numFmt w:val="bullet"/>
+      <w:lvlText w:val=""/>
+      <w:lvlJc w:val="left"/>
+      <w:pPr>
+        <w:tabs>
+          <w:tab w:val="num" w:pos="1440"/>
+        </w:tabs>
+        <w:ind w:left="1440" w:hanging="360"/>
+      </w:pPr>
+      <w:rPr>
+        <w:rFonts w:ascii="Symbol" w:hAnsi="Symbol" w:hint="default"/>
+        <w:sz w:val="20"/>
+      </w:rPr>
+    </w:lvl>
+    <w:lvl w:ilvl="2" w:tentative="1">
+      <w:start w:val="1"/>
+      <w:numFmt w:val="bullet"/>
+      <w:lvlText w:val=""/>
+      <w:lvlJc w:val="left"/>
+      <w:pPr>
+        <w:tabs>
+          <w:tab w:val="num" w:pos="2160"/>
+        </w:tabs>
+        <w:ind w:left="2160" w:hanging="360"/>
+      </w:pPr>
+      <w:rPr>
+        <w:rFonts w:ascii="Symbol" w:hAnsi="Symbol" w:hint="default"/>
+        <w:sz w:val="20"/>
+      </w:rPr>
+    </w:lvl>
+    <w:lvl w:ilvl="3" w:tentative="1">
+      <w:start w:val="1"/>
+      <w:numFmt w:val="bullet"/>
+      <w:lvlText w:val=""/>
+      <w:lvlJc w:val="left"/>
+      <w:pPr>
+        <w:tabs>
+          <w:tab w:val="num" w:pos="2880"/>
+        </w:tabs>
+        <w:ind w:left="2880" w:hanging="360"/>
+      </w:pPr>
+      <w:rPr>
+        <w:rFonts w:ascii="Symbol" w:hAnsi="Symbol" w:hint="default"/>
+        <w:sz w:val="20"/>
+      </w:rPr>
+    </w:lvl>
+    <w:lvl w:ilvl="4" w:tentative="1">
+      <w:start w:val="1"/>
+      <w:numFmt w:val="bullet"/>
+      <w:lvlText w:val=""/>
+      <w:lvlJc w:val="left"/>
+      <w:pPr>
+        <w:tabs>
+          <w:tab w:val="num" w:pos="3600"/>
+        </w:tabs>
+        <w:ind w:left="3600" w:hanging="360"/>
+      </w:pPr>
+      <w:rPr>
+        <w:rFonts w:ascii="Symbol" w:hAnsi="Symbol" w:hint="default"/>
+        <w:sz w:val="20"/>
+      </w:rPr>
+    </w:lvl>
+    <w:lvl w:ilvl="5" w:tentative="1">
+      <w:start w:val="1"/>
+      <w:numFmt w:val="bullet"/>
+      <w:lvlText w:val=""/>
+      <w:lvlJc w:val="left"/>
+      <w:pPr>
+        <w:tabs>
+          <w:tab w:val="num" w:pos="4320"/>
+        </w:tabs>
+        <w:ind w:left="4320" w:hanging="360"/>
+      </w:pPr>
+      <w:rPr>
+        <w:rFonts w:ascii="Symbol" w:hAnsi="Symbol" w:hint="default"/>
+        <w:sz w:val="20"/>
+      </w:rPr>
+    </w:lvl>
+    <w:lvl w:ilvl="6" w:tentative="1">
+      <w:start w:val="1"/>
+      <w:numFmt w:val="bullet"/>
+      <w:lvlText w:val=""/>
+      <w:lvlJc w:val="left"/>
+      <w:pPr>
+        <w:tabs>
+          <w:tab w:val="num" w:pos="5040"/>
+        </w:tabs>
+        <w:ind w:left="5040" w:hanging="360"/>
+      </w:pPr>
+      <w:rPr>
+        <w:rFonts w:ascii="Symbol" w:hAnsi="Symbol" w:hint="default"/>
+        <w:sz w:val="20"/>
+      </w:rPr>
+    </w:lvl>
+    <w:lvl w:ilvl="7" w:tentative="1">
+      <w:start w:val="1"/>
+      <w:numFmt w:val="bullet"/>
+      <w:lvlText w:val=""/>
+      <w:lvlJc w:val="left"/>
+      <w:pPr>
+        <w:tabs>
+          <w:tab w:val="num" w:pos="5760"/>
+        </w:tabs>
+        <w:ind w:left="5760" w:hanging="360"/>
+      </w:pPr>
+      <w:rPr>
+        <w:rFonts w:ascii="Symbol" w:hAnsi="Symbol" w:hint="default"/>
+        <w:sz w:val="20"/>
+      </w:rPr>
+    </w:lvl>
+    <w:lvl w:ilvl="8" w:tentative="1">
+      <w:start w:val="1"/>
+      <w:numFmt w:val="bullet"/>
+      <w:lvlText w:val=""/>
+      <w:lvlJc w:val="left"/>
+      <w:pPr>
+        <w:tabs>
+          <w:tab w:val="num" w:pos="6480"/>
+        </w:tabs>
+        <w:ind w:left="6480" w:hanging="360"/>
+      </w:pPr>
+      <w:rPr>
+        <w:rFonts w:ascii="Symbol" w:hAnsi="Symbol" w:hint="default"/>
+        <w:sz w:val="20"/>
+      </w:rPr>
+    </w:lvl>
+  </w:abstractNum>
+  <w:abstractNum w:abstractNumId="2" w15:restartNumberingAfterBreak="0">
     <w:nsid w:val="1E9F70EA"/>
     <w:multiLevelType w:val="hybridMultilevel"/>
     <w:tmpl w:val="0C30E316"/>
@@ -12800,7 +13062,7 @@
       </w:rPr>
     </w:lvl>
   </w:abstractNum>
-  <w:abstractNum w:abstractNumId="2" w15:restartNumberingAfterBreak="0">
+  <w:abstractNum w:abstractNumId="3" w15:restartNumberingAfterBreak="0">
     <w:nsid w:val="233E29B7"/>
     <w:multiLevelType w:val="hybridMultilevel"/>
     <w:tmpl w:val="6DE44C26"/>
@@ -12889,7 +13151,7 @@
       </w:pPr>
     </w:lvl>
   </w:abstractNum>
-  <w:abstractNum w:abstractNumId="3" w15:restartNumberingAfterBreak="0">
+  <w:abstractNum w:abstractNumId="4" w15:restartNumberingAfterBreak="0">
     <w:nsid w:val="29B964C6"/>
     <w:multiLevelType w:val="hybridMultilevel"/>
     <w:tmpl w:val="2698F6BA"/>
@@ -12980,7 +13242,7 @@
       </w:pPr>
     </w:lvl>
   </w:abstractNum>
-  <w:abstractNum w:abstractNumId="4" w15:restartNumberingAfterBreak="0">
+  <w:abstractNum w:abstractNumId="5" w15:restartNumberingAfterBreak="0">
     <w:nsid w:val="317643A7"/>
     <w:multiLevelType w:val="hybridMultilevel"/>
     <w:tmpl w:val="C3869DE4"/>
@@ -13069,7 +13331,156 @@
       </w:pPr>
     </w:lvl>
   </w:abstractNum>
-  <w:abstractNum w:abstractNumId="5" w15:restartNumberingAfterBreak="0">
+  <w:abstractNum w:abstractNumId="6" w15:restartNumberingAfterBreak="0">
+    <w:nsid w:val="431251B5"/>
+    <w:multiLevelType w:val="multilevel"/>
+    <w:tmpl w:val="85DA6D80"/>
+    <w:lvl w:ilvl="0">
+      <w:start w:val="1"/>
+      <w:numFmt w:val="bullet"/>
+      <w:lvlText w:val=""/>
+      <w:lvlJc w:val="left"/>
+      <w:pPr>
+        <w:tabs>
+          <w:tab w:val="num" w:pos="720"/>
+        </w:tabs>
+        <w:ind w:left="720" w:hanging="360"/>
+      </w:pPr>
+      <w:rPr>
+        <w:rFonts w:ascii="Symbol" w:hAnsi="Symbol" w:hint="default"/>
+        <w:sz w:val="20"/>
+      </w:rPr>
+    </w:lvl>
+    <w:lvl w:ilvl="1" w:tentative="1">
+      <w:start w:val="1"/>
+      <w:numFmt w:val="bullet"/>
+      <w:lvlText w:val=""/>
+      <w:lvlJc w:val="left"/>
+      <w:pPr>
+        <w:tabs>
+          <w:tab w:val="num" w:pos="1440"/>
+        </w:tabs>
+        <w:ind w:left="1440" w:hanging="360"/>
+      </w:pPr>
+      <w:rPr>
+        <w:rFonts w:ascii="Symbol" w:hAnsi="Symbol" w:hint="default"/>
+        <w:sz w:val="20"/>
+      </w:rPr>
+    </w:lvl>
+    <w:lvl w:ilvl="2" w:tentative="1">
+      <w:start w:val="1"/>
+      <w:numFmt w:val="bullet"/>
+      <w:lvlText w:val=""/>
+      <w:lvlJc w:val="left"/>
+      <w:pPr>
+        <w:tabs>
+          <w:tab w:val="num" w:pos="2160"/>
+        </w:tabs>
+        <w:ind w:left="2160" w:hanging="360"/>
+      </w:pPr>
+      <w:rPr>
+        <w:rFonts w:ascii="Symbol" w:hAnsi="Symbol" w:hint="default"/>
+        <w:sz w:val="20"/>
+      </w:rPr>
+    </w:lvl>
+    <w:lvl w:ilvl="3" w:tentative="1">
+      <w:start w:val="1"/>
+      <w:numFmt w:val="bullet"/>
+      <w:lvlText w:val=""/>
+      <w:lvlJc w:val="left"/>
+      <w:pPr>
+        <w:tabs>
+          <w:tab w:val="num" w:pos="2880"/>
+        </w:tabs>
+        <w:ind w:left="2880" w:hanging="360"/>
+      </w:pPr>
+      <w:rPr>
+        <w:rFonts w:ascii="Symbol" w:hAnsi="Symbol" w:hint="default"/>
+        <w:sz w:val="20"/>
+      </w:rPr>
+    </w:lvl>
+    <w:lvl w:ilvl="4" w:tentative="1">
+      <w:start w:val="1"/>
+      <w:numFmt w:val="bullet"/>
+      <w:lvlText w:val=""/>
+      <w:lvlJc w:val="left"/>
+      <w:pPr>
+        <w:tabs>
+          <w:tab w:val="num" w:pos="3600"/>
+        </w:tabs>
+        <w:ind w:left="3600" w:hanging="360"/>
+      </w:pPr>
+      <w:rPr>
+        <w:rFonts w:ascii="Symbol" w:hAnsi="Symbol" w:hint="default"/>
+        <w:sz w:val="20"/>
+      </w:rPr>
+    </w:lvl>
+    <w:lvl w:ilvl="5" w:tentative="1">
+      <w:start w:val="1"/>
+      <w:numFmt w:val="bullet"/>
+      <w:lvlText w:val=""/>
+      <w:lvlJc w:val="left"/>
+      <w:pPr>
+        <w:tabs>
+          <w:tab w:val="num" w:pos="4320"/>
+        </w:tabs>
+        <w:ind w:left="4320" w:hanging="360"/>
+      </w:pPr>
+      <w:rPr>
+        <w:rFonts w:ascii="Symbol" w:hAnsi="Symbol" w:hint="default"/>
+        <w:sz w:val="20"/>
+      </w:rPr>
+    </w:lvl>
+    <w:lvl w:ilvl="6" w:tentative="1">
+      <w:start w:val="1"/>
+      <w:numFmt w:val="bullet"/>
+      <w:lvlText w:val=""/>
+      <w:lvlJc w:val="left"/>
+      <w:pPr>
+        <w:tabs>
+          <w:tab w:val="num" w:pos="5040"/>
+        </w:tabs>
+        <w:ind w:left="5040" w:hanging="360"/>
+      </w:pPr>
+      <w:rPr>
+        <w:rFonts w:ascii="Symbol" w:hAnsi="Symbol" w:hint="default"/>
+        <w:sz w:val="20"/>
+      </w:rPr>
+    </w:lvl>
+    <w:lvl w:ilvl="7" w:tentative="1">
+      <w:start w:val="1"/>
+      <w:numFmt w:val="bullet"/>
+      <w:lvlText w:val=""/>
+      <w:lvlJc w:val="left"/>
+      <w:pPr>
+        <w:tabs>
+          <w:tab w:val="num" w:pos="5760"/>
+        </w:tabs>
+        <w:ind w:left="5760" w:hanging="360"/>
+      </w:pPr>
+      <w:rPr>
+        <w:rFonts w:ascii="Symbol" w:hAnsi="Symbol" w:hint="default"/>
+        <w:sz w:val="20"/>
+      </w:rPr>
+    </w:lvl>
+    <w:lvl w:ilvl="8" w:tentative="1">
+      <w:start w:val="1"/>
+      <w:numFmt w:val="bullet"/>
+      <w:lvlText w:val=""/>
+      <w:lvlJc w:val="left"/>
+      <w:pPr>
+        <w:tabs>
+          <w:tab w:val="num" w:pos="6480"/>
+        </w:tabs>
+        <w:ind w:left="6480" w:hanging="360"/>
+      </w:pPr>
+      <w:rPr>
+        <w:rFonts w:ascii="Symbol" w:hAnsi="Symbol" w:hint="default"/>
+        <w:sz w:val="20"/>
+      </w:rPr>
+    </w:lvl>
+  </w:abstractNum>
+  <w:abstractNum w:abstractNumId="7" w15:restartNumberingAfterBreak="0">
     <w:nsid w:val="4C047E17"/>
     <w:multiLevelType w:val="hybridMultilevel"/>
     <w:tmpl w:val="267EF912"/>
@@ -13182,7 +13593,7 @@
       </w:rPr>
     </w:lvl>
   </w:abstractNum>
-  <w:abstractNum w:abstractNumId="6" w15:restartNumberingAfterBreak="0">
+  <w:abstractNum w:abstractNumId="8" w15:restartNumberingAfterBreak="0">
     <w:nsid w:val="514E67D8"/>
     <w:multiLevelType w:val="hybridMultilevel"/>
     <w:tmpl w:val="28523618"/>
@@ -13268,7 +13679,7 @@
       </w:pPr>
     </w:lvl>
   </w:abstractNum>
-  <w:abstractNum w:abstractNumId="7" w15:restartNumberingAfterBreak="0">
+  <w:abstractNum w:abstractNumId="9" w15:restartNumberingAfterBreak="0">
     <w:nsid w:val="585A2D11"/>
     <w:multiLevelType w:val="hybridMultilevel"/>
     <w:tmpl w:val="C3869DE4"/>
@@ -13357,7 +13768,7 @@
       </w:pPr>
     </w:lvl>
   </w:abstractNum>
-  <w:abstractNum w:abstractNumId="8" w15:restartNumberingAfterBreak="0">
+  <w:abstractNum w:abstractNumId="10" w15:restartNumberingAfterBreak="0">
     <w:nsid w:val="60B36CF5"/>
     <w:multiLevelType w:val="hybridMultilevel"/>
     <w:tmpl w:val="6DE44C26"/>
@@ -13446,7 +13857,7 @@
       </w:pPr>
     </w:lvl>
   </w:abstractNum>
-  <w:abstractNum w:abstractNumId="9" w15:restartNumberingAfterBreak="0">
+  <w:abstractNum w:abstractNumId="11" w15:restartNumberingAfterBreak="0">
     <w:nsid w:val="60E27B36"/>
     <w:multiLevelType w:val="hybridMultilevel"/>
     <w:tmpl w:val="2E86309C"/>
@@ -13559,7 +13970,7 @@
       </w:rPr>
     </w:lvl>
   </w:abstractNum>
-  <w:abstractNum w:abstractNumId="10" w15:restartNumberingAfterBreak="0">
+  <w:abstractNum w:abstractNumId="12" w15:restartNumberingAfterBreak="0">
     <w:nsid w:val="65F24E84"/>
     <w:multiLevelType w:val="multilevel"/>
     <w:tmpl w:val="E81037DA"/>
@@ -13708,7 +14119,7 @@
       </w:rPr>
     </w:lvl>
   </w:abstractNum>
-  <w:abstractNum w:abstractNumId="11" w15:restartNumberingAfterBreak="0">
+  <w:abstractNum w:abstractNumId="13" w15:restartNumberingAfterBreak="0">
     <w:nsid w:val="67846D46"/>
     <w:multiLevelType w:val="hybridMultilevel"/>
     <w:tmpl w:val="1ABC149E"/>
@@ -13797,7 +14208,7 @@
       </w:pPr>
     </w:lvl>
   </w:abstractNum>
-  <w:abstractNum w:abstractNumId="12" w15:restartNumberingAfterBreak="0">
+  <w:abstractNum w:abstractNumId="14" w15:restartNumberingAfterBreak="0">
     <w:nsid w:val="6B5E3D0A"/>
     <w:multiLevelType w:val="hybridMultilevel"/>
     <w:tmpl w:val="D19A9A28"/>
@@ -13886,7 +14297,7 @@
       </w:pPr>
     </w:lvl>
   </w:abstractNum>
-  <w:abstractNum w:abstractNumId="13" w15:restartNumberingAfterBreak="0">
+  <w:abstractNum w:abstractNumId="15" w15:restartNumberingAfterBreak="0">
     <w:nsid w:val="7BA06FDA"/>
     <w:multiLevelType w:val="hybridMultilevel"/>
     <w:tmpl w:val="B89CCE62"/>
@@ -13976,52 +14387,58 @@
     </w:lvl>
   </w:abstractNum>
   <w:num w:numId="1">
-    <w:abstractNumId w:val="3"/>
+    <w:abstractNumId w:val="4"/>
   </w:num>
   <w:num w:numId="2">
-    <w:abstractNumId w:val="6"/>
+    <w:abstractNumId w:val="8"/>
   </w:num>
   <w:num w:numId="3">
+    <w:abstractNumId w:val="9"/>
+  </w:num>
+  <w:num w:numId="4">
+    <w:abstractNumId w:val="5"/>
+  </w:num>
+  <w:num w:numId="5">
+    <w:abstractNumId w:val="11"/>
+  </w:num>
+  <w:num w:numId="6">
+    <w:abstractNumId w:val="2"/>
+  </w:num>
+  <w:num w:numId="7">
     <w:abstractNumId w:val="7"/>
   </w:num>
-  <w:num w:numId="4">
-    <w:abstractNumId w:val="4"/>
-  </w:num>
-  <w:num w:numId="5">
-    <w:abstractNumId w:val="9"/>
-  </w:num>
-  <w:num w:numId="6">
-    <w:abstractNumId w:val="1"/>
-  </w:num>
-  <w:num w:numId="7">
-    <w:abstractNumId w:val="5"/>
-  </w:num>
   <w:num w:numId="8">
-    <w:abstractNumId w:val="13"/>
+    <w:abstractNumId w:val="15"/>
   </w:num>
   <w:num w:numId="9">
-    <w:abstractNumId w:val="12"/>
+    <w:abstractNumId w:val="14"/>
   </w:num>
   <w:num w:numId="10">
     <w:abstractNumId w:val="0"/>
   </w:num>
   <w:num w:numId="11">
-    <w:abstractNumId w:val="11"/>
+    <w:abstractNumId w:val="13"/>
   </w:num>
   <w:num w:numId="12">
-    <w:abstractNumId w:val="8"/>
+    <w:abstractNumId w:val="10"/>
   </w:num>
   <w:num w:numId="13">
-    <w:abstractNumId w:val="10"/>
+    <w:abstractNumId w:val="12"/>
   </w:num>
   <w:num w:numId="14">
-    <w:abstractNumId w:val="2"/>
+    <w:abstractNumId w:val="3"/>
+  </w:num>
+  <w:num w:numId="15">
+    <w:abstractNumId w:val="6"/>
+  </w:num>
+  <w:num w:numId="16">
+    <w:abstractNumId w:val="1"/>
   </w:num>
 </w:numbering>
 </file>
 
 <file path=word/styles.xml><?xml version="1.0" encoding="utf-8"?>
-<w:styles xmlns:mc="http://schemas.openxmlformats.org/markup-compatibility/2006" xmlns:r="http://schemas.openxmlformats.org/officeDocument/2006/relationships" xmlns:w="http://schemas.openxmlformats.org/wordprocessingml/2006/main" xmlns:w14="http://schemas.microsoft.com/office/word/2010/wordml" xmlns:w15="http://schemas.microsoft.com/office/word/2012/wordml" xmlns:w16cid="http://schemas.microsoft.com/office/word/2016/wordml/cid" xmlns:w16se="http://schemas.microsoft.com/office/word/2015/wordml/symex" mc:Ignorable="w14 w15 w16se w16cid">
+<w:styles xmlns:mc="http://schemas.openxmlformats.org/markup-compatibility/2006" xmlns:r="http://schemas.openxmlformats.org/officeDocument/2006/relationships" xmlns:w="http://schemas.openxmlformats.org/wordprocessingml/2006/main" xmlns:w14="http://schemas.microsoft.com/office/word/2010/wordml" xmlns:w15="http://schemas.microsoft.com/office/word/2012/wordml" mc:Ignorable="w14 w15">
   <w:docDefaults>
     <w:rPrDefault>
       <w:rPr>
@@ -14037,7 +14454,7 @@
       </w:pPr>
     </w:pPrDefault>
   </w:docDefaults>
-  <w:latentStyles w:defLockedState="0" w:defUIPriority="99" w:defSemiHidden="0" w:defUnhideWhenUsed="0" w:defQFormat="0" w:count="375">
+  <w:latentStyles w:defLockedState="0" w:defUIPriority="99" w:defSemiHidden="0" w:defUnhideWhenUsed="0" w:defQFormat="0" w:count="371">
     <w:lsdException w:name="Normal" w:uiPriority="0" w:qFormat="1"/>
     <w:lsdException w:name="heading 1" w:uiPriority="9" w:qFormat="1"/>
     <w:lsdException w:name="heading 2" w:semiHidden="1" w:uiPriority="9" w:unhideWhenUsed="1" w:qFormat="1"/>
@@ -14409,10 +14826,6 @@
     <w:lsdException w:name="List Table 5 Dark Accent 6" w:uiPriority="50"/>
     <w:lsdException w:name="List Table 6 Colorful Accent 6" w:uiPriority="51"/>
     <w:lsdException w:name="List Table 7 Colorful Accent 6" w:uiPriority="52"/>
-    <w:lsdException w:name="Mention" w:semiHidden="1" w:unhideWhenUsed="1"/>
-    <w:lsdException w:name="Smart Hyperlink" w:semiHidden="1" w:unhideWhenUsed="1"/>
-    <w:lsdException w:name="Hashtag" w:semiHidden="1" w:unhideWhenUsed="1"/>
-    <w:lsdException w:name="Unresolved Mention" w:semiHidden="1" w:unhideWhenUsed="1"/>
   </w:latentStyles>
   <w:style w:type="paragraph" w:default="1" w:styleId="Normal">
     <w:name w:val="Normal"/>
@@ -14715,6 +15128,29 @@
       <w:u w:val="single"/>
     </w:rPr>
   </w:style>
+  <w:style w:type="paragraph" w:customStyle="1" w:styleId="paragraph">
+    <w:name w:val="paragraph"/>
+    <w:basedOn w:val="Normal"/>
+    <w:rsid w:val="00074E67"/>
+    <w:pPr>
+      <w:spacing w:before="100" w:beforeAutospacing="1" w:after="100" w:afterAutospacing="1" w:line="240" w:lineRule="auto"/>
+    </w:pPr>
+    <w:rPr>
+      <w:rFonts w:ascii="Times New Roman" w:eastAsia="Times New Roman" w:hAnsi="Times New Roman" w:cs="Times New Roman"/>
+      <w:sz w:val="24"/>
+      <w:szCs w:val="24"/>
+    </w:rPr>
+  </w:style>
+  <w:style w:type="character" w:customStyle="1" w:styleId="normaltextrun">
+    <w:name w:val="normaltextrun"/>
+    <w:basedOn w:val="DefaultParagraphFont"/>
+    <w:rsid w:val="00074E67"/>
+  </w:style>
+  <w:style w:type="character" w:customStyle="1" w:styleId="eop">
+    <w:name w:val="eop"/>
+    <w:basedOn w:val="DefaultParagraphFont"/>
+    <w:rsid w:val="00074E67"/>
+  </w:style>
 </w:styles>
 </file>
 
@@ -14984,7 +15420,7 @@
 </file>
 
 <file path=customXml/itemProps1.xml><?xml version="1.0" encoding="utf-8"?>
-<ds:datastoreItem xmlns:ds="http://schemas.openxmlformats.org/officeDocument/2006/customXml" ds:itemID="{3985E852-E07D-48FC-AFCF-AAD9FA9B8EF0}">
+<ds:datastoreItem xmlns:ds="http://schemas.openxmlformats.org/officeDocument/2006/customXml" ds:itemID="{3741094D-284D-47C9-BDB7-F13A8D033C8D}">
   <ds:schemaRefs>
     <ds:schemaRef ds:uri="http://schemas.openxmlformats.org/officeDocument/2006/bibliography"/>
   </ds:schemaRefs>

</xml_diff>

<commit_message>
DEVOPS-179434: Update database account references in documentation
Since we are no longer formally exposing the SA user, we added a new
sysadmin account. We also added the RelativityScriptLogin account.
Neither of these were documented in the public docs, so we're adding
them now.
</commit_message>
<xml_diff>
--- a/Documentation/WORD/Relativity Dev VM - Pre-built VM - Documentation.docx
+++ b/Documentation/WORD/Relativity Dev VM - Pre-built VM - Documentation.docx
@@ -1,6 +1,6 @@
 
 <file path=word/document.xml><?xml version="1.0" encoding="utf-8"?>
-<w:document xmlns:wpc="http://schemas.microsoft.com/office/word/2010/wordprocessingCanvas" xmlns:cx="http://schemas.microsoft.com/office/drawing/2014/chartex" xmlns:cx1="http://schemas.microsoft.com/office/drawing/2015/9/8/chartex" xmlns:cx2="http://schemas.microsoft.com/office/drawing/2015/10/21/chartex" xmlns:cx3="http://schemas.microsoft.com/office/drawing/2016/5/9/chartex" xmlns:cx4="http://schemas.microsoft.com/office/drawing/2016/5/10/chartex" xmlns:cx5="http://schemas.microsoft.com/office/drawing/2016/5/11/chartex" xmlns:cx6="http://schemas.microsoft.com/office/drawing/2016/5/12/chartex" xmlns:cx7="http://schemas.microsoft.com/office/drawing/2016/5/13/chartex" xmlns:cx8="http://schemas.microsoft.com/office/drawing/2016/5/14/chartex" xmlns:mc="http://schemas.openxmlformats.org/markup-compatibility/2006" xmlns:aink="http://schemas.microsoft.com/office/drawing/2016/ink" xmlns:am3d="http://schemas.microsoft.com/office/drawing/2017/model3d" xmlns:o="urn:schemas-microsoft-com:office:office" xmlns:r="http://schemas.openxmlformats.org/officeDocument/2006/relationships" xmlns:m="http://schemas.openxmlformats.org/officeDocument/2006/math" xmlns:v="urn:schemas-microsoft-com:vml" xmlns:wp14="http://schemas.microsoft.com/office/word/2010/wordprocessingDrawing" xmlns:wp="http://schemas.openxmlformats.org/drawingml/2006/wordprocessingDrawing" xmlns:w10="urn:schemas-microsoft-com:office:word" xmlns:w="http://schemas.openxmlformats.org/wordprocessingml/2006/main" xmlns:w14="http://schemas.microsoft.com/office/word/2010/wordml" xmlns:w15="http://schemas.microsoft.com/office/word/2012/wordml" xmlns:w16cid="http://schemas.microsoft.com/office/word/2016/wordml/cid" xmlns:w16se="http://schemas.microsoft.com/office/word/2015/wordml/symex" xmlns:wpg="http://schemas.microsoft.com/office/word/2010/wordprocessingGroup" xmlns:wpi="http://schemas.microsoft.com/office/word/2010/wordprocessingInk" xmlns:wne="http://schemas.microsoft.com/office/word/2006/wordml" xmlns:wps="http://schemas.microsoft.com/office/word/2010/wordprocessingShape" mc:Ignorable="w14 w15 w16se w16cid wp14">
+<w:document xmlns:wpc="http://schemas.microsoft.com/office/word/2010/wordprocessingCanvas" xmlns:cx="http://schemas.microsoft.com/office/drawing/2014/chartex" xmlns:cx1="http://schemas.microsoft.com/office/drawing/2015/9/8/chartex" xmlns:mc="http://schemas.openxmlformats.org/markup-compatibility/2006" xmlns:o="urn:schemas-microsoft-com:office:office" xmlns:r="http://schemas.openxmlformats.org/officeDocument/2006/relationships" xmlns:m="http://schemas.openxmlformats.org/officeDocument/2006/math" xmlns:v="urn:schemas-microsoft-com:vml" xmlns:wp14="http://schemas.microsoft.com/office/word/2010/wordprocessingDrawing" xmlns:wp="http://schemas.openxmlformats.org/drawingml/2006/wordprocessingDrawing" xmlns:w10="urn:schemas-microsoft-com:office:word" xmlns:w="http://schemas.openxmlformats.org/wordprocessingml/2006/main" xmlns:w14="http://schemas.microsoft.com/office/word/2010/wordml" xmlns:w15="http://schemas.microsoft.com/office/word/2012/wordml" xmlns:w16se="http://schemas.microsoft.com/office/word/2015/wordml/symex" xmlns:wpg="http://schemas.microsoft.com/office/word/2010/wordprocessingGroup" xmlns:wpi="http://schemas.microsoft.com/office/word/2010/wordprocessingInk" xmlns:wne="http://schemas.microsoft.com/office/word/2006/wordml" xmlns:wps="http://schemas.microsoft.com/office/word/2010/wordprocessingShape" mc:Ignorable="w14 w15 w16se wp14">
   <w:body>
     <w:p>
       <w:pPr>
@@ -227,7 +227,7 @@
           <w:sz w:val="36"/>
           <w:szCs w:val="36"/>
         </w:rPr>
-        <w:t>April 28, 2020</w:t>
+        <w:t>January 12, 2023</w:t>
       </w:r>
       <w:r>
         <w:rPr>
@@ -1240,7 +1240,7 @@
                 <w:noProof/>
                 <w:webHidden/>
               </w:rPr>
-              <w:t>5</w:t>
+              <w:t>6</w:t>
             </w:r>
             <w:r>
               <w:rPr>
@@ -1722,8 +1722,6 @@
         </w:rPr>
         <w:br w:type="page"/>
       </w:r>
-      <w:bookmarkStart w:id="0" w:name="_GoBack"/>
-      <w:bookmarkEnd w:id="0"/>
     </w:p>
     <w:p>
       <w:pPr>
@@ -1736,7 +1734,7 @@
           <w:u w:val="single"/>
         </w:rPr>
       </w:pPr>
-      <w:bookmarkStart w:id="1" w:name="_Toc38984185"/>
+      <w:bookmarkStart w:id="0" w:name="_Toc38984185"/>
       <w:r>
         <w:rPr>
           <w:rFonts w:ascii="Verdana" w:hAnsi="Verdana"/>
@@ -1748,7 +1746,7 @@
         <w:lastRenderedPageBreak/>
         <w:t>Introduction</w:t>
       </w:r>
-      <w:bookmarkEnd w:id="1"/>
+      <w:bookmarkEnd w:id="0"/>
     </w:p>
     <w:p>
       <w:pPr>
@@ -1840,7 +1838,7 @@
           <w:u w:val="single"/>
         </w:rPr>
       </w:pPr>
-      <w:bookmarkStart w:id="2" w:name="_Toc38984186"/>
+      <w:bookmarkStart w:id="1" w:name="_Toc38984186"/>
       <w:r>
         <w:rPr>
           <w:rFonts w:ascii="Verdana" w:hAnsi="Verdana"/>
@@ -1851,7 +1849,7 @@
         </w:rPr>
         <w:t>Disclaimer</w:t>
       </w:r>
-      <w:bookmarkEnd w:id="2"/>
+      <w:bookmarkEnd w:id="1"/>
     </w:p>
     <w:p>
       <w:pPr>
@@ -2008,8 +2006,7 @@
           <w:u w:val="single"/>
         </w:rPr>
       </w:pPr>
-      <w:bookmarkStart w:id="3" w:name="_Toc38984187"/>
-      <w:proofErr w:type="gramStart"/>
+      <w:bookmarkStart w:id="2" w:name="_Toc38984187"/>
       <w:r>
         <w:rPr>
           <w:rFonts w:ascii="Verdana" w:hAnsi="Verdana"/>
@@ -2020,8 +2017,7 @@
         </w:rPr>
         <w:t>Not-supported</w:t>
       </w:r>
-      <w:bookmarkEnd w:id="3"/>
-      <w:proofErr w:type="gramEnd"/>
+      <w:bookmarkEnd w:id="2"/>
     </w:p>
     <w:p>
       <w:pPr>
@@ -2154,7 +2150,7 @@
           <w:u w:val="single"/>
         </w:rPr>
       </w:pPr>
-      <w:bookmarkStart w:id="4" w:name="_Toc38984188"/>
+      <w:bookmarkStart w:id="3" w:name="_Toc38984188"/>
       <w:r>
         <w:rPr>
           <w:rFonts w:ascii="Verdana" w:hAnsi="Verdana"/>
@@ -2165,7 +2161,7 @@
         </w:rPr>
         <w:t>Intended Use Cases</w:t>
       </w:r>
-      <w:bookmarkEnd w:id="4"/>
+      <w:bookmarkEnd w:id="3"/>
     </w:p>
     <w:p>
       <w:pPr>
@@ -2266,7 +2262,7 @@
           <w:u w:val="single"/>
         </w:rPr>
       </w:pPr>
-      <w:bookmarkStart w:id="5" w:name="_Toc38984189"/>
+      <w:bookmarkStart w:id="4" w:name="_Toc38984189"/>
       <w:r>
         <w:rPr>
           <w:rFonts w:ascii="Verdana" w:hAnsi="Verdana"/>
@@ -2277,7 +2273,7 @@
         </w:rPr>
         <w:t>License</w:t>
       </w:r>
-      <w:bookmarkEnd w:id="5"/>
+      <w:bookmarkEnd w:id="4"/>
     </w:p>
     <w:p>
       <w:pPr>
@@ -2331,7 +2327,25 @@
           <w:bCs/>
           <w:color w:val="000000" w:themeColor="text1"/>
         </w:rPr>
-        <w:t>Server 2012 R2 Standard</w:t>
+        <w:t>Server 201</w:t>
+      </w:r>
+      <w:r>
+        <w:rPr>
+          <w:rFonts w:ascii="Verdana" w:eastAsia="Verdana" w:hAnsi="Verdana" w:cs="Verdana"/>
+          <w:b/>
+          <w:bCs/>
+          <w:color w:val="000000" w:themeColor="text1"/>
+        </w:rPr>
+        <w:t>9</w:t>
+      </w:r>
+      <w:r>
+        <w:rPr>
+          <w:rFonts w:ascii="Verdana" w:eastAsia="Verdana" w:hAnsi="Verdana" w:cs="Verdana"/>
+          <w:b/>
+          <w:bCs/>
+          <w:color w:val="000000" w:themeColor="text1"/>
+        </w:rPr>
+        <w:t xml:space="preserve"> Standard</w:t>
       </w:r>
     </w:p>
     <w:p>
@@ -2861,7 +2875,7 @@
           <w:u w:val="single"/>
         </w:rPr>
       </w:pPr>
-      <w:bookmarkStart w:id="6" w:name="_Toc38984190"/>
+      <w:bookmarkStart w:id="5" w:name="_Toc38984190"/>
       <w:r>
         <w:rPr>
           <w:rFonts w:ascii="Verdana" w:hAnsi="Verdana"/>
@@ -2872,7 +2886,7 @@
         </w:rPr>
         <w:t>FAQ</w:t>
       </w:r>
-      <w:bookmarkEnd w:id="6"/>
+      <w:bookmarkEnd w:id="5"/>
     </w:p>
     <w:p>
       <w:pPr>
@@ -2973,7 +2987,7 @@
           <w:u w:val="single"/>
         </w:rPr>
       </w:pPr>
-      <w:bookmarkStart w:id="7" w:name="_Toc38984191"/>
+      <w:bookmarkStart w:id="6" w:name="_Toc38984191"/>
       <w:r>
         <w:rPr>
           <w:rFonts w:ascii="Verdana" w:hAnsi="Verdana"/>
@@ -2994,7 +3008,7 @@
         </w:rPr>
         <w:t>Requirements</w:t>
       </w:r>
-      <w:bookmarkEnd w:id="7"/>
+      <w:bookmarkEnd w:id="6"/>
     </w:p>
     <w:p>
       <w:pPr>
@@ -3140,7 +3154,14 @@
           <w:rFonts w:ascii="Verdana" w:eastAsia="Verdana" w:hAnsi="Verdana" w:cs="Verdana"/>
           <w:color w:val="000000" w:themeColor="text1"/>
         </w:rPr>
-        <w:t xml:space="preserve">8GB RAM </w:t>
+        <w:t>8GB RAM</w:t>
+      </w:r>
+      <w:r>
+        <w:rPr>
+          <w:rFonts w:ascii="Verdana" w:eastAsia="Verdana" w:hAnsi="Verdana" w:cs="Verdana"/>
+          <w:color w:val="000000" w:themeColor="text1"/>
+        </w:rPr>
+        <w:t xml:space="preserve"> (dynamic)</w:t>
       </w:r>
     </w:p>
     <w:p>
@@ -3257,7 +3278,7 @@
           <w:u w:val="single"/>
         </w:rPr>
       </w:pPr>
-      <w:bookmarkStart w:id="8" w:name="_Toc38984192"/>
+      <w:bookmarkStart w:id="7" w:name="_Toc38984192"/>
       <w:r>
         <w:rPr>
           <w:rFonts w:ascii="Verdana" w:hAnsi="Verdana"/>
@@ -3269,7 +3290,7 @@
         <w:lastRenderedPageBreak/>
         <w:t>Accounts</w:t>
       </w:r>
-      <w:bookmarkEnd w:id="8"/>
+      <w:bookmarkEnd w:id="7"/>
     </w:p>
     <w:p>
       <w:pPr>
@@ -3282,7 +3303,7 @@
           <w:u w:val="single"/>
         </w:rPr>
       </w:pPr>
-      <w:bookmarkStart w:id="9" w:name="_Toc38984193"/>
+      <w:bookmarkStart w:id="8" w:name="_Toc38984193"/>
       <w:r>
         <w:rPr>
           <w:rFonts w:ascii="Verdana" w:hAnsi="Verdana"/>
@@ -3293,7 +3314,7 @@
         </w:rPr>
         <w:t>Windows Accounts</w:t>
       </w:r>
-      <w:bookmarkEnd w:id="9"/>
+      <w:bookmarkEnd w:id="8"/>
     </w:p>
     <w:p>
       <w:pPr>
@@ -3455,6 +3476,8 @@
           <w:color w:val="000000" w:themeColor="text1"/>
         </w:rPr>
       </w:pPr>
+      <w:bookmarkStart w:id="9" w:name="_GoBack"/>
+      <w:bookmarkEnd w:id="9"/>
     </w:p>
     <w:p>
       <w:pPr>
@@ -3635,7 +3658,6 @@
       <w:pPr>
         <w:rPr>
           <w:rFonts w:ascii="Verdana" w:hAnsi="Verdana"/>
-          <w:i/>
           <w:color w:val="000000" w:themeColor="text1"/>
         </w:rPr>
       </w:pPr>
@@ -3712,14 +3734,16 @@
         </w:rPr>
         <w:t xml:space="preserve">Login: </w:t>
       </w:r>
-      <w:r>
-        <w:rPr>
-          <w:rFonts w:ascii="Verdana" w:eastAsia="Verdana" w:hAnsi="Verdana" w:cs="Verdana"/>
-          <w:b/>
-          <w:color w:val="000000" w:themeColor="text1"/>
-        </w:rPr>
-        <w:t>sa</w:t>
-      </w:r>
+      <w:proofErr w:type="spellStart"/>
+      <w:r>
+        <w:rPr>
+          <w:rFonts w:ascii="Verdana" w:eastAsia="Verdana" w:hAnsi="Verdana" w:cs="Verdana"/>
+          <w:b/>
+          <w:color w:val="000000" w:themeColor="text1"/>
+        </w:rPr>
+        <w:t>systemAdmin</w:t>
+      </w:r>
+      <w:proofErr w:type="spellEnd"/>
     </w:p>
     <w:p>
       <w:pPr>
@@ -3785,6 +3809,7 @@
         </w:rPr>
         <w:t xml:space="preserve"> </w:t>
       </w:r>
+      <w:proofErr w:type="spellStart"/>
       <w:r>
         <w:rPr>
           <w:rFonts w:ascii="Verdana" w:hAnsi="Verdana"/>
@@ -3792,8 +3817,9 @@
           <w:i/>
           <w:color w:val="000000" w:themeColor="text1"/>
         </w:rPr>
-        <w:t>sa</w:t>
-      </w:r>
+        <w:t>systemAdmin</w:t>
+      </w:r>
+      <w:proofErr w:type="spellEnd"/>
       <w:r>
         <w:rPr>
           <w:rFonts w:ascii="Verdana" w:hAnsi="Verdana"/>
@@ -3801,6 +3827,148 @@
           <w:color w:val="000000" w:themeColor="text1"/>
         </w:rPr>
         <w:t xml:space="preserve"> account for any SQL Administrative tasks.</w:t>
+      </w:r>
+    </w:p>
+    <w:p>
+      <w:pPr>
+        <w:rPr>
+          <w:rFonts w:ascii="Verdana" w:hAnsi="Verdana"/>
+          <w:color w:val="000000" w:themeColor="text1"/>
+        </w:rPr>
+      </w:pPr>
+    </w:p>
+    <w:p>
+      <w:pPr>
+        <w:rPr>
+          <w:rFonts w:ascii="Verdana" w:hAnsi="Verdana"/>
+          <w:color w:val="000000" w:themeColor="text1"/>
+        </w:rPr>
+      </w:pPr>
+      <w:r>
+        <w:rPr>
+          <w:rFonts w:ascii="Verdana" w:hAnsi="Verdana"/>
+          <w:color w:val="000000" w:themeColor="text1"/>
+        </w:rPr>
+        <w:t xml:space="preserve">Login: </w:t>
+      </w:r>
+      <w:proofErr w:type="spellStart"/>
+      <w:r>
+        <w:rPr>
+          <w:rFonts w:ascii="Verdana" w:hAnsi="Verdana"/>
+          <w:b/>
+          <w:color w:val="000000" w:themeColor="text1"/>
+        </w:rPr>
+        <w:t>RelativityScriptLogin</w:t>
+      </w:r>
+      <w:proofErr w:type="spellEnd"/>
+    </w:p>
+    <w:p>
+      <w:pPr>
+        <w:rPr>
+          <w:rFonts w:ascii="Verdana" w:hAnsi="Verdana"/>
+          <w:color w:val="000000" w:themeColor="text1"/>
+        </w:rPr>
+      </w:pPr>
+      <w:r>
+        <w:rPr>
+          <w:rFonts w:ascii="Verdana" w:hAnsi="Verdana"/>
+          <w:color w:val="000000" w:themeColor="text1"/>
+        </w:rPr>
+        <w:t xml:space="preserve">Password: </w:t>
+      </w:r>
+      <w:r>
+        <w:rPr>
+          <w:rFonts w:ascii="Verdana" w:hAnsi="Verdana"/>
+          <w:b/>
+          <w:color w:val="000000" w:themeColor="text1"/>
+        </w:rPr>
+        <w:t>Test1234!</w:t>
+      </w:r>
+    </w:p>
+    <w:p>
+      <w:pPr>
+        <w:rPr>
+          <w:rFonts w:ascii="Verdana" w:hAnsi="Verdana"/>
+          <w:color w:val="000000" w:themeColor="text1"/>
+        </w:rPr>
+      </w:pPr>
+      <w:r>
+        <w:rPr>
+          <w:rFonts w:ascii="Verdana" w:hAnsi="Verdana"/>
+          <w:b/>
+          <w:i/>
+          <w:color w:val="0070C0"/>
+        </w:rPr>
+        <w:t>Note</w:t>
+      </w:r>
+      <w:r>
+        <w:rPr>
+          <w:rFonts w:ascii="Verdana" w:hAnsi="Verdana"/>
+          <w:i/>
+          <w:color w:val="000000" w:themeColor="text1"/>
+        </w:rPr>
+        <w:t xml:space="preserve">: </w:t>
+      </w:r>
+      <w:r>
+        <w:rPr>
+          <w:rFonts w:ascii="Verdana" w:hAnsi="Verdana"/>
+          <w:i/>
+          <w:color w:val="000000" w:themeColor="text1"/>
+        </w:rPr>
+        <w:t>Relativity uses t</w:t>
+      </w:r>
+      <w:r>
+        <w:rPr>
+          <w:rFonts w:ascii="Verdana" w:hAnsi="Verdana"/>
+          <w:i/>
+          <w:color w:val="000000" w:themeColor="text1"/>
+        </w:rPr>
+        <w:t xml:space="preserve">he </w:t>
+      </w:r>
+      <w:proofErr w:type="spellStart"/>
+      <w:r>
+        <w:rPr>
+          <w:rFonts w:ascii="Verdana" w:hAnsi="Verdana"/>
+          <w:b/>
+          <w:i/>
+          <w:color w:val="000000" w:themeColor="text1"/>
+        </w:rPr>
+        <w:t>RelativityScriptLogin</w:t>
+      </w:r>
+      <w:proofErr w:type="spellEnd"/>
+      <w:r>
+        <w:rPr>
+          <w:rFonts w:ascii="Verdana" w:hAnsi="Verdana"/>
+          <w:i/>
+          <w:color w:val="000000" w:themeColor="text1"/>
+        </w:rPr>
+        <w:t xml:space="preserve"> account </w:t>
+      </w:r>
+      <w:r>
+        <w:rPr>
+          <w:rFonts w:ascii="Verdana" w:hAnsi="Verdana"/>
+          <w:i/>
+          <w:color w:val="000000" w:themeColor="text1"/>
+        </w:rPr>
+        <w:t xml:space="preserve">to run Relativity Scripts &amp; </w:t>
+      </w:r>
+      <w:proofErr w:type="spellStart"/>
+      <w:r>
+        <w:rPr>
+          <w:rFonts w:ascii="Verdana" w:hAnsi="Verdana"/>
+          <w:i/>
+          <w:color w:val="000000" w:themeColor="text1"/>
+        </w:rPr>
+        <w:t>Procuro</w:t>
+      </w:r>
+      <w:proofErr w:type="spellEnd"/>
+      <w:r>
+        <w:rPr>
+          <w:rFonts w:ascii="Verdana" w:hAnsi="Verdana"/>
+          <w:i/>
+          <w:color w:val="000000" w:themeColor="text1"/>
+        </w:rPr>
+        <w:t>, Relativity’s database update tool.</w:t>
       </w:r>
     </w:p>
     <w:p>
@@ -3932,6 +4100,7 @@
           <w:bCs/>
           <w:u w:val="single"/>
         </w:rPr>
+        <w:lastRenderedPageBreak/>
         <w:t>Instr</w:t>
       </w:r>
       <w:r>
@@ -4089,15 +4258,7 @@
           <w:rFonts w:ascii="Verdana" w:eastAsia="Verdana" w:hAnsi="Verdana" w:cs="Verdana"/>
           <w:color w:val="000000" w:themeColor="text1"/>
         </w:rPr>
-        <w:t xml:space="preserve"> link and </w:t>
-      </w:r>
-      <w:r>
-        <w:rPr>
-          <w:rFonts w:ascii="Verdana" w:eastAsia="Verdana" w:hAnsi="Verdana" w:cs="Verdana"/>
-          <w:color w:val="000000" w:themeColor="text1"/>
-        </w:rPr>
-        <w:lastRenderedPageBreak/>
-        <w:t xml:space="preserve">look for </w:t>
+        <w:t xml:space="preserve"> link and look for </w:t>
       </w:r>
       <w:r>
         <w:rPr>
@@ -4281,6 +4442,7 @@
           <w:rFonts w:ascii="Verdana" w:eastAsia="Verdana" w:hAnsi="Verdana" w:cs="Verdana"/>
           <w:color w:val="000000" w:themeColor="text1"/>
         </w:rPr>
+        <w:lastRenderedPageBreak/>
         <w:t xml:space="preserve">If </w:t>
       </w:r>
       <w:r>
@@ -4388,14 +4550,48 @@
           <w:rFonts w:ascii="Verdana" w:eastAsia="Verdana" w:hAnsi="Verdana" w:cs="Verdana"/>
           <w:color w:val="000000" w:themeColor="text1"/>
         </w:rPr>
-        <w:t xml:space="preserve">opy the </w:t>
+        <w:t xml:space="preserve">opy </w:t>
+      </w:r>
+      <w:r>
+        <w:rPr>
+          <w:rFonts w:ascii="Verdana" w:eastAsia="Verdana" w:hAnsi="Verdana" w:cs="Verdana"/>
+          <w:color w:val="000000" w:themeColor="text1"/>
+        </w:rPr>
+        <w:t xml:space="preserve">resulting </w:t>
+      </w:r>
+      <w:r>
+        <w:rPr>
+          <w:rFonts w:ascii="Verdana" w:eastAsia="Verdana" w:hAnsi="Verdana" w:cs="Verdana"/>
+          <w:color w:val="000000" w:themeColor="text1"/>
+        </w:rPr>
+        <w:t>folder</w:t>
+      </w:r>
+      <w:r>
+        <w:rPr>
+          <w:rFonts w:ascii="Verdana" w:eastAsia="Verdana" w:hAnsi="Verdana" w:cs="Verdana"/>
+          <w:color w:val="000000" w:themeColor="text1"/>
+        </w:rPr>
+        <w:t>s</w:t>
+      </w:r>
+      <w:r>
+        <w:rPr>
+          <w:rFonts w:ascii="Verdana" w:eastAsia="Verdana" w:hAnsi="Verdana" w:cs="Verdana"/>
+          <w:color w:val="000000" w:themeColor="text1"/>
+        </w:rPr>
+        <w:t xml:space="preserve"> onto your computer's C drive.</w:t>
+      </w:r>
+      <w:r>
+        <w:rPr>
+          <w:rFonts w:ascii="Verdana" w:eastAsia="Verdana" w:hAnsi="Verdana" w:cs="Verdana"/>
+          <w:color w:val="000000" w:themeColor="text1"/>
+        </w:rPr>
+        <w:t xml:space="preserve"> The folder will be named </w:t>
       </w:r>
       <w:proofErr w:type="spellStart"/>
       <w:r>
         <w:rPr>
           <w:rFonts w:ascii="Verdana" w:eastAsia="Verdana" w:hAnsi="Verdana" w:cs="Verdana"/>
           <w:b/>
-          <w:bCs/>
           <w:color w:val="000000" w:themeColor="text1"/>
         </w:rPr>
         <w:t>RelativityDevVm</w:t>
@@ -4406,7 +4602,22 @@
           <w:rFonts w:ascii="Verdana" w:eastAsia="Verdana" w:hAnsi="Verdana" w:cs="Verdana"/>
           <w:color w:val="000000" w:themeColor="text1"/>
         </w:rPr>
-        <w:t xml:space="preserve"> folder onto your computer's C drive.</w:t>
+        <w:t xml:space="preserve"> or have a version number appended, e.g. </w:t>
+      </w:r>
+      <w:r>
+        <w:rPr>
+          <w:rFonts w:ascii="Verdana" w:eastAsia="Verdana" w:hAnsi="Verdana" w:cs="Verdana"/>
+          <w:b/>
+          <w:color w:val="000000" w:themeColor="text1"/>
+        </w:rPr>
+        <w:t>RelativityDevVm-13-0-191-8</w:t>
+      </w:r>
+      <w:r>
+        <w:rPr>
+          <w:rFonts w:ascii="Verdana" w:eastAsia="Verdana" w:hAnsi="Verdana" w:cs="Verdana"/>
+          <w:color w:val="000000" w:themeColor="text1"/>
+        </w:rPr>
+        <w:t>.</w:t>
       </w:r>
     </w:p>
     <w:p>
@@ -4423,7 +4634,6 @@
           <w:noProof/>
           <w:color w:val="2E74B5" w:themeColor="accent1" w:themeShade="BF"/>
         </w:rPr>
-        <w:lastRenderedPageBreak/>
         <w:drawing>
           <wp:inline distT="0" distB="0" distL="0" distR="0" wp14:anchorId="5C685166" wp14:editId="5D9CD57A">
             <wp:extent cx="4210050" cy="2360674"/>
@@ -4586,6 +4796,7 @@
           <w:rFonts w:ascii="Verdana" w:eastAsia="Verdana" w:hAnsi="Verdana" w:cs="Verdana"/>
           <w:color w:val="000000" w:themeColor="text1"/>
         </w:rPr>
+        <w:lastRenderedPageBreak/>
         <w:t xml:space="preserve">Make sure you have an </w:t>
       </w:r>
       <w:r>
@@ -4692,7 +4903,6 @@
           <w:noProof/>
           <w:color w:val="000000" w:themeColor="text1"/>
         </w:rPr>
-        <w:lastRenderedPageBreak/>
         <w:drawing>
           <wp:inline distT="0" distB="0" distL="0" distR="0" wp14:anchorId="4CA220D8" wp14:editId="1F4F43F0">
             <wp:extent cx="4723833" cy="3107838"/>
@@ -4763,32 +4973,27 @@
           <w:rFonts w:ascii="Verdana" w:eastAsia="Verdana" w:hAnsi="Verdana" w:cs="Verdana"/>
           <w:color w:val="000000" w:themeColor="text1"/>
         </w:rPr>
-        <w:t xml:space="preserve">network </w:t>
+        <w:t xml:space="preserve">network switch please click the </w:t>
       </w:r>
       <w:proofErr w:type="gramStart"/>
       <w:r>
         <w:rPr>
           <w:rFonts w:ascii="Verdana" w:eastAsia="Verdana" w:hAnsi="Verdana" w:cs="Verdana"/>
-          <w:color w:val="000000" w:themeColor="text1"/>
-        </w:rPr>
-        <w:t>switch</w:t>
+          <w:b/>
+          <w:bCs/>
+          <w:color w:val="000000" w:themeColor="text1"/>
+        </w:rPr>
+        <w:t>New</w:t>
       </w:r>
       <w:proofErr w:type="gramEnd"/>
       <w:r>
         <w:rPr>
           <w:rFonts w:ascii="Verdana" w:eastAsia="Verdana" w:hAnsi="Verdana" w:cs="Verdana"/>
-          <w:color w:val="000000" w:themeColor="text1"/>
-        </w:rPr>
-        <w:t xml:space="preserve"> please click the </w:t>
-      </w:r>
-      <w:r>
-        <w:rPr>
-          <w:rFonts w:ascii="Verdana" w:eastAsia="Verdana" w:hAnsi="Verdana" w:cs="Verdana"/>
           <w:b/>
           <w:bCs/>
           <w:color w:val="000000" w:themeColor="text1"/>
         </w:rPr>
-        <w:t xml:space="preserve">New virtual network switch </w:t>
+        <w:t xml:space="preserve"> virtual network switch </w:t>
       </w:r>
       <w:r>
         <w:rPr>
@@ -4860,6 +5065,7 @@
           <w:rFonts w:ascii="Verdana" w:hAnsi="Verdana"/>
           <w:noProof/>
         </w:rPr>
+        <w:lastRenderedPageBreak/>
         <w:drawing>
           <wp:inline distT="0" distB="0" distL="0" distR="0" wp14:anchorId="4895EFFB" wp14:editId="462F2D30">
             <wp:extent cx="3438525" cy="3286125"/>
@@ -4995,7 +5201,6 @@
           <w:noProof/>
           <w:color w:val="2E74B5" w:themeColor="accent1" w:themeShade="BF"/>
         </w:rPr>
-        <w:lastRenderedPageBreak/>
         <w:drawing>
           <wp:inline distT="0" distB="0" distL="0" distR="0" wp14:anchorId="19B34917" wp14:editId="5273B6C0">
             <wp:extent cx="3746500" cy="3565884"/>
@@ -5093,6 +5298,7 @@
           <w:noProof/>
           <w:color w:val="2E74B5" w:themeColor="accent1" w:themeShade="BF"/>
         </w:rPr>
+        <w:lastRenderedPageBreak/>
         <w:drawing>
           <wp:inline distT="0" distB="0" distL="0" distR="0" wp14:anchorId="7084480E" wp14:editId="2FB427B3">
             <wp:extent cx="3740150" cy="3635745"/>
@@ -5190,7 +5396,6 @@
           <w:noProof/>
           <w:color w:val="2E74B5" w:themeColor="accent1" w:themeShade="BF"/>
         </w:rPr>
-        <w:lastRenderedPageBreak/>
         <w:drawing>
           <wp:inline distT="0" distB="0" distL="0" distR="0" wp14:anchorId="47B6FA86" wp14:editId="7F9FD9F6">
             <wp:extent cx="3695700" cy="3517534"/>
@@ -5255,6 +5460,7 @@
           <w:rFonts w:ascii="Verdana" w:eastAsia="Verdana" w:hAnsi="Verdana" w:cs="Verdana"/>
           <w:color w:val="000000" w:themeColor="text1"/>
         </w:rPr>
+        <w:lastRenderedPageBreak/>
         <w:t xml:space="preserve">To import the Hyper-V VM, please click on the </w:t>
       </w:r>
       <w:r>
@@ -5424,7 +5630,6 @@
           <w:rFonts w:ascii="Verdana" w:hAnsi="Verdana"/>
           <w:noProof/>
         </w:rPr>
-        <w:lastRenderedPageBreak/>
         <w:drawing>
           <wp:inline distT="0" distB="0" distL="0" distR="0" wp14:anchorId="74E09F8F" wp14:editId="13DA6497">
             <wp:extent cx="4791076" cy="3609975"/>
@@ -8921,14 +9126,16 @@
         </w:rPr>
         <w:t xml:space="preserve">Login: </w:t>
       </w:r>
-      <w:r>
-        <w:rPr>
-          <w:rFonts w:ascii="Verdana" w:eastAsia="Verdana" w:hAnsi="Verdana" w:cs="Verdana"/>
-          <w:b/>
-          <w:color w:val="000000" w:themeColor="text1"/>
-        </w:rPr>
-        <w:t>sa</w:t>
-      </w:r>
+      <w:proofErr w:type="spellStart"/>
+      <w:r>
+        <w:rPr>
+          <w:rFonts w:ascii="Verdana" w:eastAsia="Verdana" w:hAnsi="Verdana" w:cs="Verdana"/>
+          <w:b/>
+          <w:color w:val="000000" w:themeColor="text1"/>
+        </w:rPr>
+        <w:t>systemAdmin</w:t>
+      </w:r>
+      <w:proofErr w:type="spellEnd"/>
     </w:p>
     <w:p>
       <w:pPr>
@@ -9271,7 +9478,7 @@
           <w:szCs w:val="21"/>
           <w:bdr w:val="none" w:sz="0" w:space="0" w:color="auto" w:frame="1"/>
         </w:rPr>
-        <w:t>IF (OBJECT_ID('</w:t>
+        <w:t>IF (OBJECT_</w:t>
       </w:r>
       <w:proofErr w:type="gramStart"/>
       <w:r>
@@ -9282,7 +9489,7 @@
           <w:szCs w:val="21"/>
           <w:bdr w:val="none" w:sz="0" w:space="0" w:color="auto" w:frame="1"/>
         </w:rPr>
-        <w:t>tempdb..</w:t>
+        <w:t>ID(</w:t>
       </w:r>
       <w:proofErr w:type="gramEnd"/>
       <w:r>
@@ -9293,7 +9500,7 @@
           <w:szCs w:val="21"/>
           <w:bdr w:val="none" w:sz="0" w:space="0" w:color="auto" w:frame="1"/>
         </w:rPr>
-        <w:t>#databases') IS</w:t>
+        <w:t>'tempdb..#databases') IS</w:t>
       </w:r>
       <w:r>
         <w:rPr>
@@ -11972,7 +12179,7 @@
 </file>
 
 <file path=word/numbering.xml><?xml version="1.0" encoding="utf-8"?>
-<w:numbering xmlns:wpc="http://schemas.microsoft.com/office/word/2010/wordprocessingCanvas" xmlns:cx="http://schemas.microsoft.com/office/drawing/2014/chartex" xmlns:cx1="http://schemas.microsoft.com/office/drawing/2015/9/8/chartex" xmlns:cx2="http://schemas.microsoft.com/office/drawing/2015/10/21/chartex" xmlns:cx3="http://schemas.microsoft.com/office/drawing/2016/5/9/chartex" xmlns:cx4="http://schemas.microsoft.com/office/drawing/2016/5/10/chartex" xmlns:cx5="http://schemas.microsoft.com/office/drawing/2016/5/11/chartex" xmlns:cx6="http://schemas.microsoft.com/office/drawing/2016/5/12/chartex" xmlns:cx7="http://schemas.microsoft.com/office/drawing/2016/5/13/chartex" xmlns:cx8="http://schemas.microsoft.com/office/drawing/2016/5/14/chartex" xmlns:mc="http://schemas.openxmlformats.org/markup-compatibility/2006" xmlns:aink="http://schemas.microsoft.com/office/drawing/2016/ink" xmlns:am3d="http://schemas.microsoft.com/office/drawing/2017/model3d" xmlns:o="urn:schemas-microsoft-com:office:office" xmlns:r="http://schemas.openxmlformats.org/officeDocument/2006/relationships" xmlns:m="http://schemas.openxmlformats.org/officeDocument/2006/math" xmlns:v="urn:schemas-microsoft-com:vml" xmlns:wp14="http://schemas.microsoft.com/office/word/2010/wordprocessingDrawing" xmlns:wp="http://schemas.openxmlformats.org/drawingml/2006/wordprocessingDrawing" xmlns:w10="urn:schemas-microsoft-com:office:word" xmlns:w="http://schemas.openxmlformats.org/wordprocessingml/2006/main" xmlns:w14="http://schemas.microsoft.com/office/word/2010/wordml" xmlns:w15="http://schemas.microsoft.com/office/word/2012/wordml" xmlns:w16cid="http://schemas.microsoft.com/office/word/2016/wordml/cid" xmlns:w16se="http://schemas.microsoft.com/office/word/2015/wordml/symex" xmlns:wpg="http://schemas.microsoft.com/office/word/2010/wordprocessingGroup" xmlns:wpi="http://schemas.microsoft.com/office/word/2010/wordprocessingInk" xmlns:wne="http://schemas.microsoft.com/office/word/2006/wordml" xmlns:wps="http://schemas.microsoft.com/office/word/2010/wordprocessingShape" mc:Ignorable="w14 w15 w16se w16cid wp14">
+<w:numbering xmlns:wpc="http://schemas.microsoft.com/office/word/2010/wordprocessingCanvas" xmlns:cx="http://schemas.microsoft.com/office/drawing/2014/chartex" xmlns:cx1="http://schemas.microsoft.com/office/drawing/2015/9/8/chartex" xmlns:mc="http://schemas.openxmlformats.org/markup-compatibility/2006" xmlns:o="urn:schemas-microsoft-com:office:office" xmlns:r="http://schemas.openxmlformats.org/officeDocument/2006/relationships" xmlns:m="http://schemas.openxmlformats.org/officeDocument/2006/math" xmlns:v="urn:schemas-microsoft-com:vml" xmlns:wp14="http://schemas.microsoft.com/office/word/2010/wordprocessingDrawing" xmlns:wp="http://schemas.openxmlformats.org/drawingml/2006/wordprocessingDrawing" xmlns:w10="urn:schemas-microsoft-com:office:word" xmlns:w="http://schemas.openxmlformats.org/wordprocessingml/2006/main" xmlns:w14="http://schemas.microsoft.com/office/word/2010/wordml" xmlns:w15="http://schemas.microsoft.com/office/word/2012/wordml" xmlns:w16se="http://schemas.microsoft.com/office/word/2015/wordml/symex" xmlns:wpg="http://schemas.microsoft.com/office/word/2010/wordprocessingGroup" xmlns:wpi="http://schemas.microsoft.com/office/word/2010/wordprocessingInk" xmlns:wne="http://schemas.microsoft.com/office/word/2006/wordml" xmlns:wps="http://schemas.microsoft.com/office/word/2010/wordprocessingShape" mc:Ignorable="w14 w15 w16se wp14">
   <w:abstractNum w:abstractNumId="0" w15:restartNumberingAfterBreak="0">
     <w:nsid w:val="027A40F9"/>
     <w:multiLevelType w:val="hybridMultilevel"/>
@@ -12849,7 +13056,7 @@
         <w:rFonts w:ascii="Courier New" w:hAnsi="Courier New" w:cs="Courier New" w:hint="default"/>
       </w:rPr>
     </w:lvl>
-    <w:lvl w:ilvl="2" w:tplc="04090005" w:tentative="1">
+    <w:lvl w:ilvl="2" w:tplc="04090005">
       <w:start w:val="1"/>
       <w:numFmt w:val="bullet"/>
       <w:lvlText w:val=""/>
@@ -13396,7 +13603,7 @@
 </file>
 
 <file path=word/styles.xml><?xml version="1.0" encoding="utf-8"?>
-<w:styles xmlns:mc="http://schemas.openxmlformats.org/markup-compatibility/2006" xmlns:r="http://schemas.openxmlformats.org/officeDocument/2006/relationships" xmlns:w="http://schemas.openxmlformats.org/wordprocessingml/2006/main" xmlns:w14="http://schemas.microsoft.com/office/word/2010/wordml" xmlns:w15="http://schemas.microsoft.com/office/word/2012/wordml" xmlns:w16cid="http://schemas.microsoft.com/office/word/2016/wordml/cid" xmlns:w16se="http://schemas.microsoft.com/office/word/2015/wordml/symex" mc:Ignorable="w14 w15 w16se w16cid">
+<w:styles xmlns:mc="http://schemas.openxmlformats.org/markup-compatibility/2006" xmlns:r="http://schemas.openxmlformats.org/officeDocument/2006/relationships" xmlns:w="http://schemas.openxmlformats.org/wordprocessingml/2006/main" xmlns:w14="http://schemas.microsoft.com/office/word/2010/wordml" xmlns:w15="http://schemas.microsoft.com/office/word/2012/wordml" xmlns:w16se="http://schemas.microsoft.com/office/word/2015/wordml/symex" mc:Ignorable="w14 w15 w16se">
   <w:docDefaults>
     <w:rPrDefault>
       <w:rPr>
@@ -13412,7 +13619,7 @@
       </w:pPr>
     </w:pPrDefault>
   </w:docDefaults>
-  <w:latentStyles w:defLockedState="0" w:defUIPriority="99" w:defSemiHidden="0" w:defUnhideWhenUsed="0" w:defQFormat="0" w:count="377">
+  <w:latentStyles w:defLockedState="0" w:defUIPriority="99" w:defSemiHidden="0" w:defUnhideWhenUsed="0" w:defQFormat="0" w:count="371">
     <w:lsdException w:name="Normal" w:uiPriority="0" w:qFormat="1"/>
     <w:lsdException w:name="heading 1" w:uiPriority="9" w:qFormat="1"/>
     <w:lsdException w:name="heading 2" w:semiHidden="1" w:uiPriority="9" w:unhideWhenUsed="1" w:qFormat="1"/>
@@ -13784,17 +13991,11 @@
     <w:lsdException w:name="List Table 5 Dark Accent 6" w:uiPriority="50"/>
     <w:lsdException w:name="List Table 6 Colorful Accent 6" w:uiPriority="51"/>
     <w:lsdException w:name="List Table 7 Colorful Accent 6" w:uiPriority="52"/>
-    <w:lsdException w:name="Mention" w:semiHidden="1" w:unhideWhenUsed="1"/>
-    <w:lsdException w:name="Smart Hyperlink" w:semiHidden="1" w:unhideWhenUsed="1"/>
-    <w:lsdException w:name="Hashtag" w:semiHidden="1" w:unhideWhenUsed="1"/>
-    <w:lsdException w:name="Unresolved Mention" w:semiHidden="1" w:unhideWhenUsed="1"/>
-    <w:lsdException w:name="Smart Link" w:semiHidden="1" w:unhideWhenUsed="1"/>
-    <w:lsdException w:name="Smart Link Error" w:semiHidden="1" w:unhideWhenUsed="1"/>
   </w:latentStyles>
   <w:style w:type="paragraph" w:default="1" w:styleId="Normal">
     <w:name w:val="Normal"/>
     <w:qFormat/>
-    <w:rsid w:val="00EA493B"/>
+    <w:rsid w:val="00C15CA0"/>
   </w:style>
   <w:style w:type="paragraph" w:styleId="Heading1">
     <w:name w:val="heading 1"/>
@@ -14361,7 +14562,7 @@
 </file>
 
 <file path=customXml/itemProps1.xml><?xml version="1.0" encoding="utf-8"?>
-<ds:datastoreItem xmlns:ds="http://schemas.openxmlformats.org/officeDocument/2006/customXml" ds:itemID="{1152930C-1107-4CAD-881B-6BC8DF745714}">
+<ds:datastoreItem xmlns:ds="http://schemas.openxmlformats.org/officeDocument/2006/customXml" ds:itemID="{5F8803B4-2824-4F52-85B3-CAF9B0D5D478}">
   <ds:schemaRefs>
     <ds:schemaRef ds:uri="http://schemas.openxmlformats.org/officeDocument/2006/bibliography"/>
   </ds:schemaRefs>

</xml_diff>